<commit_message>
Ajout des fiches descriptives
</commit_message>
<xml_diff>
--- a/Rapport.docx
+++ b/Rapport.docx
@@ -605,6 +605,14 @@
         </w:rPr>
         <w:t>Description des scénarios</w:t>
       </w:r>
+      <w:r>
+        <w:rPr>
+          <w:i/>
+          <w:sz w:val="48"/>
+          <w:szCs w:val="48"/>
+        </w:rPr>
+        <w:t xml:space="preserve"> et fiches descriptives</w:t>
+      </w:r>
     </w:p>
     <w:p>
       <w:pPr>
@@ -652,6 +660,28 @@
     </w:p>
     <w:p>
       <w:pPr>
+        <w:pStyle w:val="Paragraphedeliste"/>
+        <w:numPr>
+          <w:ilvl w:val="0"/>
+          <w:numId w:val="1"/>
+        </w:numPr>
+        <w:rPr>
+          <w:i/>
+          <w:sz w:val="48"/>
+          <w:szCs w:val="48"/>
+        </w:rPr>
+      </w:pPr>
+      <w:r>
+        <w:rPr>
+          <w:i/>
+          <w:sz w:val="48"/>
+          <w:szCs w:val="48"/>
+        </w:rPr>
+        <w:t>Conclusion</w:t>
+      </w:r>
+    </w:p>
+    <w:p>
+      <w:pPr>
         <w:rPr>
           <w:sz w:val="28"/>
           <w:szCs w:val="28"/>
@@ -819,7 +849,6 @@
           <w:szCs w:val="40"/>
           <w:u w:val="single"/>
         </w:rPr>
-        <w:lastRenderedPageBreak/>
         <w:t>Introduction</w:t>
       </w:r>
     </w:p>
@@ -1071,7 +1100,6 @@
           <w:sz w:val="40"/>
           <w:szCs w:val="40"/>
         </w:rPr>
-        <w:lastRenderedPageBreak/>
         <w:t xml:space="preserve">Définition des acteurs : </w:t>
       </w:r>
     </w:p>
@@ -1822,7 +1850,6 @@
           <w:sz w:val="40"/>
           <w:szCs w:val="40"/>
         </w:rPr>
-        <w:lastRenderedPageBreak/>
         <w:t>Authentification : Ce block permet aux différents acteurs de s’authentifier.</w:t>
       </w:r>
     </w:p>
@@ -2018,6 +2045,7 @@
           <w:szCs w:val="28"/>
           <w:u w:val="single"/>
         </w:rPr>
+        <w:lastRenderedPageBreak/>
         <w:t>Diagramme de package</w:t>
       </w:r>
     </w:p>
@@ -2042,7 +2070,6 @@
           <w:sz w:val="40"/>
           <w:szCs w:val="40"/>
         </w:rPr>
-        <w:lastRenderedPageBreak/>
         <w:t>Sur le diagramme, nous constatons que :</w:t>
       </w:r>
     </w:p>
@@ -2207,6 +2234,7 @@
           <w:sz w:val="40"/>
           <w:szCs w:val="40"/>
         </w:rPr>
+        <w:lastRenderedPageBreak/>
         <w:t>Le gérant administratif a accès au service de gestion administrative, d’authentification et de gestion de stock.</w:t>
       </w:r>
     </w:p>
@@ -2476,6 +2504,7 @@
           <w:sz w:val="40"/>
           <w:szCs w:val="40"/>
         </w:rPr>
+        <w:lastRenderedPageBreak/>
         <w:t>Constituer un panier : Valider les pizzas afin de constituer un panier.</w:t>
       </w:r>
     </w:p>
@@ -2504,7 +2533,6 @@
           <w:sz w:val="40"/>
           <w:szCs w:val="40"/>
         </w:rPr>
-        <w:lastRenderedPageBreak/>
         <w:t>Choisir le moyen de payement et payer la commande.</w:t>
       </w:r>
     </w:p>
@@ -3046,7 +3074,21 @@
           <w:sz w:val="40"/>
           <w:szCs w:val="40"/>
         </w:rPr>
-        <w:t>A ce niveau, le client choisit si le type de son type de commande à savoir à livrer ou à emporter.</w:t>
+        <w:t xml:space="preserve">A ce niveau, le client choisit </w:t>
+      </w:r>
+      <w:r>
+        <w:rPr>
+          <w:sz w:val="40"/>
+          <w:szCs w:val="40"/>
+        </w:rPr>
+        <w:t>son type</w:t>
+      </w:r>
+      <w:r>
+        <w:rPr>
+          <w:sz w:val="40"/>
+          <w:szCs w:val="40"/>
+        </w:rPr>
+        <w:t xml:space="preserve"> de commande à savoir à livrer ou à emporter.</w:t>
       </w:r>
     </w:p>
     <w:p>
@@ -3439,6 +3481,7 @@
           <w:b/>
           <w:sz w:val="28"/>
           <w:szCs w:val="28"/>
+          <w:u w:val="single"/>
         </w:rPr>
       </w:pPr>
       <w:r>
@@ -3467,6 +3510,7 @@
           <w:b/>
           <w:sz w:val="28"/>
           <w:szCs w:val="28"/>
+          <w:u w:val="single"/>
         </w:rPr>
         <w:t>Cycle de vie d’une commande</w:t>
       </w:r>
@@ -3724,7 +3768,42 @@
           <w:szCs w:val="40"/>
         </w:rPr>
         <w:lastRenderedPageBreak/>
-        <w:t>Description des scénarios :</w:t>
+        <w:t>Description des scénarios </w:t>
+      </w:r>
+      <w:r>
+        <w:rPr>
+          <w:sz w:val="40"/>
+          <w:szCs w:val="40"/>
+        </w:rPr>
+        <w:t>et fiche</w:t>
+      </w:r>
+      <w:r>
+        <w:rPr>
+          <w:sz w:val="40"/>
+          <w:szCs w:val="40"/>
+        </w:rPr>
+        <w:t>s</w:t>
+      </w:r>
+      <w:r>
+        <w:rPr>
+          <w:sz w:val="40"/>
+          <w:szCs w:val="40"/>
+        </w:rPr>
+        <w:t xml:space="preserve"> </w:t>
+      </w:r>
+      <w:r>
+        <w:rPr>
+          <w:sz w:val="40"/>
+          <w:szCs w:val="40"/>
+        </w:rPr>
+        <w:t>descriptives</w:t>
+      </w:r>
+      <w:r>
+        <w:rPr>
+          <w:sz w:val="40"/>
+          <w:szCs w:val="40"/>
+        </w:rPr>
+        <w:t xml:space="preserve"> :</w:t>
       </w:r>
     </w:p>
     <w:p>
@@ -3760,6 +3839,695 @@
         </w:rPr>
         <w:t xml:space="preserve"> et le cas alternatif.</w:t>
       </w:r>
+    </w:p>
+    <w:p>
+      <w:pPr>
+        <w:pStyle w:val="Paragraphedeliste"/>
+        <w:jc w:val="both"/>
+        <w:rPr>
+          <w:sz w:val="40"/>
+          <w:szCs w:val="40"/>
+        </w:rPr>
+      </w:pPr>
+    </w:p>
+    <w:tbl>
+      <w:tblPr>
+        <w:tblW w:w="0" w:type="auto"/>
+        <w:tblCellSpacing w:w="15" w:type="dxa"/>
+        <w:tblCellMar>
+          <w:top w:w="15" w:type="dxa"/>
+          <w:left w:w="15" w:type="dxa"/>
+          <w:bottom w:w="15" w:type="dxa"/>
+          <w:right w:w="15" w:type="dxa"/>
+        </w:tblCellMar>
+        <w:tblLook w:val="04A0" w:firstRow="1" w:lastRow="0" w:firstColumn="1" w:lastColumn="0" w:noHBand="0" w:noVBand="1"/>
+      </w:tblPr>
+      <w:tblGrid>
+        <w:gridCol w:w="2214"/>
+        <w:gridCol w:w="6852"/>
+      </w:tblGrid>
+      <w:tr>
+        <w:trPr>
+          <w:tblCellSpacing w:w="15" w:type="dxa"/>
+        </w:trPr>
+        <w:tc>
+          <w:tcPr>
+            <w:tcW w:w="0" w:type="auto"/>
+            <w:shd w:val="clear" w:color="auto" w:fill="F0F0F0"/>
+            <w:tcMar>
+              <w:top w:w="120" w:type="dxa"/>
+              <w:left w:w="120" w:type="dxa"/>
+              <w:bottom w:w="120" w:type="dxa"/>
+              <w:right w:w="120" w:type="dxa"/>
+            </w:tcMar>
+            <w:hideMark/>
+          </w:tcPr>
+          <w:p>
+            <w:pPr>
+              <w:rPr>
+                <w:rFonts w:ascii="Aileron" w:eastAsia="Times New Roman" w:hAnsi="Aileron" w:cs="Times New Roman"/>
+                <w:color w:val="000000"/>
+                <w:sz w:val="23"/>
+                <w:szCs w:val="23"/>
+                <w:lang w:eastAsia="fr-FR"/>
+              </w:rPr>
+            </w:pPr>
+            <w:r>
+              <w:rPr>
+                <w:rFonts w:ascii="Aileron" w:eastAsia="Times New Roman" w:hAnsi="Aileron" w:cs="Times New Roman"/>
+                <w:b/>
+                <w:bCs/>
+                <w:color w:val="000000"/>
+                <w:sz w:val="23"/>
+                <w:szCs w:val="23"/>
+                <w:lang w:eastAsia="fr-FR"/>
+              </w:rPr>
+              <w:t>Numéro</w:t>
+            </w:r>
+          </w:p>
+        </w:tc>
+        <w:tc>
+          <w:tcPr>
+            <w:tcW w:w="0" w:type="auto"/>
+            <w:shd w:val="clear" w:color="auto" w:fill="F0F0F0"/>
+            <w:tcMar>
+              <w:top w:w="120" w:type="dxa"/>
+              <w:left w:w="120" w:type="dxa"/>
+              <w:bottom w:w="120" w:type="dxa"/>
+              <w:right w:w="120" w:type="dxa"/>
+            </w:tcMar>
+            <w:hideMark/>
+          </w:tcPr>
+          <w:p>
+            <w:pPr>
+              <w:rPr>
+                <w:rFonts w:ascii="Aileron" w:eastAsia="Times New Roman" w:hAnsi="Aileron" w:cs="Times New Roman"/>
+                <w:color w:val="000000"/>
+                <w:sz w:val="23"/>
+                <w:szCs w:val="23"/>
+                <w:lang w:eastAsia="fr-FR"/>
+              </w:rPr>
+            </w:pPr>
+            <w:r>
+              <w:rPr>
+                <w:rFonts w:ascii="Aileron" w:eastAsia="Times New Roman" w:hAnsi="Aileron" w:cs="Times New Roman"/>
+                <w:color w:val="000000"/>
+                <w:sz w:val="23"/>
+                <w:szCs w:val="23"/>
+                <w:lang w:eastAsia="fr-FR"/>
+              </w:rPr>
+              <w:t>1</w:t>
+            </w:r>
+          </w:p>
+        </w:tc>
+      </w:tr>
+      <w:tr>
+        <w:trPr>
+          <w:tblCellSpacing w:w="15" w:type="dxa"/>
+        </w:trPr>
+        <w:tc>
+          <w:tcPr>
+            <w:tcW w:w="0" w:type="auto"/>
+            <w:shd w:val="clear" w:color="auto" w:fill="FFFFFF"/>
+            <w:tcMar>
+              <w:top w:w="120" w:type="dxa"/>
+              <w:left w:w="120" w:type="dxa"/>
+              <w:bottom w:w="120" w:type="dxa"/>
+              <w:right w:w="120" w:type="dxa"/>
+            </w:tcMar>
+            <w:hideMark/>
+          </w:tcPr>
+          <w:p>
+            <w:pPr>
+              <w:rPr>
+                <w:rFonts w:ascii="Aileron" w:eastAsia="Times New Roman" w:hAnsi="Aileron" w:cs="Times New Roman"/>
+                <w:color w:val="000000"/>
+                <w:sz w:val="23"/>
+                <w:szCs w:val="23"/>
+                <w:lang w:eastAsia="fr-FR"/>
+              </w:rPr>
+            </w:pPr>
+            <w:r>
+              <w:rPr>
+                <w:rFonts w:ascii="Aileron" w:eastAsia="Times New Roman" w:hAnsi="Aileron" w:cs="Times New Roman"/>
+                <w:b/>
+                <w:bCs/>
+                <w:color w:val="000000"/>
+                <w:sz w:val="23"/>
+                <w:szCs w:val="23"/>
+                <w:lang w:eastAsia="fr-FR"/>
+              </w:rPr>
+              <w:t>Nom</w:t>
+            </w:r>
+          </w:p>
+        </w:tc>
+        <w:tc>
+          <w:tcPr>
+            <w:tcW w:w="0" w:type="auto"/>
+            <w:shd w:val="clear" w:color="auto" w:fill="FFFFFF"/>
+            <w:tcMar>
+              <w:top w:w="120" w:type="dxa"/>
+              <w:left w:w="120" w:type="dxa"/>
+              <w:bottom w:w="120" w:type="dxa"/>
+              <w:right w:w="120" w:type="dxa"/>
+            </w:tcMar>
+            <w:hideMark/>
+          </w:tcPr>
+          <w:p>
+            <w:pPr>
+              <w:rPr>
+                <w:rFonts w:ascii="Aileron" w:eastAsia="Times New Roman" w:hAnsi="Aileron" w:cs="Times New Roman"/>
+                <w:color w:val="000000"/>
+                <w:sz w:val="23"/>
+                <w:szCs w:val="23"/>
+                <w:lang w:eastAsia="fr-FR"/>
+              </w:rPr>
+            </w:pPr>
+            <w:r>
+              <w:rPr>
+                <w:rFonts w:ascii="Aileron" w:eastAsia="Times New Roman" w:hAnsi="Aileron" w:cs="Times New Roman"/>
+                <w:color w:val="000000"/>
+                <w:sz w:val="23"/>
+                <w:szCs w:val="23"/>
+                <w:lang w:eastAsia="fr-FR"/>
+              </w:rPr>
+              <w:t xml:space="preserve">Consulter catalogue produit (package « Gestion des </w:t>
+            </w:r>
+            <w:r>
+              <w:rPr>
+                <w:rFonts w:ascii="Aileron" w:eastAsia="Times New Roman" w:hAnsi="Aileron" w:cs="Times New Roman"/>
+                <w:color w:val="000000"/>
+                <w:sz w:val="23"/>
+                <w:szCs w:val="23"/>
+                <w:lang w:eastAsia="fr-FR"/>
+              </w:rPr>
+              <w:t>commandes</w:t>
+            </w:r>
+            <w:r>
+              <w:rPr>
+                <w:rFonts w:ascii="Aileron" w:eastAsia="Times New Roman" w:hAnsi="Aileron" w:cs="Times New Roman"/>
+                <w:color w:val="000000"/>
+                <w:sz w:val="23"/>
+                <w:szCs w:val="23"/>
+                <w:lang w:eastAsia="fr-FR"/>
+              </w:rPr>
+              <w:t xml:space="preserve"> »)</w:t>
+            </w:r>
+          </w:p>
+        </w:tc>
+      </w:tr>
+      <w:tr>
+        <w:trPr>
+          <w:tblCellSpacing w:w="15" w:type="dxa"/>
+        </w:trPr>
+        <w:tc>
+          <w:tcPr>
+            <w:tcW w:w="0" w:type="auto"/>
+            <w:shd w:val="clear" w:color="auto" w:fill="F0F0F0"/>
+            <w:tcMar>
+              <w:top w:w="120" w:type="dxa"/>
+              <w:left w:w="120" w:type="dxa"/>
+              <w:bottom w:w="120" w:type="dxa"/>
+              <w:right w:w="120" w:type="dxa"/>
+            </w:tcMar>
+            <w:hideMark/>
+          </w:tcPr>
+          <w:p>
+            <w:pPr>
+              <w:rPr>
+                <w:rFonts w:ascii="Aileron" w:eastAsia="Times New Roman" w:hAnsi="Aileron" w:cs="Times New Roman"/>
+                <w:color w:val="000000"/>
+                <w:sz w:val="23"/>
+                <w:szCs w:val="23"/>
+                <w:lang w:eastAsia="fr-FR"/>
+              </w:rPr>
+            </w:pPr>
+            <w:r>
+              <w:rPr>
+                <w:rFonts w:ascii="Aileron" w:eastAsia="Times New Roman" w:hAnsi="Aileron" w:cs="Times New Roman"/>
+                <w:b/>
+                <w:bCs/>
+                <w:color w:val="000000"/>
+                <w:sz w:val="23"/>
+                <w:szCs w:val="23"/>
+                <w:lang w:eastAsia="fr-FR"/>
+              </w:rPr>
+              <w:t>Ac</w:t>
+            </w:r>
+            <w:r>
+              <w:rPr>
+                <w:rFonts w:ascii="Aileron" w:eastAsia="Times New Roman" w:hAnsi="Aileron" w:cs="Times New Roman"/>
+                <w:b/>
+                <w:bCs/>
+                <w:color w:val="000000"/>
+                <w:sz w:val="23"/>
+                <w:szCs w:val="23"/>
+                <w:lang w:eastAsia="fr-FR"/>
+              </w:rPr>
+              <w:t>teur(s)</w:t>
+            </w:r>
+          </w:p>
+        </w:tc>
+        <w:tc>
+          <w:tcPr>
+            <w:tcW w:w="0" w:type="auto"/>
+            <w:shd w:val="clear" w:color="auto" w:fill="F0F0F0"/>
+            <w:tcMar>
+              <w:top w:w="120" w:type="dxa"/>
+              <w:left w:w="120" w:type="dxa"/>
+              <w:bottom w:w="120" w:type="dxa"/>
+              <w:right w:w="120" w:type="dxa"/>
+            </w:tcMar>
+            <w:hideMark/>
+          </w:tcPr>
+          <w:p>
+            <w:pPr>
+              <w:rPr>
+                <w:rFonts w:ascii="Aileron" w:eastAsia="Times New Roman" w:hAnsi="Aileron" w:cs="Times New Roman"/>
+                <w:color w:val="000000"/>
+                <w:sz w:val="23"/>
+                <w:szCs w:val="23"/>
+                <w:lang w:eastAsia="fr-FR"/>
+              </w:rPr>
+            </w:pPr>
+            <w:r>
+              <w:rPr>
+                <w:rFonts w:ascii="Aileron" w:eastAsia="Times New Roman" w:hAnsi="Aileron" w:cs="Times New Roman"/>
+                <w:color w:val="000000"/>
+                <w:sz w:val="23"/>
+                <w:szCs w:val="23"/>
+                <w:lang w:eastAsia="fr-FR"/>
+              </w:rPr>
+              <w:t>C</w:t>
+            </w:r>
+            <w:r>
+              <w:rPr>
+                <w:rFonts w:ascii="Aileron" w:eastAsia="Times New Roman" w:hAnsi="Aileron" w:cs="Times New Roman"/>
+                <w:color w:val="000000"/>
+                <w:sz w:val="23"/>
+                <w:szCs w:val="23"/>
+                <w:lang w:eastAsia="fr-FR"/>
+              </w:rPr>
+              <w:t>lient ou commercial</w:t>
+            </w:r>
+          </w:p>
+        </w:tc>
+      </w:tr>
+      <w:tr>
+        <w:trPr>
+          <w:tblCellSpacing w:w="15" w:type="dxa"/>
+        </w:trPr>
+        <w:tc>
+          <w:tcPr>
+            <w:tcW w:w="0" w:type="auto"/>
+            <w:shd w:val="clear" w:color="auto" w:fill="FFFFFF"/>
+            <w:tcMar>
+              <w:top w:w="120" w:type="dxa"/>
+              <w:left w:w="120" w:type="dxa"/>
+              <w:bottom w:w="120" w:type="dxa"/>
+              <w:right w:w="120" w:type="dxa"/>
+            </w:tcMar>
+            <w:hideMark/>
+          </w:tcPr>
+          <w:p>
+            <w:pPr>
+              <w:rPr>
+                <w:rFonts w:ascii="Aileron" w:eastAsia="Times New Roman" w:hAnsi="Aileron" w:cs="Times New Roman"/>
+                <w:color w:val="000000"/>
+                <w:sz w:val="23"/>
+                <w:szCs w:val="23"/>
+                <w:lang w:eastAsia="fr-FR"/>
+              </w:rPr>
+            </w:pPr>
+            <w:r>
+              <w:rPr>
+                <w:rFonts w:ascii="Aileron" w:eastAsia="Times New Roman" w:hAnsi="Aileron" w:cs="Times New Roman"/>
+                <w:b/>
+                <w:bCs/>
+                <w:color w:val="000000"/>
+                <w:sz w:val="23"/>
+                <w:szCs w:val="23"/>
+                <w:lang w:eastAsia="fr-FR"/>
+              </w:rPr>
+              <w:t>Description succincte</w:t>
+            </w:r>
+          </w:p>
+        </w:tc>
+        <w:tc>
+          <w:tcPr>
+            <w:tcW w:w="0" w:type="auto"/>
+            <w:shd w:val="clear" w:color="auto" w:fill="FFFFFF"/>
+            <w:tcMar>
+              <w:top w:w="120" w:type="dxa"/>
+              <w:left w:w="120" w:type="dxa"/>
+              <w:bottom w:w="120" w:type="dxa"/>
+              <w:right w:w="120" w:type="dxa"/>
+            </w:tcMar>
+            <w:hideMark/>
+          </w:tcPr>
+          <w:p>
+            <w:pPr>
+              <w:rPr>
+                <w:rFonts w:ascii="Aileron" w:eastAsia="Times New Roman" w:hAnsi="Aileron" w:cs="Times New Roman"/>
+                <w:color w:val="000000"/>
+                <w:sz w:val="23"/>
+                <w:szCs w:val="23"/>
+                <w:lang w:eastAsia="fr-FR"/>
+              </w:rPr>
+            </w:pPr>
+            <w:r>
+              <w:rPr>
+                <w:rFonts w:ascii="Aileron" w:eastAsia="Times New Roman" w:hAnsi="Aileron" w:cs="Times New Roman"/>
+                <w:color w:val="000000"/>
+                <w:sz w:val="23"/>
+                <w:szCs w:val="23"/>
+                <w:lang w:eastAsia="fr-FR"/>
+              </w:rPr>
+              <w:t>La consultation du catalogue doit être possible pour un client ainsi que pour les commerciaux de l’entreprise.</w:t>
+            </w:r>
+          </w:p>
+        </w:tc>
+      </w:tr>
+      <w:tr>
+        <w:trPr>
+          <w:tblCellSpacing w:w="15" w:type="dxa"/>
+        </w:trPr>
+        <w:tc>
+          <w:tcPr>
+            <w:tcW w:w="0" w:type="auto"/>
+            <w:shd w:val="clear" w:color="auto" w:fill="F0F0F0"/>
+            <w:tcMar>
+              <w:top w:w="120" w:type="dxa"/>
+              <w:left w:w="120" w:type="dxa"/>
+              <w:bottom w:w="120" w:type="dxa"/>
+              <w:right w:w="120" w:type="dxa"/>
+            </w:tcMar>
+            <w:hideMark/>
+          </w:tcPr>
+          <w:p>
+            <w:pPr>
+              <w:rPr>
+                <w:rFonts w:ascii="Aileron" w:eastAsia="Times New Roman" w:hAnsi="Aileron" w:cs="Times New Roman"/>
+                <w:color w:val="000000"/>
+                <w:sz w:val="23"/>
+                <w:szCs w:val="23"/>
+                <w:lang w:eastAsia="fr-FR"/>
+              </w:rPr>
+            </w:pPr>
+            <w:r>
+              <w:rPr>
+                <w:rFonts w:ascii="Aileron" w:eastAsia="Times New Roman" w:hAnsi="Aileron" w:cs="Times New Roman"/>
+                <w:b/>
+                <w:bCs/>
+                <w:color w:val="000000"/>
+                <w:sz w:val="23"/>
+                <w:szCs w:val="23"/>
+                <w:lang w:eastAsia="fr-FR"/>
+              </w:rPr>
+              <w:t>Auteur</w:t>
+            </w:r>
+          </w:p>
+        </w:tc>
+        <w:tc>
+          <w:tcPr>
+            <w:tcW w:w="0" w:type="auto"/>
+            <w:shd w:val="clear" w:color="auto" w:fill="F0F0F0"/>
+            <w:tcMar>
+              <w:top w:w="120" w:type="dxa"/>
+              <w:left w:w="120" w:type="dxa"/>
+              <w:bottom w:w="120" w:type="dxa"/>
+              <w:right w:w="120" w:type="dxa"/>
+            </w:tcMar>
+            <w:hideMark/>
+          </w:tcPr>
+          <w:p>
+            <w:pPr>
+              <w:rPr>
+                <w:rFonts w:ascii="Aileron" w:eastAsia="Times New Roman" w:hAnsi="Aileron" w:cs="Times New Roman"/>
+                <w:color w:val="000000"/>
+                <w:sz w:val="23"/>
+                <w:szCs w:val="23"/>
+                <w:lang w:eastAsia="fr-FR"/>
+              </w:rPr>
+            </w:pPr>
+            <w:r>
+              <w:rPr>
+                <w:rFonts w:ascii="Aileron" w:eastAsia="Times New Roman" w:hAnsi="Aileron" w:cs="Times New Roman"/>
+                <w:color w:val="000000"/>
+                <w:sz w:val="23"/>
+                <w:szCs w:val="23"/>
+                <w:lang w:eastAsia="fr-FR"/>
+              </w:rPr>
+              <w:t>Habib</w:t>
+            </w:r>
+          </w:p>
+        </w:tc>
+      </w:tr>
+      <w:tr>
+        <w:trPr>
+          <w:tblCellSpacing w:w="15" w:type="dxa"/>
+        </w:trPr>
+        <w:tc>
+          <w:tcPr>
+            <w:tcW w:w="0" w:type="auto"/>
+            <w:shd w:val="clear" w:color="auto" w:fill="FFFFFF"/>
+            <w:tcMar>
+              <w:top w:w="120" w:type="dxa"/>
+              <w:left w:w="120" w:type="dxa"/>
+              <w:bottom w:w="120" w:type="dxa"/>
+              <w:right w:w="120" w:type="dxa"/>
+            </w:tcMar>
+            <w:hideMark/>
+          </w:tcPr>
+          <w:p>
+            <w:pPr>
+              <w:rPr>
+                <w:rFonts w:ascii="Aileron" w:eastAsia="Times New Roman" w:hAnsi="Aileron" w:cs="Times New Roman"/>
+                <w:color w:val="000000"/>
+                <w:sz w:val="23"/>
+                <w:szCs w:val="23"/>
+                <w:lang w:eastAsia="fr-FR"/>
+              </w:rPr>
+            </w:pPr>
+            <w:r>
+              <w:rPr>
+                <w:rFonts w:ascii="Aileron" w:eastAsia="Times New Roman" w:hAnsi="Aileron" w:cs="Times New Roman"/>
+                <w:b/>
+                <w:bCs/>
+                <w:color w:val="000000"/>
+                <w:sz w:val="23"/>
+                <w:szCs w:val="23"/>
+                <w:lang w:eastAsia="fr-FR"/>
+              </w:rPr>
+              <w:t>Date(s)</w:t>
+            </w:r>
+          </w:p>
+        </w:tc>
+        <w:tc>
+          <w:tcPr>
+            <w:tcW w:w="0" w:type="auto"/>
+            <w:shd w:val="clear" w:color="auto" w:fill="FFFFFF"/>
+            <w:tcMar>
+              <w:top w:w="120" w:type="dxa"/>
+              <w:left w:w="120" w:type="dxa"/>
+              <w:bottom w:w="120" w:type="dxa"/>
+              <w:right w:w="120" w:type="dxa"/>
+            </w:tcMar>
+            <w:hideMark/>
+          </w:tcPr>
+          <w:p>
+            <w:pPr>
+              <w:rPr>
+                <w:rFonts w:ascii="Aileron" w:eastAsia="Times New Roman" w:hAnsi="Aileron" w:cs="Times New Roman"/>
+                <w:color w:val="000000"/>
+                <w:sz w:val="23"/>
+                <w:szCs w:val="23"/>
+                <w:lang w:eastAsia="fr-FR"/>
+              </w:rPr>
+            </w:pPr>
+            <w:r>
+              <w:rPr>
+                <w:rFonts w:ascii="Aileron" w:eastAsia="Times New Roman" w:hAnsi="Aileron" w:cs="Times New Roman"/>
+                <w:color w:val="000000"/>
+                <w:sz w:val="23"/>
+                <w:szCs w:val="23"/>
+                <w:lang w:eastAsia="fr-FR"/>
+              </w:rPr>
+              <w:t>16/10/2018</w:t>
+            </w:r>
+            <w:r>
+              <w:rPr>
+                <w:rFonts w:ascii="Aileron" w:eastAsia="Times New Roman" w:hAnsi="Aileron" w:cs="Times New Roman"/>
+                <w:color w:val="000000"/>
+                <w:sz w:val="23"/>
+                <w:szCs w:val="23"/>
+                <w:lang w:eastAsia="fr-FR"/>
+              </w:rPr>
+              <w:t xml:space="preserve"> (première rédaction)</w:t>
+            </w:r>
+          </w:p>
+        </w:tc>
+      </w:tr>
+      <w:tr>
+        <w:trPr>
+          <w:tblCellSpacing w:w="15" w:type="dxa"/>
+        </w:trPr>
+        <w:tc>
+          <w:tcPr>
+            <w:tcW w:w="0" w:type="auto"/>
+            <w:shd w:val="clear" w:color="auto" w:fill="F0F0F0"/>
+            <w:tcMar>
+              <w:top w:w="120" w:type="dxa"/>
+              <w:left w:w="120" w:type="dxa"/>
+              <w:bottom w:w="120" w:type="dxa"/>
+              <w:right w:w="120" w:type="dxa"/>
+            </w:tcMar>
+            <w:hideMark/>
+          </w:tcPr>
+          <w:p>
+            <w:pPr>
+              <w:rPr>
+                <w:rFonts w:ascii="Aileron" w:eastAsia="Times New Roman" w:hAnsi="Aileron" w:cs="Times New Roman"/>
+                <w:color w:val="000000"/>
+                <w:sz w:val="23"/>
+                <w:szCs w:val="23"/>
+                <w:lang w:eastAsia="fr-FR"/>
+              </w:rPr>
+            </w:pPr>
+            <w:r>
+              <w:rPr>
+                <w:rFonts w:ascii="Aileron" w:eastAsia="Times New Roman" w:hAnsi="Aileron" w:cs="Times New Roman"/>
+                <w:b/>
+                <w:bCs/>
+                <w:color w:val="000000"/>
+                <w:sz w:val="23"/>
+                <w:szCs w:val="23"/>
+                <w:lang w:eastAsia="fr-FR"/>
+              </w:rPr>
+              <w:t>Préconditions</w:t>
+            </w:r>
+          </w:p>
+        </w:tc>
+        <w:tc>
+          <w:tcPr>
+            <w:tcW w:w="0" w:type="auto"/>
+            <w:shd w:val="clear" w:color="auto" w:fill="F0F0F0"/>
+            <w:tcMar>
+              <w:top w:w="120" w:type="dxa"/>
+              <w:left w:w="120" w:type="dxa"/>
+              <w:bottom w:w="120" w:type="dxa"/>
+              <w:right w:w="120" w:type="dxa"/>
+            </w:tcMar>
+            <w:hideMark/>
+          </w:tcPr>
+          <w:p>
+            <w:pPr>
+              <w:rPr>
+                <w:rFonts w:ascii="Aileron" w:eastAsia="Times New Roman" w:hAnsi="Aileron" w:cs="Times New Roman"/>
+                <w:color w:val="000000"/>
+                <w:sz w:val="23"/>
+                <w:szCs w:val="23"/>
+                <w:lang w:eastAsia="fr-FR"/>
+              </w:rPr>
+            </w:pPr>
+            <w:r>
+              <w:rPr>
+                <w:rFonts w:ascii="Aileron" w:eastAsia="Times New Roman" w:hAnsi="Aileron" w:cs="Times New Roman"/>
+                <w:color w:val="000000"/>
+                <w:sz w:val="23"/>
+                <w:szCs w:val="23"/>
+                <w:lang w:eastAsia="fr-FR"/>
+              </w:rPr>
+              <w:t>L’utilisateur doit être authentifié en tant que client ou commercial</w:t>
+            </w:r>
+          </w:p>
+        </w:tc>
+      </w:tr>
+      <w:tr>
+        <w:trPr>
+          <w:tblCellSpacing w:w="15" w:type="dxa"/>
+        </w:trPr>
+        <w:tc>
+          <w:tcPr>
+            <w:tcW w:w="0" w:type="auto"/>
+            <w:shd w:val="clear" w:color="auto" w:fill="FFFFFF"/>
+            <w:tcMar>
+              <w:top w:w="120" w:type="dxa"/>
+              <w:left w:w="120" w:type="dxa"/>
+              <w:bottom w:w="120" w:type="dxa"/>
+              <w:right w:w="120" w:type="dxa"/>
+            </w:tcMar>
+            <w:hideMark/>
+          </w:tcPr>
+          <w:p>
+            <w:pPr>
+              <w:rPr>
+                <w:rFonts w:ascii="Aileron" w:eastAsia="Times New Roman" w:hAnsi="Aileron" w:cs="Times New Roman"/>
+                <w:color w:val="000000"/>
+                <w:sz w:val="23"/>
+                <w:szCs w:val="23"/>
+                <w:lang w:eastAsia="fr-FR"/>
+              </w:rPr>
+            </w:pPr>
+            <w:r>
+              <w:rPr>
+                <w:rFonts w:ascii="Aileron" w:eastAsia="Times New Roman" w:hAnsi="Aileron" w:cs="Times New Roman"/>
+                <w:b/>
+                <w:bCs/>
+                <w:color w:val="000000"/>
+                <w:sz w:val="23"/>
+                <w:szCs w:val="23"/>
+                <w:lang w:eastAsia="fr-FR"/>
+              </w:rPr>
+              <w:t>Démarrage</w:t>
+            </w:r>
+          </w:p>
+        </w:tc>
+        <w:tc>
+          <w:tcPr>
+            <w:tcW w:w="0" w:type="auto"/>
+            <w:shd w:val="clear" w:color="auto" w:fill="FFFFFF"/>
+            <w:tcMar>
+              <w:top w:w="120" w:type="dxa"/>
+              <w:left w:w="120" w:type="dxa"/>
+              <w:bottom w:w="120" w:type="dxa"/>
+              <w:right w:w="120" w:type="dxa"/>
+            </w:tcMar>
+            <w:hideMark/>
+          </w:tcPr>
+          <w:p>
+            <w:pPr>
+              <w:rPr>
+                <w:rFonts w:ascii="Aileron" w:eastAsia="Times New Roman" w:hAnsi="Aileron" w:cs="Times New Roman"/>
+                <w:color w:val="000000"/>
+                <w:sz w:val="23"/>
+                <w:szCs w:val="23"/>
+                <w:lang w:eastAsia="fr-FR"/>
+              </w:rPr>
+            </w:pPr>
+            <w:r>
+              <w:rPr>
+                <w:rFonts w:ascii="Aileron" w:eastAsia="Times New Roman" w:hAnsi="Aileron" w:cs="Times New Roman"/>
+                <w:color w:val="000000"/>
+                <w:sz w:val="23"/>
+                <w:szCs w:val="23"/>
+                <w:lang w:eastAsia="fr-FR"/>
+              </w:rPr>
+              <w:t>L’utilisateur a demandé la page ‘Consultation catalogue’</w:t>
+            </w:r>
+          </w:p>
+        </w:tc>
+      </w:tr>
+    </w:tbl>
+    <w:p>
+      <w:pPr>
+        <w:pStyle w:val="Paragraphedeliste"/>
+        <w:jc w:val="both"/>
+        <w:rPr>
+          <w:sz w:val="40"/>
+          <w:szCs w:val="40"/>
+        </w:rPr>
+      </w:pPr>
     </w:p>
     <w:p>
       <w:pPr>
@@ -4094,6 +4862,7 @@
                 <w:szCs w:val="28"/>
                 <w:lang w:eastAsia="fr-FR"/>
               </w:rPr>
+              <w:lastRenderedPageBreak/>
               <w:t>Les scénarios alternatifs 1</w:t>
             </w:r>
           </w:p>
@@ -4181,7 +4950,14 @@
                 <w:sz w:val="28"/>
                 <w:szCs w:val="28"/>
               </w:rPr>
-              <w:t xml:space="preserve">4 – Le </w:t>
+              <w:t>4.a</w:t>
+            </w:r>
+            <w:r>
+              <w:rPr>
+                <w:sz w:val="28"/>
+                <w:szCs w:val="28"/>
+              </w:rPr>
+              <w:t xml:space="preserve">– Le </w:t>
             </w:r>
             <w:r>
               <w:rPr>
@@ -4428,21 +5204,798 @@
           <w:szCs w:val="28"/>
           <w:lang w:eastAsia="fr-FR"/>
         </w:rPr>
-        <w:t>̀ jour les commandes – Annuler une commande</w:t>
+        <w:t xml:space="preserve">̀ jour les commandes – </w:t>
       </w:r>
       <w:r>
         <w:rPr>
           <w:rFonts w:ascii="Times New Roman" w:eastAsia="Times New Roman" w:hAnsi="Times New Roman" w:cs="Times New Roman"/>
+          <w:b/>
           <w:sz w:val="28"/>
           <w:szCs w:val="28"/>
           <w:lang w:eastAsia="fr-FR"/>
         </w:rPr>
+        <w:t>Passer une commande</w:t>
+      </w:r>
+      <w:r>
+        <w:rPr>
+          <w:rFonts w:ascii="Times New Roman" w:eastAsia="Times New Roman" w:hAnsi="Times New Roman" w:cs="Times New Roman"/>
+          <w:sz w:val="28"/>
+          <w:szCs w:val="28"/>
+          <w:lang w:eastAsia="fr-FR"/>
+        </w:rPr>
         <w:t>.</w:t>
       </w:r>
     </w:p>
     <w:p>
       <w:pPr>
         <w:pStyle w:val="Paragraphedeliste"/>
+        <w:jc w:val="both"/>
+        <w:rPr>
+          <w:sz w:val="28"/>
+          <w:szCs w:val="28"/>
+        </w:rPr>
+      </w:pPr>
+    </w:p>
+    <w:p>
+      <w:pPr>
+        <w:jc w:val="both"/>
+        <w:rPr>
+          <w:sz w:val="28"/>
+          <w:szCs w:val="28"/>
+        </w:rPr>
+      </w:pPr>
+    </w:p>
+    <w:p>
+      <w:pPr>
+        <w:pStyle w:val="Paragraphedeliste"/>
+        <w:jc w:val="both"/>
+        <w:rPr>
+          <w:sz w:val="28"/>
+          <w:szCs w:val="28"/>
+        </w:rPr>
+      </w:pPr>
+    </w:p>
+    <w:p>
+      <w:pPr>
+        <w:pStyle w:val="Paragraphedeliste"/>
+        <w:jc w:val="both"/>
+        <w:rPr>
+          <w:sz w:val="28"/>
+          <w:szCs w:val="28"/>
+        </w:rPr>
+      </w:pPr>
+    </w:p>
+    <w:p>
+      <w:pPr>
+        <w:pStyle w:val="Paragraphedeliste"/>
+        <w:jc w:val="both"/>
+        <w:rPr>
+          <w:sz w:val="28"/>
+          <w:szCs w:val="28"/>
+        </w:rPr>
+      </w:pPr>
+    </w:p>
+    <w:tbl>
+      <w:tblPr>
+        <w:tblW w:w="0" w:type="auto"/>
+        <w:tblCellSpacing w:w="15" w:type="dxa"/>
+        <w:tblCellMar>
+          <w:top w:w="15" w:type="dxa"/>
+          <w:left w:w="15" w:type="dxa"/>
+          <w:bottom w:w="15" w:type="dxa"/>
+          <w:right w:w="15" w:type="dxa"/>
+        </w:tblCellMar>
+        <w:tblLook w:val="04A0" w:firstRow="1" w:lastRow="0" w:firstColumn="1" w:lastColumn="0" w:noHBand="0" w:noVBand="1"/>
+      </w:tblPr>
+      <w:tblGrid>
+        <w:gridCol w:w="2112"/>
+        <w:gridCol w:w="6954"/>
+      </w:tblGrid>
+      <w:tr>
+        <w:trPr>
+          <w:tblCellSpacing w:w="15" w:type="dxa"/>
+        </w:trPr>
+        <w:tc>
+          <w:tcPr>
+            <w:tcW w:w="0" w:type="auto"/>
+            <w:shd w:val="clear" w:color="auto" w:fill="F0F0F0"/>
+            <w:tcMar>
+              <w:top w:w="120" w:type="dxa"/>
+              <w:left w:w="120" w:type="dxa"/>
+              <w:bottom w:w="120" w:type="dxa"/>
+              <w:right w:w="120" w:type="dxa"/>
+            </w:tcMar>
+            <w:hideMark/>
+          </w:tcPr>
+          <w:p>
+            <w:pPr>
+              <w:rPr>
+                <w:rFonts w:ascii="Aileron" w:eastAsia="Times New Roman" w:hAnsi="Aileron" w:cs="Times New Roman"/>
+                <w:color w:val="000000"/>
+                <w:sz w:val="23"/>
+                <w:szCs w:val="23"/>
+                <w:lang w:eastAsia="fr-FR"/>
+              </w:rPr>
+            </w:pPr>
+            <w:r>
+              <w:rPr>
+                <w:rFonts w:ascii="Aileron" w:eastAsia="Times New Roman" w:hAnsi="Aileron" w:cs="Times New Roman"/>
+                <w:b/>
+                <w:bCs/>
+                <w:color w:val="000000"/>
+                <w:sz w:val="23"/>
+                <w:szCs w:val="23"/>
+                <w:lang w:eastAsia="fr-FR"/>
+              </w:rPr>
+              <w:t>Numéro</w:t>
+            </w:r>
+          </w:p>
+        </w:tc>
+        <w:tc>
+          <w:tcPr>
+            <w:tcW w:w="0" w:type="auto"/>
+            <w:shd w:val="clear" w:color="auto" w:fill="F0F0F0"/>
+            <w:tcMar>
+              <w:top w:w="120" w:type="dxa"/>
+              <w:left w:w="120" w:type="dxa"/>
+              <w:bottom w:w="120" w:type="dxa"/>
+              <w:right w:w="120" w:type="dxa"/>
+            </w:tcMar>
+            <w:hideMark/>
+          </w:tcPr>
+          <w:p>
+            <w:pPr>
+              <w:rPr>
+                <w:rFonts w:ascii="Aileron" w:eastAsia="Times New Roman" w:hAnsi="Aileron" w:cs="Times New Roman"/>
+                <w:color w:val="000000"/>
+                <w:sz w:val="23"/>
+                <w:szCs w:val="23"/>
+                <w:lang w:eastAsia="fr-FR"/>
+              </w:rPr>
+            </w:pPr>
+            <w:r>
+              <w:rPr>
+                <w:rFonts w:ascii="Aileron" w:eastAsia="Times New Roman" w:hAnsi="Aileron" w:cs="Times New Roman"/>
+                <w:color w:val="000000"/>
+                <w:sz w:val="23"/>
+                <w:szCs w:val="23"/>
+                <w:lang w:eastAsia="fr-FR"/>
+              </w:rPr>
+              <w:t>2</w:t>
+            </w:r>
+          </w:p>
+        </w:tc>
+      </w:tr>
+      <w:tr>
+        <w:trPr>
+          <w:tblCellSpacing w:w="15" w:type="dxa"/>
+        </w:trPr>
+        <w:tc>
+          <w:tcPr>
+            <w:tcW w:w="0" w:type="auto"/>
+            <w:shd w:val="clear" w:color="auto" w:fill="FFFFFF"/>
+            <w:tcMar>
+              <w:top w:w="120" w:type="dxa"/>
+              <w:left w:w="120" w:type="dxa"/>
+              <w:bottom w:w="120" w:type="dxa"/>
+              <w:right w:w="120" w:type="dxa"/>
+            </w:tcMar>
+            <w:hideMark/>
+          </w:tcPr>
+          <w:p>
+            <w:pPr>
+              <w:rPr>
+                <w:rFonts w:ascii="Aileron" w:eastAsia="Times New Roman" w:hAnsi="Aileron" w:cs="Times New Roman"/>
+                <w:color w:val="000000"/>
+                <w:sz w:val="23"/>
+                <w:szCs w:val="23"/>
+                <w:lang w:eastAsia="fr-FR"/>
+              </w:rPr>
+            </w:pPr>
+            <w:r>
+              <w:rPr>
+                <w:rFonts w:ascii="Aileron" w:eastAsia="Times New Roman" w:hAnsi="Aileron" w:cs="Times New Roman"/>
+                <w:b/>
+                <w:bCs/>
+                <w:color w:val="000000"/>
+                <w:sz w:val="23"/>
+                <w:szCs w:val="23"/>
+                <w:lang w:eastAsia="fr-FR"/>
+              </w:rPr>
+              <w:t>Nom</w:t>
+            </w:r>
+          </w:p>
+        </w:tc>
+        <w:tc>
+          <w:tcPr>
+            <w:tcW w:w="0" w:type="auto"/>
+            <w:shd w:val="clear" w:color="auto" w:fill="FFFFFF"/>
+            <w:tcMar>
+              <w:top w:w="120" w:type="dxa"/>
+              <w:left w:w="120" w:type="dxa"/>
+              <w:bottom w:w="120" w:type="dxa"/>
+              <w:right w:w="120" w:type="dxa"/>
+            </w:tcMar>
+            <w:hideMark/>
+          </w:tcPr>
+          <w:p>
+            <w:pPr>
+              <w:rPr>
+                <w:rFonts w:ascii="Aileron" w:eastAsia="Times New Roman" w:hAnsi="Aileron" w:cs="Times New Roman"/>
+                <w:color w:val="000000"/>
+                <w:sz w:val="23"/>
+                <w:szCs w:val="23"/>
+                <w:lang w:eastAsia="fr-FR"/>
+              </w:rPr>
+            </w:pPr>
+            <w:r>
+              <w:rPr>
+                <w:rFonts w:ascii="Aileron" w:eastAsia="Times New Roman" w:hAnsi="Aileron" w:cs="Times New Roman"/>
+                <w:color w:val="000000"/>
+                <w:sz w:val="23"/>
+                <w:szCs w:val="23"/>
+                <w:lang w:eastAsia="fr-FR"/>
+              </w:rPr>
+              <w:t>Annuler commande</w:t>
+            </w:r>
+            <w:r>
+              <w:rPr>
+                <w:rFonts w:ascii="Aileron" w:eastAsia="Times New Roman" w:hAnsi="Aileron" w:cs="Times New Roman"/>
+                <w:color w:val="000000"/>
+                <w:sz w:val="23"/>
+                <w:szCs w:val="23"/>
+                <w:lang w:eastAsia="fr-FR"/>
+              </w:rPr>
+              <w:t xml:space="preserve"> (package « Gestion des </w:t>
+            </w:r>
+            <w:r>
+              <w:rPr>
+                <w:rFonts w:ascii="Aileron" w:eastAsia="Times New Roman" w:hAnsi="Aileron" w:cs="Times New Roman"/>
+                <w:color w:val="000000"/>
+                <w:sz w:val="23"/>
+                <w:szCs w:val="23"/>
+                <w:lang w:eastAsia="fr-FR"/>
+              </w:rPr>
+              <w:t>commandes</w:t>
+            </w:r>
+            <w:r>
+              <w:rPr>
+                <w:rFonts w:ascii="Aileron" w:eastAsia="Times New Roman" w:hAnsi="Aileron" w:cs="Times New Roman"/>
+                <w:color w:val="000000"/>
+                <w:sz w:val="23"/>
+                <w:szCs w:val="23"/>
+                <w:lang w:eastAsia="fr-FR"/>
+              </w:rPr>
+              <w:t xml:space="preserve"> »)</w:t>
+            </w:r>
+          </w:p>
+        </w:tc>
+      </w:tr>
+      <w:tr>
+        <w:trPr>
+          <w:tblCellSpacing w:w="15" w:type="dxa"/>
+        </w:trPr>
+        <w:tc>
+          <w:tcPr>
+            <w:tcW w:w="0" w:type="auto"/>
+            <w:shd w:val="clear" w:color="auto" w:fill="F0F0F0"/>
+            <w:tcMar>
+              <w:top w:w="120" w:type="dxa"/>
+              <w:left w:w="120" w:type="dxa"/>
+              <w:bottom w:w="120" w:type="dxa"/>
+              <w:right w:w="120" w:type="dxa"/>
+            </w:tcMar>
+            <w:hideMark/>
+          </w:tcPr>
+          <w:p>
+            <w:pPr>
+              <w:rPr>
+                <w:rFonts w:ascii="Aileron" w:eastAsia="Times New Roman" w:hAnsi="Aileron" w:cs="Times New Roman"/>
+                <w:color w:val="000000"/>
+                <w:sz w:val="23"/>
+                <w:szCs w:val="23"/>
+                <w:lang w:eastAsia="fr-FR"/>
+              </w:rPr>
+            </w:pPr>
+            <w:r>
+              <w:rPr>
+                <w:rFonts w:ascii="Aileron" w:eastAsia="Times New Roman" w:hAnsi="Aileron" w:cs="Times New Roman"/>
+                <w:b/>
+                <w:bCs/>
+                <w:color w:val="000000"/>
+                <w:sz w:val="23"/>
+                <w:szCs w:val="23"/>
+                <w:lang w:eastAsia="fr-FR"/>
+              </w:rPr>
+              <w:t>Ac</w:t>
+            </w:r>
+            <w:r>
+              <w:rPr>
+                <w:rFonts w:ascii="Aileron" w:eastAsia="Times New Roman" w:hAnsi="Aileron" w:cs="Times New Roman"/>
+                <w:b/>
+                <w:bCs/>
+                <w:color w:val="000000"/>
+                <w:sz w:val="23"/>
+                <w:szCs w:val="23"/>
+                <w:lang w:eastAsia="fr-FR"/>
+              </w:rPr>
+              <w:t>teur(s)</w:t>
+            </w:r>
+          </w:p>
+        </w:tc>
+        <w:tc>
+          <w:tcPr>
+            <w:tcW w:w="0" w:type="auto"/>
+            <w:shd w:val="clear" w:color="auto" w:fill="F0F0F0"/>
+            <w:tcMar>
+              <w:top w:w="120" w:type="dxa"/>
+              <w:left w:w="120" w:type="dxa"/>
+              <w:bottom w:w="120" w:type="dxa"/>
+              <w:right w:w="120" w:type="dxa"/>
+            </w:tcMar>
+            <w:hideMark/>
+          </w:tcPr>
+          <w:p>
+            <w:pPr>
+              <w:rPr>
+                <w:rFonts w:ascii="Aileron" w:eastAsia="Times New Roman" w:hAnsi="Aileron" w:cs="Times New Roman"/>
+                <w:color w:val="000000"/>
+                <w:sz w:val="23"/>
+                <w:szCs w:val="23"/>
+                <w:lang w:eastAsia="fr-FR"/>
+              </w:rPr>
+            </w:pPr>
+            <w:r>
+              <w:rPr>
+                <w:rFonts w:ascii="Aileron" w:eastAsia="Times New Roman" w:hAnsi="Aileron" w:cs="Times New Roman"/>
+                <w:color w:val="000000"/>
+                <w:sz w:val="23"/>
+                <w:szCs w:val="23"/>
+                <w:lang w:eastAsia="fr-FR"/>
+              </w:rPr>
+              <w:t>Client ou C</w:t>
+            </w:r>
+            <w:r>
+              <w:rPr>
+                <w:rFonts w:ascii="Aileron" w:eastAsia="Times New Roman" w:hAnsi="Aileron" w:cs="Times New Roman"/>
+                <w:color w:val="000000"/>
+                <w:sz w:val="23"/>
+                <w:szCs w:val="23"/>
+                <w:lang w:eastAsia="fr-FR"/>
+              </w:rPr>
+              <w:t>ommercial</w:t>
+            </w:r>
+          </w:p>
+        </w:tc>
+      </w:tr>
+      <w:tr>
+        <w:trPr>
+          <w:tblCellSpacing w:w="15" w:type="dxa"/>
+        </w:trPr>
+        <w:tc>
+          <w:tcPr>
+            <w:tcW w:w="0" w:type="auto"/>
+            <w:shd w:val="clear" w:color="auto" w:fill="FFFFFF"/>
+            <w:tcMar>
+              <w:top w:w="120" w:type="dxa"/>
+              <w:left w:w="120" w:type="dxa"/>
+              <w:bottom w:w="120" w:type="dxa"/>
+              <w:right w:w="120" w:type="dxa"/>
+            </w:tcMar>
+            <w:hideMark/>
+          </w:tcPr>
+          <w:p>
+            <w:pPr>
+              <w:rPr>
+                <w:rFonts w:ascii="Aileron" w:eastAsia="Times New Roman" w:hAnsi="Aileron" w:cs="Times New Roman"/>
+                <w:color w:val="000000"/>
+                <w:sz w:val="23"/>
+                <w:szCs w:val="23"/>
+                <w:lang w:eastAsia="fr-FR"/>
+              </w:rPr>
+            </w:pPr>
+            <w:r>
+              <w:rPr>
+                <w:rFonts w:ascii="Aileron" w:eastAsia="Times New Roman" w:hAnsi="Aileron" w:cs="Times New Roman"/>
+                <w:b/>
+                <w:bCs/>
+                <w:color w:val="000000"/>
+                <w:sz w:val="23"/>
+                <w:szCs w:val="23"/>
+                <w:lang w:eastAsia="fr-FR"/>
+              </w:rPr>
+              <w:t>Description succincte</w:t>
+            </w:r>
+          </w:p>
+        </w:tc>
+        <w:tc>
+          <w:tcPr>
+            <w:tcW w:w="0" w:type="auto"/>
+            <w:shd w:val="clear" w:color="auto" w:fill="FFFFFF"/>
+            <w:tcMar>
+              <w:top w:w="120" w:type="dxa"/>
+              <w:left w:w="120" w:type="dxa"/>
+              <w:bottom w:w="120" w:type="dxa"/>
+              <w:right w:w="120" w:type="dxa"/>
+            </w:tcMar>
+            <w:hideMark/>
+          </w:tcPr>
+          <w:p>
+            <w:pPr>
+              <w:rPr>
+                <w:rFonts w:ascii="Aileron" w:eastAsia="Times New Roman" w:hAnsi="Aileron" w:cs="Times New Roman"/>
+                <w:color w:val="000000"/>
+                <w:sz w:val="23"/>
+                <w:szCs w:val="23"/>
+                <w:lang w:eastAsia="fr-FR"/>
+              </w:rPr>
+            </w:pPr>
+            <w:r>
+              <w:rPr>
+                <w:rFonts w:ascii="Aileron" w:eastAsia="Times New Roman" w:hAnsi="Aileron" w:cs="Times New Roman"/>
+                <w:color w:val="000000"/>
+                <w:sz w:val="23"/>
+                <w:szCs w:val="23"/>
+                <w:lang w:eastAsia="fr-FR"/>
+              </w:rPr>
+              <w:t>Il</w:t>
+            </w:r>
+            <w:r>
+              <w:rPr>
+                <w:rFonts w:ascii="Aileron" w:eastAsia="Times New Roman" w:hAnsi="Aileron" w:cs="Times New Roman"/>
+                <w:color w:val="000000"/>
+                <w:sz w:val="23"/>
+                <w:szCs w:val="23"/>
+                <w:lang w:eastAsia="fr-FR"/>
+              </w:rPr>
+              <w:t xml:space="preserve"> doit être possible pour un client ainsi que pour les commerciaux de l’entreprise</w:t>
+            </w:r>
+            <w:r>
+              <w:rPr>
+                <w:rFonts w:ascii="Aileron" w:eastAsia="Times New Roman" w:hAnsi="Aileron" w:cs="Times New Roman"/>
+                <w:color w:val="000000"/>
+                <w:sz w:val="23"/>
+                <w:szCs w:val="23"/>
+                <w:lang w:eastAsia="fr-FR"/>
+              </w:rPr>
+              <w:t xml:space="preserve"> d’annuler une commande tant que celle-ci n’a pas été faite</w:t>
+            </w:r>
+            <w:r>
+              <w:rPr>
+                <w:rFonts w:ascii="Aileron" w:eastAsia="Times New Roman" w:hAnsi="Aileron" w:cs="Times New Roman"/>
+                <w:color w:val="000000"/>
+                <w:sz w:val="23"/>
+                <w:szCs w:val="23"/>
+                <w:lang w:eastAsia="fr-FR"/>
+              </w:rPr>
+              <w:t>.</w:t>
+            </w:r>
+          </w:p>
+        </w:tc>
+      </w:tr>
+      <w:tr>
+        <w:trPr>
+          <w:tblCellSpacing w:w="15" w:type="dxa"/>
+        </w:trPr>
+        <w:tc>
+          <w:tcPr>
+            <w:tcW w:w="0" w:type="auto"/>
+            <w:shd w:val="clear" w:color="auto" w:fill="F0F0F0"/>
+            <w:tcMar>
+              <w:top w:w="120" w:type="dxa"/>
+              <w:left w:w="120" w:type="dxa"/>
+              <w:bottom w:w="120" w:type="dxa"/>
+              <w:right w:w="120" w:type="dxa"/>
+            </w:tcMar>
+            <w:hideMark/>
+          </w:tcPr>
+          <w:p>
+            <w:pPr>
+              <w:rPr>
+                <w:rFonts w:ascii="Aileron" w:eastAsia="Times New Roman" w:hAnsi="Aileron" w:cs="Times New Roman"/>
+                <w:color w:val="000000"/>
+                <w:sz w:val="23"/>
+                <w:szCs w:val="23"/>
+                <w:lang w:eastAsia="fr-FR"/>
+              </w:rPr>
+            </w:pPr>
+            <w:r>
+              <w:rPr>
+                <w:rFonts w:ascii="Aileron" w:eastAsia="Times New Roman" w:hAnsi="Aileron" w:cs="Times New Roman"/>
+                <w:b/>
+                <w:bCs/>
+                <w:color w:val="000000"/>
+                <w:sz w:val="23"/>
+                <w:szCs w:val="23"/>
+                <w:lang w:eastAsia="fr-FR"/>
+              </w:rPr>
+              <w:t>Auteur</w:t>
+            </w:r>
+          </w:p>
+        </w:tc>
+        <w:tc>
+          <w:tcPr>
+            <w:tcW w:w="0" w:type="auto"/>
+            <w:shd w:val="clear" w:color="auto" w:fill="F0F0F0"/>
+            <w:tcMar>
+              <w:top w:w="120" w:type="dxa"/>
+              <w:left w:w="120" w:type="dxa"/>
+              <w:bottom w:w="120" w:type="dxa"/>
+              <w:right w:w="120" w:type="dxa"/>
+            </w:tcMar>
+            <w:hideMark/>
+          </w:tcPr>
+          <w:p>
+            <w:pPr>
+              <w:rPr>
+                <w:rFonts w:ascii="Aileron" w:eastAsia="Times New Roman" w:hAnsi="Aileron" w:cs="Times New Roman"/>
+                <w:color w:val="000000"/>
+                <w:sz w:val="23"/>
+                <w:szCs w:val="23"/>
+                <w:lang w:eastAsia="fr-FR"/>
+              </w:rPr>
+            </w:pPr>
+            <w:r>
+              <w:rPr>
+                <w:rFonts w:ascii="Aileron" w:eastAsia="Times New Roman" w:hAnsi="Aileron" w:cs="Times New Roman"/>
+                <w:color w:val="000000"/>
+                <w:sz w:val="23"/>
+                <w:szCs w:val="23"/>
+                <w:lang w:eastAsia="fr-FR"/>
+              </w:rPr>
+              <w:t>Habib</w:t>
+            </w:r>
+          </w:p>
+        </w:tc>
+      </w:tr>
+      <w:tr>
+        <w:trPr>
+          <w:tblCellSpacing w:w="15" w:type="dxa"/>
+        </w:trPr>
+        <w:tc>
+          <w:tcPr>
+            <w:tcW w:w="0" w:type="auto"/>
+            <w:shd w:val="clear" w:color="auto" w:fill="FFFFFF"/>
+            <w:tcMar>
+              <w:top w:w="120" w:type="dxa"/>
+              <w:left w:w="120" w:type="dxa"/>
+              <w:bottom w:w="120" w:type="dxa"/>
+              <w:right w:w="120" w:type="dxa"/>
+            </w:tcMar>
+            <w:hideMark/>
+          </w:tcPr>
+          <w:p>
+            <w:pPr>
+              <w:rPr>
+                <w:rFonts w:ascii="Aileron" w:eastAsia="Times New Roman" w:hAnsi="Aileron" w:cs="Times New Roman"/>
+                <w:color w:val="000000"/>
+                <w:sz w:val="23"/>
+                <w:szCs w:val="23"/>
+                <w:lang w:eastAsia="fr-FR"/>
+              </w:rPr>
+            </w:pPr>
+            <w:r>
+              <w:rPr>
+                <w:rFonts w:ascii="Aileron" w:eastAsia="Times New Roman" w:hAnsi="Aileron" w:cs="Times New Roman"/>
+                <w:b/>
+                <w:bCs/>
+                <w:color w:val="000000"/>
+                <w:sz w:val="23"/>
+                <w:szCs w:val="23"/>
+                <w:lang w:eastAsia="fr-FR"/>
+              </w:rPr>
+              <w:t>Date(s)</w:t>
+            </w:r>
+          </w:p>
+        </w:tc>
+        <w:tc>
+          <w:tcPr>
+            <w:tcW w:w="0" w:type="auto"/>
+            <w:shd w:val="clear" w:color="auto" w:fill="FFFFFF"/>
+            <w:tcMar>
+              <w:top w:w="120" w:type="dxa"/>
+              <w:left w:w="120" w:type="dxa"/>
+              <w:bottom w:w="120" w:type="dxa"/>
+              <w:right w:w="120" w:type="dxa"/>
+            </w:tcMar>
+            <w:hideMark/>
+          </w:tcPr>
+          <w:p>
+            <w:pPr>
+              <w:rPr>
+                <w:rFonts w:ascii="Aileron" w:eastAsia="Times New Roman" w:hAnsi="Aileron" w:cs="Times New Roman"/>
+                <w:color w:val="000000"/>
+                <w:sz w:val="23"/>
+                <w:szCs w:val="23"/>
+                <w:lang w:eastAsia="fr-FR"/>
+              </w:rPr>
+            </w:pPr>
+            <w:r>
+              <w:rPr>
+                <w:rFonts w:ascii="Aileron" w:eastAsia="Times New Roman" w:hAnsi="Aileron" w:cs="Times New Roman"/>
+                <w:color w:val="000000"/>
+                <w:sz w:val="23"/>
+                <w:szCs w:val="23"/>
+                <w:lang w:eastAsia="fr-FR"/>
+              </w:rPr>
+              <w:t>16/10/2018</w:t>
+            </w:r>
+            <w:r>
+              <w:rPr>
+                <w:rFonts w:ascii="Aileron" w:eastAsia="Times New Roman" w:hAnsi="Aileron" w:cs="Times New Roman"/>
+                <w:color w:val="000000"/>
+                <w:sz w:val="23"/>
+                <w:szCs w:val="23"/>
+                <w:lang w:eastAsia="fr-FR"/>
+              </w:rPr>
+              <w:t xml:space="preserve"> (première rédaction)</w:t>
+            </w:r>
+          </w:p>
+        </w:tc>
+      </w:tr>
+      <w:tr>
+        <w:trPr>
+          <w:tblCellSpacing w:w="15" w:type="dxa"/>
+        </w:trPr>
+        <w:tc>
+          <w:tcPr>
+            <w:tcW w:w="0" w:type="auto"/>
+            <w:shd w:val="clear" w:color="auto" w:fill="F0F0F0"/>
+            <w:tcMar>
+              <w:top w:w="120" w:type="dxa"/>
+              <w:left w:w="120" w:type="dxa"/>
+              <w:bottom w:w="120" w:type="dxa"/>
+              <w:right w:w="120" w:type="dxa"/>
+            </w:tcMar>
+            <w:hideMark/>
+          </w:tcPr>
+          <w:p>
+            <w:pPr>
+              <w:rPr>
+                <w:rFonts w:ascii="Aileron" w:eastAsia="Times New Roman" w:hAnsi="Aileron" w:cs="Times New Roman"/>
+                <w:color w:val="000000"/>
+                <w:sz w:val="23"/>
+                <w:szCs w:val="23"/>
+                <w:lang w:eastAsia="fr-FR"/>
+              </w:rPr>
+            </w:pPr>
+            <w:r>
+              <w:rPr>
+                <w:rFonts w:ascii="Aileron" w:eastAsia="Times New Roman" w:hAnsi="Aileron" w:cs="Times New Roman"/>
+                <w:b/>
+                <w:bCs/>
+                <w:color w:val="000000"/>
+                <w:sz w:val="23"/>
+                <w:szCs w:val="23"/>
+                <w:lang w:eastAsia="fr-FR"/>
+              </w:rPr>
+              <w:t>Préconditions</w:t>
+            </w:r>
+          </w:p>
+        </w:tc>
+        <w:tc>
+          <w:tcPr>
+            <w:tcW w:w="0" w:type="auto"/>
+            <w:shd w:val="clear" w:color="auto" w:fill="F0F0F0"/>
+            <w:tcMar>
+              <w:top w:w="120" w:type="dxa"/>
+              <w:left w:w="120" w:type="dxa"/>
+              <w:bottom w:w="120" w:type="dxa"/>
+              <w:right w:w="120" w:type="dxa"/>
+            </w:tcMar>
+            <w:hideMark/>
+          </w:tcPr>
+          <w:p>
+            <w:pPr>
+              <w:rPr>
+                <w:rFonts w:ascii="Aileron" w:eastAsia="Times New Roman" w:hAnsi="Aileron" w:cs="Times New Roman"/>
+                <w:color w:val="000000"/>
+                <w:sz w:val="23"/>
+                <w:szCs w:val="23"/>
+                <w:lang w:eastAsia="fr-FR"/>
+              </w:rPr>
+            </w:pPr>
+            <w:r>
+              <w:rPr>
+                <w:rFonts w:ascii="Aileron" w:eastAsia="Times New Roman" w:hAnsi="Aileron" w:cs="Times New Roman"/>
+                <w:color w:val="000000"/>
+                <w:sz w:val="23"/>
+                <w:szCs w:val="23"/>
+                <w:lang w:eastAsia="fr-FR"/>
+              </w:rPr>
+              <w:t>L’utilisateur doit être authentifié en tant que client ou commercial</w:t>
+            </w:r>
+          </w:p>
+        </w:tc>
+      </w:tr>
+      <w:tr>
+        <w:trPr>
+          <w:tblCellSpacing w:w="15" w:type="dxa"/>
+        </w:trPr>
+        <w:tc>
+          <w:tcPr>
+            <w:tcW w:w="0" w:type="auto"/>
+            <w:shd w:val="clear" w:color="auto" w:fill="FFFFFF"/>
+            <w:tcMar>
+              <w:top w:w="120" w:type="dxa"/>
+              <w:left w:w="120" w:type="dxa"/>
+              <w:bottom w:w="120" w:type="dxa"/>
+              <w:right w:w="120" w:type="dxa"/>
+            </w:tcMar>
+            <w:hideMark/>
+          </w:tcPr>
+          <w:p>
+            <w:pPr>
+              <w:rPr>
+                <w:rFonts w:ascii="Aileron" w:eastAsia="Times New Roman" w:hAnsi="Aileron" w:cs="Times New Roman"/>
+                <w:color w:val="000000"/>
+                <w:sz w:val="23"/>
+                <w:szCs w:val="23"/>
+                <w:lang w:eastAsia="fr-FR"/>
+              </w:rPr>
+            </w:pPr>
+            <w:r>
+              <w:rPr>
+                <w:rFonts w:ascii="Aileron" w:eastAsia="Times New Roman" w:hAnsi="Aileron" w:cs="Times New Roman"/>
+                <w:b/>
+                <w:bCs/>
+                <w:color w:val="000000"/>
+                <w:sz w:val="23"/>
+                <w:szCs w:val="23"/>
+                <w:lang w:eastAsia="fr-FR"/>
+              </w:rPr>
+              <w:t>Démarrage</w:t>
+            </w:r>
+          </w:p>
+        </w:tc>
+        <w:tc>
+          <w:tcPr>
+            <w:tcW w:w="0" w:type="auto"/>
+            <w:shd w:val="clear" w:color="auto" w:fill="FFFFFF"/>
+            <w:tcMar>
+              <w:top w:w="120" w:type="dxa"/>
+              <w:left w:w="120" w:type="dxa"/>
+              <w:bottom w:w="120" w:type="dxa"/>
+              <w:right w:w="120" w:type="dxa"/>
+            </w:tcMar>
+            <w:hideMark/>
+          </w:tcPr>
+          <w:p>
+            <w:pPr>
+              <w:rPr>
+                <w:rFonts w:ascii="Aileron" w:eastAsia="Times New Roman" w:hAnsi="Aileron" w:cs="Times New Roman"/>
+                <w:color w:val="000000"/>
+                <w:sz w:val="23"/>
+                <w:szCs w:val="23"/>
+                <w:lang w:eastAsia="fr-FR"/>
+              </w:rPr>
+            </w:pPr>
+            <w:r>
+              <w:rPr>
+                <w:rFonts w:ascii="Aileron" w:eastAsia="Times New Roman" w:hAnsi="Aileron" w:cs="Times New Roman"/>
+                <w:color w:val="000000"/>
+                <w:sz w:val="23"/>
+                <w:szCs w:val="23"/>
+                <w:lang w:eastAsia="fr-FR"/>
+              </w:rPr>
+              <w:t>L’utilisateur a demandé la page ‘</w:t>
+            </w:r>
+            <w:r>
+              <w:rPr>
+                <w:rFonts w:ascii="Aileron" w:eastAsia="Times New Roman" w:hAnsi="Aileron" w:cs="Times New Roman"/>
+                <w:color w:val="000000"/>
+                <w:sz w:val="23"/>
+                <w:szCs w:val="23"/>
+                <w:lang w:eastAsia="fr-FR"/>
+              </w:rPr>
+              <w:t>Annuler Commande’</w:t>
+            </w:r>
+          </w:p>
+        </w:tc>
+      </w:tr>
+    </w:tbl>
+    <w:p>
+      <w:pPr>
         <w:jc w:val="both"/>
         <w:rPr>
           <w:sz w:val="28"/>
@@ -4509,6 +6062,7 @@
                 <w:szCs w:val="28"/>
                 <w:lang w:eastAsia="fr-FR"/>
               </w:rPr>
+              <w:lastRenderedPageBreak/>
               <w:t>Le scénario nominal 2</w:t>
             </w:r>
           </w:p>
@@ -4799,7 +6353,7 @@
           <w:lang w:eastAsia="fr-FR"/>
         </w:rPr>
         <w:br/>
-        <w:t>Acteur primaire : Responsable</w:t>
+        <w:t xml:space="preserve">Acteur primaire : </w:t>
       </w:r>
       <w:r>
         <w:rPr>
@@ -4809,6 +6363,16 @@
           <w:szCs w:val="28"/>
           <w:lang w:eastAsia="fr-FR"/>
         </w:rPr>
+        <w:t>Client</w:t>
+      </w:r>
+      <w:r>
+        <w:rPr>
+          <w:rFonts w:ascii="Times New Roman" w:eastAsia="Times New Roman" w:hAnsi="Times New Roman" w:cs="Times New Roman"/>
+          <w:b/>
+          <w:sz w:val="28"/>
+          <w:szCs w:val="28"/>
+          <w:lang w:eastAsia="fr-FR"/>
+        </w:rPr>
         <w:br/>
         <w:t xml:space="preserve">Objectif : Mettre </w:t>
       </w:r>
@@ -4832,7 +6396,17 @@
           <w:szCs w:val="28"/>
           <w:lang w:eastAsia="fr-FR"/>
         </w:rPr>
-        <w:t xml:space="preserve">̀ jour les commandes – Changer le statut </w:t>
+        <w:t xml:space="preserve">̀ jour les commandes – </w:t>
+      </w:r>
+      <w:r>
+        <w:rPr>
+          <w:rFonts w:ascii="Times New Roman" w:eastAsia="Times New Roman" w:hAnsi="Times New Roman" w:cs="Times New Roman"/>
+          <w:b/>
+          <w:sz w:val="28"/>
+          <w:szCs w:val="28"/>
+          <w:lang w:eastAsia="fr-FR"/>
+        </w:rPr>
+        <w:t>Annuler une commande</w:t>
       </w:r>
     </w:p>
     <w:p>
@@ -4857,6 +6431,592 @@
         </w:rPr>
       </w:pPr>
     </w:p>
+    <w:tbl>
+      <w:tblPr>
+        <w:tblW w:w="0" w:type="auto"/>
+        <w:tblCellSpacing w:w="15" w:type="dxa"/>
+        <w:tblCellMar>
+          <w:top w:w="15" w:type="dxa"/>
+          <w:left w:w="15" w:type="dxa"/>
+          <w:bottom w:w="15" w:type="dxa"/>
+          <w:right w:w="15" w:type="dxa"/>
+        </w:tblCellMar>
+        <w:tblLook w:val="04A0" w:firstRow="1" w:lastRow="0" w:firstColumn="1" w:lastColumn="0" w:noHBand="0" w:noVBand="1"/>
+      </w:tblPr>
+      <w:tblGrid>
+        <w:gridCol w:w="2159"/>
+        <w:gridCol w:w="6907"/>
+      </w:tblGrid>
+      <w:tr>
+        <w:trPr>
+          <w:tblCellSpacing w:w="15" w:type="dxa"/>
+        </w:trPr>
+        <w:tc>
+          <w:tcPr>
+            <w:tcW w:w="0" w:type="auto"/>
+            <w:shd w:val="clear" w:color="auto" w:fill="F0F0F0"/>
+            <w:tcMar>
+              <w:top w:w="120" w:type="dxa"/>
+              <w:left w:w="120" w:type="dxa"/>
+              <w:bottom w:w="120" w:type="dxa"/>
+              <w:right w:w="120" w:type="dxa"/>
+            </w:tcMar>
+            <w:hideMark/>
+          </w:tcPr>
+          <w:p>
+            <w:pPr>
+              <w:rPr>
+                <w:rFonts w:ascii="Times New Roman" w:eastAsia="Times New Roman" w:hAnsi="Times New Roman" w:cs="Times New Roman"/>
+                <w:lang w:eastAsia="fr-FR"/>
+              </w:rPr>
+            </w:pPr>
+            <w:r>
+              <w:rPr>
+                <w:rFonts w:ascii="Times New Roman" w:eastAsia="Times New Roman" w:hAnsi="Times New Roman" w:cs="Times New Roman"/>
+                <w:b/>
+                <w:bCs/>
+                <w:lang w:eastAsia="fr-FR"/>
+              </w:rPr>
+              <w:t>Numéro</w:t>
+            </w:r>
+          </w:p>
+        </w:tc>
+        <w:tc>
+          <w:tcPr>
+            <w:tcW w:w="0" w:type="auto"/>
+            <w:shd w:val="clear" w:color="auto" w:fill="F0F0F0"/>
+            <w:tcMar>
+              <w:top w:w="120" w:type="dxa"/>
+              <w:left w:w="120" w:type="dxa"/>
+              <w:bottom w:w="120" w:type="dxa"/>
+              <w:right w:w="120" w:type="dxa"/>
+            </w:tcMar>
+            <w:hideMark/>
+          </w:tcPr>
+          <w:p>
+            <w:pPr>
+              <w:rPr>
+                <w:rFonts w:ascii="Times New Roman" w:eastAsia="Times New Roman" w:hAnsi="Times New Roman" w:cs="Times New Roman"/>
+                <w:lang w:eastAsia="fr-FR"/>
+              </w:rPr>
+            </w:pPr>
+            <w:r>
+              <w:rPr>
+                <w:rFonts w:ascii="Times New Roman" w:eastAsia="Times New Roman" w:hAnsi="Times New Roman" w:cs="Times New Roman"/>
+                <w:lang w:eastAsia="fr-FR"/>
+              </w:rPr>
+              <w:t>3</w:t>
+            </w:r>
+          </w:p>
+        </w:tc>
+      </w:tr>
+      <w:tr>
+        <w:trPr>
+          <w:tblCellSpacing w:w="15" w:type="dxa"/>
+        </w:trPr>
+        <w:tc>
+          <w:tcPr>
+            <w:tcW w:w="0" w:type="auto"/>
+            <w:shd w:val="clear" w:color="auto" w:fill="FFFFFF"/>
+            <w:tcMar>
+              <w:top w:w="120" w:type="dxa"/>
+              <w:left w:w="120" w:type="dxa"/>
+              <w:bottom w:w="120" w:type="dxa"/>
+              <w:right w:w="120" w:type="dxa"/>
+            </w:tcMar>
+            <w:hideMark/>
+          </w:tcPr>
+          <w:p>
+            <w:pPr>
+              <w:rPr>
+                <w:rFonts w:ascii="Times New Roman" w:eastAsia="Times New Roman" w:hAnsi="Times New Roman" w:cs="Times New Roman"/>
+                <w:lang w:eastAsia="fr-FR"/>
+              </w:rPr>
+            </w:pPr>
+            <w:r>
+              <w:rPr>
+                <w:rFonts w:ascii="Times New Roman" w:eastAsia="Times New Roman" w:hAnsi="Times New Roman" w:cs="Times New Roman"/>
+                <w:b/>
+                <w:bCs/>
+                <w:lang w:eastAsia="fr-FR"/>
+              </w:rPr>
+              <w:t>Nom</w:t>
+            </w:r>
+          </w:p>
+        </w:tc>
+        <w:tc>
+          <w:tcPr>
+            <w:tcW w:w="0" w:type="auto"/>
+            <w:shd w:val="clear" w:color="auto" w:fill="FFFFFF"/>
+            <w:tcMar>
+              <w:top w:w="120" w:type="dxa"/>
+              <w:left w:w="120" w:type="dxa"/>
+              <w:bottom w:w="120" w:type="dxa"/>
+              <w:right w:w="120" w:type="dxa"/>
+            </w:tcMar>
+            <w:hideMark/>
+          </w:tcPr>
+          <w:p>
+            <w:pPr>
+              <w:rPr>
+                <w:rFonts w:ascii="Times New Roman" w:eastAsia="Times New Roman" w:hAnsi="Times New Roman" w:cs="Times New Roman"/>
+                <w:lang w:eastAsia="fr-FR"/>
+              </w:rPr>
+            </w:pPr>
+            <w:r>
+              <w:rPr>
+                <w:rFonts w:ascii="Times New Roman" w:eastAsia="Times New Roman" w:hAnsi="Times New Roman" w:cs="Times New Roman"/>
+                <w:lang w:eastAsia="fr-FR"/>
+              </w:rPr>
+              <w:t xml:space="preserve">Changer </w:t>
+            </w:r>
+            <w:r>
+              <w:rPr>
+                <w:rFonts w:ascii="Times New Roman" w:eastAsia="Times New Roman" w:hAnsi="Times New Roman" w:cs="Times New Roman"/>
+                <w:lang w:eastAsia="fr-FR"/>
+              </w:rPr>
+              <w:t>statut</w:t>
+            </w:r>
+            <w:r>
+              <w:rPr>
+                <w:rFonts w:ascii="Times New Roman" w:eastAsia="Times New Roman" w:hAnsi="Times New Roman" w:cs="Times New Roman"/>
+                <w:lang w:eastAsia="fr-FR"/>
+              </w:rPr>
+              <w:t xml:space="preserve"> (package gestion des achats)</w:t>
+            </w:r>
+          </w:p>
+        </w:tc>
+      </w:tr>
+      <w:tr>
+        <w:trPr>
+          <w:tblCellSpacing w:w="15" w:type="dxa"/>
+        </w:trPr>
+        <w:tc>
+          <w:tcPr>
+            <w:tcW w:w="0" w:type="auto"/>
+            <w:shd w:val="clear" w:color="auto" w:fill="F0F0F0"/>
+            <w:tcMar>
+              <w:top w:w="120" w:type="dxa"/>
+              <w:left w:w="120" w:type="dxa"/>
+              <w:bottom w:w="120" w:type="dxa"/>
+              <w:right w:w="120" w:type="dxa"/>
+            </w:tcMar>
+            <w:hideMark/>
+          </w:tcPr>
+          <w:p>
+            <w:pPr>
+              <w:rPr>
+                <w:rFonts w:ascii="Times New Roman" w:eastAsia="Times New Roman" w:hAnsi="Times New Roman" w:cs="Times New Roman"/>
+                <w:lang w:eastAsia="fr-FR"/>
+              </w:rPr>
+            </w:pPr>
+            <w:r>
+              <w:rPr>
+                <w:rFonts w:ascii="Times New Roman" w:eastAsia="Times New Roman" w:hAnsi="Times New Roman" w:cs="Times New Roman"/>
+                <w:b/>
+                <w:bCs/>
+                <w:lang w:eastAsia="fr-FR"/>
+              </w:rPr>
+              <w:t>Act</w:t>
+            </w:r>
+            <w:r>
+              <w:rPr>
+                <w:rFonts w:ascii="Times New Roman" w:eastAsia="Times New Roman" w:hAnsi="Times New Roman" w:cs="Times New Roman"/>
+                <w:b/>
+                <w:bCs/>
+                <w:lang w:eastAsia="fr-FR"/>
+              </w:rPr>
+              <w:t>eur(s)</w:t>
+            </w:r>
+          </w:p>
+        </w:tc>
+        <w:tc>
+          <w:tcPr>
+            <w:tcW w:w="0" w:type="auto"/>
+            <w:shd w:val="clear" w:color="auto" w:fill="F0F0F0"/>
+            <w:tcMar>
+              <w:top w:w="120" w:type="dxa"/>
+              <w:left w:w="120" w:type="dxa"/>
+              <w:bottom w:w="120" w:type="dxa"/>
+              <w:right w:w="120" w:type="dxa"/>
+            </w:tcMar>
+            <w:hideMark/>
+          </w:tcPr>
+          <w:p>
+            <w:pPr>
+              <w:rPr>
+                <w:rFonts w:ascii="Times New Roman" w:eastAsia="Times New Roman" w:hAnsi="Times New Roman" w:cs="Times New Roman"/>
+                <w:lang w:eastAsia="fr-FR"/>
+              </w:rPr>
+            </w:pPr>
+            <w:r>
+              <w:rPr>
+                <w:rFonts w:ascii="Times New Roman" w:eastAsia="Times New Roman" w:hAnsi="Times New Roman" w:cs="Times New Roman"/>
+                <w:lang w:eastAsia="fr-FR"/>
+              </w:rPr>
+              <w:t>Responsable</w:t>
+            </w:r>
+          </w:p>
+        </w:tc>
+      </w:tr>
+      <w:tr>
+        <w:trPr>
+          <w:tblCellSpacing w:w="15" w:type="dxa"/>
+        </w:trPr>
+        <w:tc>
+          <w:tcPr>
+            <w:tcW w:w="0" w:type="auto"/>
+            <w:shd w:val="clear" w:color="auto" w:fill="FFFFFF"/>
+            <w:tcMar>
+              <w:top w:w="120" w:type="dxa"/>
+              <w:left w:w="120" w:type="dxa"/>
+              <w:bottom w:w="120" w:type="dxa"/>
+              <w:right w:w="120" w:type="dxa"/>
+            </w:tcMar>
+            <w:hideMark/>
+          </w:tcPr>
+          <w:p>
+            <w:pPr>
+              <w:rPr>
+                <w:rFonts w:ascii="Times New Roman" w:eastAsia="Times New Roman" w:hAnsi="Times New Roman" w:cs="Times New Roman"/>
+                <w:lang w:eastAsia="fr-FR"/>
+              </w:rPr>
+            </w:pPr>
+            <w:r>
+              <w:rPr>
+                <w:rFonts w:ascii="Times New Roman" w:eastAsia="Times New Roman" w:hAnsi="Times New Roman" w:cs="Times New Roman"/>
+                <w:b/>
+                <w:bCs/>
+                <w:lang w:eastAsia="fr-FR"/>
+              </w:rPr>
+              <w:t>Description succincte</w:t>
+            </w:r>
+          </w:p>
+        </w:tc>
+        <w:tc>
+          <w:tcPr>
+            <w:tcW w:w="0" w:type="auto"/>
+            <w:shd w:val="clear" w:color="auto" w:fill="FFFFFF"/>
+            <w:tcMar>
+              <w:top w:w="120" w:type="dxa"/>
+              <w:left w:w="120" w:type="dxa"/>
+              <w:bottom w:w="120" w:type="dxa"/>
+              <w:right w:w="120" w:type="dxa"/>
+            </w:tcMar>
+            <w:hideMark/>
+          </w:tcPr>
+          <w:p>
+            <w:pPr>
+              <w:rPr>
+                <w:rFonts w:ascii="Times New Roman" w:eastAsia="Times New Roman" w:hAnsi="Times New Roman" w:cs="Times New Roman"/>
+                <w:lang w:eastAsia="fr-FR"/>
+              </w:rPr>
+            </w:pPr>
+            <w:r>
+              <w:rPr>
+                <w:rFonts w:ascii="Times New Roman" w:eastAsia="Times New Roman" w:hAnsi="Times New Roman" w:cs="Times New Roman"/>
+                <w:lang w:eastAsia="fr-FR"/>
+              </w:rPr>
+              <w:t>Une fois qu’une commande est prête ou est terminée ou annulée, son statut change en fonction de son état</w:t>
+            </w:r>
+            <w:r>
+              <w:rPr>
+                <w:rFonts w:ascii="Times New Roman" w:eastAsia="Times New Roman" w:hAnsi="Times New Roman" w:cs="Times New Roman"/>
+                <w:lang w:eastAsia="fr-FR"/>
+              </w:rPr>
+              <w:t>.</w:t>
+            </w:r>
+          </w:p>
+        </w:tc>
+      </w:tr>
+      <w:tr>
+        <w:trPr>
+          <w:tblCellSpacing w:w="15" w:type="dxa"/>
+        </w:trPr>
+        <w:tc>
+          <w:tcPr>
+            <w:tcW w:w="0" w:type="auto"/>
+            <w:shd w:val="clear" w:color="auto" w:fill="F0F0F0"/>
+            <w:tcMar>
+              <w:top w:w="120" w:type="dxa"/>
+              <w:left w:w="120" w:type="dxa"/>
+              <w:bottom w:w="120" w:type="dxa"/>
+              <w:right w:w="120" w:type="dxa"/>
+            </w:tcMar>
+            <w:hideMark/>
+          </w:tcPr>
+          <w:p>
+            <w:pPr>
+              <w:rPr>
+                <w:rFonts w:ascii="Times New Roman" w:eastAsia="Times New Roman" w:hAnsi="Times New Roman" w:cs="Times New Roman"/>
+                <w:lang w:eastAsia="fr-FR"/>
+              </w:rPr>
+            </w:pPr>
+            <w:r>
+              <w:rPr>
+                <w:rFonts w:ascii="Times New Roman" w:eastAsia="Times New Roman" w:hAnsi="Times New Roman" w:cs="Times New Roman"/>
+                <w:b/>
+                <w:bCs/>
+                <w:lang w:eastAsia="fr-FR"/>
+              </w:rPr>
+              <w:t>Auteur</w:t>
+            </w:r>
+          </w:p>
+        </w:tc>
+        <w:tc>
+          <w:tcPr>
+            <w:tcW w:w="0" w:type="auto"/>
+            <w:shd w:val="clear" w:color="auto" w:fill="F0F0F0"/>
+            <w:tcMar>
+              <w:top w:w="120" w:type="dxa"/>
+              <w:left w:w="120" w:type="dxa"/>
+              <w:bottom w:w="120" w:type="dxa"/>
+              <w:right w:w="120" w:type="dxa"/>
+            </w:tcMar>
+            <w:hideMark/>
+          </w:tcPr>
+          <w:p>
+            <w:pPr>
+              <w:rPr>
+                <w:rFonts w:ascii="Times New Roman" w:eastAsia="Times New Roman" w:hAnsi="Times New Roman" w:cs="Times New Roman"/>
+                <w:lang w:eastAsia="fr-FR"/>
+              </w:rPr>
+            </w:pPr>
+            <w:r>
+              <w:rPr>
+                <w:rFonts w:ascii="Times New Roman" w:eastAsia="Times New Roman" w:hAnsi="Times New Roman" w:cs="Times New Roman"/>
+                <w:lang w:eastAsia="fr-FR"/>
+              </w:rPr>
+              <w:t>Habib</w:t>
+            </w:r>
+          </w:p>
+        </w:tc>
+      </w:tr>
+      <w:tr>
+        <w:trPr>
+          <w:tblCellSpacing w:w="15" w:type="dxa"/>
+        </w:trPr>
+        <w:tc>
+          <w:tcPr>
+            <w:tcW w:w="0" w:type="auto"/>
+            <w:shd w:val="clear" w:color="auto" w:fill="FFFFFF"/>
+            <w:tcMar>
+              <w:top w:w="120" w:type="dxa"/>
+              <w:left w:w="120" w:type="dxa"/>
+              <w:bottom w:w="120" w:type="dxa"/>
+              <w:right w:w="120" w:type="dxa"/>
+            </w:tcMar>
+            <w:hideMark/>
+          </w:tcPr>
+          <w:p>
+            <w:pPr>
+              <w:rPr>
+                <w:rFonts w:ascii="Times New Roman" w:eastAsia="Times New Roman" w:hAnsi="Times New Roman" w:cs="Times New Roman"/>
+                <w:lang w:eastAsia="fr-FR"/>
+              </w:rPr>
+            </w:pPr>
+            <w:r>
+              <w:rPr>
+                <w:rFonts w:ascii="Times New Roman" w:eastAsia="Times New Roman" w:hAnsi="Times New Roman" w:cs="Times New Roman"/>
+                <w:b/>
+                <w:bCs/>
+                <w:lang w:eastAsia="fr-FR"/>
+              </w:rPr>
+              <w:t>Date(s)</w:t>
+            </w:r>
+          </w:p>
+        </w:tc>
+        <w:tc>
+          <w:tcPr>
+            <w:tcW w:w="0" w:type="auto"/>
+            <w:shd w:val="clear" w:color="auto" w:fill="FFFFFF"/>
+            <w:tcMar>
+              <w:top w:w="120" w:type="dxa"/>
+              <w:left w:w="120" w:type="dxa"/>
+              <w:bottom w:w="120" w:type="dxa"/>
+              <w:right w:w="120" w:type="dxa"/>
+            </w:tcMar>
+            <w:hideMark/>
+          </w:tcPr>
+          <w:p>
+            <w:pPr>
+              <w:rPr>
+                <w:rFonts w:ascii="Times New Roman" w:eastAsia="Times New Roman" w:hAnsi="Times New Roman" w:cs="Times New Roman"/>
+                <w:lang w:eastAsia="fr-FR"/>
+              </w:rPr>
+            </w:pPr>
+            <w:r>
+              <w:rPr>
+                <w:rFonts w:ascii="Times New Roman" w:eastAsia="Times New Roman" w:hAnsi="Times New Roman" w:cs="Times New Roman"/>
+                <w:lang w:eastAsia="fr-FR"/>
+              </w:rPr>
+              <w:t>16/10/2018</w:t>
+            </w:r>
+            <w:r>
+              <w:rPr>
+                <w:rFonts w:ascii="Times New Roman" w:eastAsia="Times New Roman" w:hAnsi="Times New Roman" w:cs="Times New Roman"/>
+                <w:lang w:eastAsia="fr-FR"/>
+              </w:rPr>
+              <w:t xml:space="preserve"> première rédaction</w:t>
+            </w:r>
+          </w:p>
+        </w:tc>
+      </w:tr>
+      <w:tr>
+        <w:trPr>
+          <w:tblCellSpacing w:w="15" w:type="dxa"/>
+        </w:trPr>
+        <w:tc>
+          <w:tcPr>
+            <w:tcW w:w="0" w:type="auto"/>
+            <w:shd w:val="clear" w:color="auto" w:fill="F0F0F0"/>
+            <w:tcMar>
+              <w:top w:w="120" w:type="dxa"/>
+              <w:left w:w="120" w:type="dxa"/>
+              <w:bottom w:w="120" w:type="dxa"/>
+              <w:right w:w="120" w:type="dxa"/>
+            </w:tcMar>
+            <w:hideMark/>
+          </w:tcPr>
+          <w:p>
+            <w:pPr>
+              <w:rPr>
+                <w:rFonts w:ascii="Times New Roman" w:eastAsia="Times New Roman" w:hAnsi="Times New Roman" w:cs="Times New Roman"/>
+                <w:lang w:eastAsia="fr-FR"/>
+              </w:rPr>
+            </w:pPr>
+            <w:r>
+              <w:rPr>
+                <w:rFonts w:ascii="Times New Roman" w:eastAsia="Times New Roman" w:hAnsi="Times New Roman" w:cs="Times New Roman"/>
+                <w:b/>
+                <w:bCs/>
+                <w:lang w:eastAsia="fr-FR"/>
+              </w:rPr>
+              <w:t>Préconditions</w:t>
+            </w:r>
+          </w:p>
+        </w:tc>
+        <w:tc>
+          <w:tcPr>
+            <w:tcW w:w="0" w:type="auto"/>
+            <w:shd w:val="clear" w:color="auto" w:fill="F0F0F0"/>
+            <w:tcMar>
+              <w:top w:w="120" w:type="dxa"/>
+              <w:left w:w="120" w:type="dxa"/>
+              <w:bottom w:w="120" w:type="dxa"/>
+              <w:right w:w="120" w:type="dxa"/>
+            </w:tcMar>
+            <w:hideMark/>
+          </w:tcPr>
+          <w:p>
+            <w:pPr>
+              <w:rPr>
+                <w:rFonts w:ascii="Times New Roman" w:eastAsia="Times New Roman" w:hAnsi="Times New Roman" w:cs="Times New Roman"/>
+                <w:lang w:eastAsia="fr-FR"/>
+              </w:rPr>
+            </w:pPr>
+            <w:r>
+              <w:rPr>
+                <w:rFonts w:ascii="Times New Roman" w:eastAsia="Times New Roman" w:hAnsi="Times New Roman" w:cs="Times New Roman"/>
+                <w:lang w:eastAsia="fr-FR"/>
+              </w:rPr>
+              <w:t xml:space="preserve">L’utilisateur doit être authentifié en tant que </w:t>
+            </w:r>
+            <w:r>
+              <w:rPr>
+                <w:rFonts w:ascii="Times New Roman" w:eastAsia="Times New Roman" w:hAnsi="Times New Roman" w:cs="Times New Roman"/>
+                <w:lang w:eastAsia="fr-FR"/>
+              </w:rPr>
+              <w:t>responsable</w:t>
+            </w:r>
+            <w:r>
+              <w:rPr>
+                <w:rFonts w:ascii="Times New Roman" w:eastAsia="Times New Roman" w:hAnsi="Times New Roman" w:cs="Times New Roman"/>
+                <w:lang w:eastAsia="fr-FR"/>
+              </w:rPr>
+              <w:t>.</w:t>
+            </w:r>
+          </w:p>
+        </w:tc>
+      </w:tr>
+      <w:tr>
+        <w:trPr>
+          <w:tblCellSpacing w:w="15" w:type="dxa"/>
+        </w:trPr>
+        <w:tc>
+          <w:tcPr>
+            <w:tcW w:w="0" w:type="auto"/>
+            <w:shd w:val="clear" w:color="auto" w:fill="FFFFFF"/>
+            <w:tcMar>
+              <w:top w:w="120" w:type="dxa"/>
+              <w:left w:w="120" w:type="dxa"/>
+              <w:bottom w:w="120" w:type="dxa"/>
+              <w:right w:w="120" w:type="dxa"/>
+            </w:tcMar>
+            <w:hideMark/>
+          </w:tcPr>
+          <w:p>
+            <w:pPr>
+              <w:rPr>
+                <w:rFonts w:ascii="Times New Roman" w:eastAsia="Times New Roman" w:hAnsi="Times New Roman" w:cs="Times New Roman"/>
+                <w:lang w:eastAsia="fr-FR"/>
+              </w:rPr>
+            </w:pPr>
+            <w:r>
+              <w:rPr>
+                <w:rFonts w:ascii="Times New Roman" w:eastAsia="Times New Roman" w:hAnsi="Times New Roman" w:cs="Times New Roman"/>
+                <w:b/>
+                <w:bCs/>
+                <w:lang w:eastAsia="fr-FR"/>
+              </w:rPr>
+              <w:t>Démarrage</w:t>
+            </w:r>
+          </w:p>
+        </w:tc>
+        <w:tc>
+          <w:tcPr>
+            <w:tcW w:w="0" w:type="auto"/>
+            <w:shd w:val="clear" w:color="auto" w:fill="FFFFFF"/>
+            <w:tcMar>
+              <w:top w:w="120" w:type="dxa"/>
+              <w:left w:w="120" w:type="dxa"/>
+              <w:bottom w:w="120" w:type="dxa"/>
+              <w:right w:w="120" w:type="dxa"/>
+            </w:tcMar>
+            <w:hideMark/>
+          </w:tcPr>
+          <w:p>
+            <w:pPr>
+              <w:rPr>
+                <w:rFonts w:ascii="Times New Roman" w:eastAsia="Times New Roman" w:hAnsi="Times New Roman" w:cs="Times New Roman"/>
+                <w:lang w:eastAsia="fr-FR"/>
+              </w:rPr>
+            </w:pPr>
+            <w:r>
+              <w:rPr>
+                <w:rFonts w:ascii="Times New Roman" w:eastAsia="Times New Roman" w:hAnsi="Times New Roman" w:cs="Times New Roman"/>
+                <w:lang w:eastAsia="fr-FR"/>
+              </w:rPr>
+              <w:t xml:space="preserve">L’utilisateur a demandé la page « </w:t>
+            </w:r>
+            <w:r>
+              <w:rPr>
+                <w:rFonts w:ascii="Times New Roman" w:eastAsia="Times New Roman" w:hAnsi="Times New Roman" w:cs="Times New Roman"/>
+                <w:lang w:eastAsia="fr-FR"/>
+              </w:rPr>
+              <w:t>Changer statut</w:t>
+            </w:r>
+            <w:r>
+              <w:rPr>
+                <w:rFonts w:ascii="Times New Roman" w:eastAsia="Times New Roman" w:hAnsi="Times New Roman" w:cs="Times New Roman"/>
+                <w:lang w:eastAsia="fr-FR"/>
+              </w:rPr>
+              <w:t xml:space="preserve"> ».</w:t>
+            </w:r>
+          </w:p>
+        </w:tc>
+      </w:tr>
+    </w:tbl>
     <w:p>
       <w:pPr>
         <w:spacing w:before="100" w:beforeAutospacing="1" w:after="100" w:afterAutospacing="1"/>
@@ -4961,7 +7121,6 @@
                 <w:szCs w:val="28"/>
                 <w:lang w:eastAsia="fr-FR"/>
               </w:rPr>
-              <w:lastRenderedPageBreak/>
               <w:t>Le scénario nominal 3</w:t>
             </w:r>
           </w:p>
@@ -5404,7 +7563,15 @@
           <w:szCs w:val="28"/>
         </w:rPr>
         <w:br/>
-        <w:t>Acteur primaire : Gérant</w:t>
+        <w:t xml:space="preserve">Acteur primaire : </w:t>
+      </w:r>
+      <w:r>
+        <w:rPr>
+          <w:b/>
+          <w:sz w:val="28"/>
+          <w:szCs w:val="28"/>
+        </w:rPr>
+        <w:t>Responsable</w:t>
       </w:r>
       <w:r>
         <w:rPr>
@@ -5431,7 +7598,23 @@
           <w:sz w:val="28"/>
           <w:szCs w:val="28"/>
         </w:rPr>
-        <w:t xml:space="preserve">̀ jour les commandes – Attribuer un livreur </w:t>
+        <w:t>̀ jour les c</w:t>
+      </w:r>
+      <w:r>
+        <w:rPr>
+          <w:b/>
+          <w:sz w:val="28"/>
+          <w:szCs w:val="28"/>
+        </w:rPr>
+        <w:t xml:space="preserve">ommandes – Changer de </w:t>
+      </w:r>
+      <w:r>
+        <w:rPr>
+          <w:b/>
+          <w:sz w:val="28"/>
+          <w:szCs w:val="28"/>
+        </w:rPr>
+        <w:t>statut</w:t>
       </w:r>
     </w:p>
     <w:p>
@@ -5483,26 +7666,8 @@
           <w:szCs w:val="28"/>
         </w:rPr>
       </w:pPr>
-    </w:p>
-    <w:p>
-      <w:pPr>
-        <w:pStyle w:val="NormalWeb"/>
-        <w:rPr>
-          <w:b/>
-          <w:sz w:val="28"/>
-          <w:szCs w:val="28"/>
-        </w:rPr>
-      </w:pPr>
-    </w:p>
-    <w:p>
-      <w:pPr>
-        <w:pStyle w:val="NormalWeb"/>
-        <w:rPr>
-          <w:b/>
-          <w:sz w:val="28"/>
-          <w:szCs w:val="28"/>
-        </w:rPr>
-      </w:pPr>
+      <w:bookmarkStart w:id="0" w:name="_GoBack"/>
+      <w:bookmarkEnd w:id="0"/>
     </w:p>
     <w:p>
       <w:pPr>
@@ -5962,16 +8127,7 @@
           <w:sz w:val="40"/>
           <w:szCs w:val="40"/>
         </w:rPr>
-        <w:t>Pour moi cett</w:t>
-      </w:r>
-      <w:bookmarkStart w:id="0" w:name="_GoBack"/>
-      <w:bookmarkEnd w:id="0"/>
-      <w:r>
-        <w:rPr>
-          <w:sz w:val="40"/>
-          <w:szCs w:val="40"/>
-        </w:rPr>
-        <w:t>e solution est la plus adaptée pour mettre en place le futur système de gestion des commandes de la pizzeria.</w:t>
+        <w:t>Pour moi cette solution est la plus adaptée pour mettre en place le futur système de gestion des commandes de la pizzeria.</w:t>
       </w:r>
     </w:p>
     <w:p>
@@ -6272,10 +8428,801 @@
     <w:p>
       <w:pPr>
         <w:pStyle w:val="Paragraphedeliste"/>
-        <w:jc w:val="both"/>
-        <w:rPr>
-          <w:sz w:val="28"/>
-          <w:szCs w:val="28"/>
+        <w:numPr>
+          <w:ilvl w:val="0"/>
+          <w:numId w:val="9"/>
+        </w:numPr>
+        <w:jc w:val="both"/>
+        <w:rPr>
+          <w:sz w:val="40"/>
+          <w:szCs w:val="40"/>
+        </w:rPr>
+      </w:pPr>
+      <w:r>
+        <w:rPr>
+          <w:sz w:val="40"/>
+          <w:szCs w:val="40"/>
+        </w:rPr>
+        <w:t>Compte client</w:t>
+      </w:r>
+    </w:p>
+    <w:p>
+      <w:pPr>
+        <w:pStyle w:val="Paragraphedeliste"/>
+        <w:ind w:left="1080"/>
+        <w:jc w:val="both"/>
+        <w:rPr>
+          <w:sz w:val="40"/>
+          <w:szCs w:val="40"/>
+        </w:rPr>
+      </w:pPr>
+      <w:r>
+        <w:rPr>
+          <w:sz w:val="40"/>
+          <w:szCs w:val="40"/>
+        </w:rPr>
+        <w:t xml:space="preserve"> </w:t>
+      </w:r>
+      <w:r>
+        <w:rPr>
+          <w:sz w:val="40"/>
+          <w:szCs w:val="40"/>
+          <w:u w:val="single"/>
+        </w:rPr>
+        <w:t>Création de compte</w:t>
+      </w:r>
+      <w:r>
+        <w:rPr>
+          <w:sz w:val="40"/>
+          <w:szCs w:val="40"/>
+        </w:rPr>
+        <w:t> :</w:t>
+      </w:r>
+    </w:p>
+    <w:p>
+      <w:pPr>
+        <w:pStyle w:val="Paragraphedeliste"/>
+        <w:ind w:left="1080"/>
+        <w:jc w:val="both"/>
+        <w:rPr>
+          <w:sz w:val="40"/>
+          <w:szCs w:val="40"/>
+        </w:rPr>
+      </w:pPr>
+      <w:r>
+        <w:rPr>
+          <w:b/>
+          <w:sz w:val="40"/>
+          <w:szCs w:val="40"/>
+        </w:rPr>
+        <w:t>Règle 1</w:t>
+      </w:r>
+      <w:r>
+        <w:rPr>
+          <w:sz w:val="40"/>
+          <w:szCs w:val="40"/>
+        </w:rPr>
+        <w:t> : La création de compte se fait en soumettant le formulaire de création de compte.</w:t>
+      </w:r>
+    </w:p>
+    <w:p>
+      <w:pPr>
+        <w:pStyle w:val="Paragraphedeliste"/>
+        <w:ind w:left="1080"/>
+        <w:jc w:val="both"/>
+        <w:rPr>
+          <w:sz w:val="40"/>
+          <w:szCs w:val="40"/>
+        </w:rPr>
+      </w:pPr>
+      <w:r>
+        <w:rPr>
+          <w:sz w:val="40"/>
+          <w:szCs w:val="40"/>
+        </w:rPr>
+        <w:t xml:space="preserve"> </w:t>
+      </w:r>
+      <w:r>
+        <w:rPr>
+          <w:b/>
+          <w:sz w:val="40"/>
+          <w:szCs w:val="40"/>
+        </w:rPr>
+        <w:t>Règle 2</w:t>
+      </w:r>
+      <w:r>
+        <w:rPr>
+          <w:sz w:val="40"/>
+          <w:szCs w:val="40"/>
+        </w:rPr>
+        <w:t> : Les informations obligatoires doivent être validées.</w:t>
+      </w:r>
+    </w:p>
+    <w:p>
+      <w:pPr>
+        <w:pStyle w:val="Paragraphedeliste"/>
+        <w:ind w:left="1080"/>
+        <w:jc w:val="both"/>
+        <w:rPr>
+          <w:sz w:val="40"/>
+          <w:szCs w:val="40"/>
+        </w:rPr>
+      </w:pPr>
+      <w:r>
+        <w:rPr>
+          <w:b/>
+          <w:sz w:val="40"/>
+          <w:szCs w:val="40"/>
+        </w:rPr>
+        <w:t xml:space="preserve"> </w:t>
+      </w:r>
+      <w:r>
+        <w:rPr>
+          <w:b/>
+          <w:sz w:val="40"/>
+          <w:szCs w:val="40"/>
+        </w:rPr>
+        <w:t xml:space="preserve">Règle </w:t>
+      </w:r>
+      <w:r>
+        <w:rPr>
+          <w:b/>
+          <w:sz w:val="40"/>
+          <w:szCs w:val="40"/>
+        </w:rPr>
+        <w:t>3</w:t>
+      </w:r>
+      <w:r>
+        <w:rPr>
+          <w:sz w:val="40"/>
+          <w:szCs w:val="40"/>
+        </w:rPr>
+        <w:t> : Le compte n’est créé qu’après vérification de l’unicité du nom d’utilisateur et de l’adresse mail.</w:t>
+      </w:r>
+    </w:p>
+    <w:p>
+      <w:pPr>
+        <w:pStyle w:val="Paragraphedeliste"/>
+        <w:ind w:left="1080"/>
+        <w:jc w:val="both"/>
+        <w:rPr>
+          <w:sz w:val="40"/>
+          <w:szCs w:val="40"/>
+          <w:u w:val="single"/>
+        </w:rPr>
+      </w:pPr>
+      <w:r>
+        <w:rPr>
+          <w:sz w:val="40"/>
+          <w:szCs w:val="40"/>
+          <w:u w:val="single"/>
+        </w:rPr>
+        <w:t>Adresse</w:t>
+      </w:r>
+      <w:r>
+        <w:rPr>
+          <w:sz w:val="40"/>
+          <w:szCs w:val="40"/>
+        </w:rPr>
+        <w:t> :</w:t>
+      </w:r>
+      <w:r>
+        <w:rPr>
+          <w:sz w:val="40"/>
+          <w:szCs w:val="40"/>
+          <w:u w:val="single"/>
+        </w:rPr>
+        <w:t xml:space="preserve"> </w:t>
+      </w:r>
+    </w:p>
+    <w:p>
+      <w:pPr>
+        <w:pStyle w:val="Paragraphedeliste"/>
+        <w:ind w:left="1080"/>
+        <w:jc w:val="both"/>
+        <w:rPr>
+          <w:sz w:val="40"/>
+          <w:szCs w:val="40"/>
+        </w:rPr>
+      </w:pPr>
+      <w:r>
+        <w:rPr>
+          <w:b/>
+          <w:sz w:val="40"/>
+          <w:szCs w:val="40"/>
+        </w:rPr>
+        <w:t>Règle 4 </w:t>
+      </w:r>
+      <w:r>
+        <w:rPr>
+          <w:sz w:val="40"/>
+          <w:szCs w:val="40"/>
+        </w:rPr>
+        <w:t>:</w:t>
+      </w:r>
+      <w:r>
+        <w:rPr>
+          <w:sz w:val="40"/>
+          <w:szCs w:val="40"/>
+        </w:rPr>
+        <w:t xml:space="preserve"> L’adresse de livraison doit être située dans la zone de livraison.</w:t>
+      </w:r>
+    </w:p>
+    <w:p>
+      <w:pPr>
+        <w:pStyle w:val="Paragraphedeliste"/>
+        <w:ind w:left="1080"/>
+        <w:jc w:val="both"/>
+        <w:rPr>
+          <w:sz w:val="40"/>
+          <w:szCs w:val="40"/>
+        </w:rPr>
+      </w:pPr>
+      <w:r>
+        <w:rPr>
+          <w:b/>
+          <w:sz w:val="40"/>
+          <w:szCs w:val="40"/>
+        </w:rPr>
+        <w:t>Règle 5 </w:t>
+      </w:r>
+      <w:r>
+        <w:rPr>
+          <w:sz w:val="40"/>
+          <w:szCs w:val="40"/>
+        </w:rPr>
+        <w:t>:</w:t>
+      </w:r>
+      <w:r>
+        <w:rPr>
+          <w:sz w:val="40"/>
+          <w:szCs w:val="40"/>
+        </w:rPr>
+        <w:t xml:space="preserve"> L’adresse mail doit être de</w:t>
+      </w:r>
+      <w:r>
+        <w:rPr>
+          <w:sz w:val="40"/>
+          <w:szCs w:val="40"/>
+        </w:rPr>
+        <w:t xml:space="preserve"> t</w:t>
+      </w:r>
+      <w:r>
+        <w:rPr>
+          <w:sz w:val="40"/>
+          <w:szCs w:val="40"/>
+        </w:rPr>
+        <w:t>ype</w:t>
+      </w:r>
+      <w:r>
+        <w:rPr>
+          <w:sz w:val="40"/>
+          <w:szCs w:val="40"/>
+        </w:rPr>
+        <w:t xml:space="preserve"> </w:t>
+      </w:r>
+      <w:proofErr w:type="spellStart"/>
+      <w:r>
+        <w:rPr>
+          <w:sz w:val="40"/>
+          <w:szCs w:val="40"/>
+        </w:rPr>
+        <w:t>exemple@exemple</w:t>
+      </w:r>
+      <w:proofErr w:type="spellEnd"/>
+      <w:r>
+        <w:rPr>
+          <w:sz w:val="40"/>
+          <w:szCs w:val="40"/>
+        </w:rPr>
+        <w:t>.</w:t>
+      </w:r>
+    </w:p>
+    <w:p>
+      <w:pPr>
+        <w:pStyle w:val="Paragraphedeliste"/>
+        <w:ind w:left="1080"/>
+        <w:jc w:val="both"/>
+        <w:rPr>
+          <w:sz w:val="40"/>
+          <w:szCs w:val="40"/>
+        </w:rPr>
+      </w:pPr>
+      <w:r>
+        <w:rPr>
+          <w:b/>
+          <w:sz w:val="40"/>
+          <w:szCs w:val="40"/>
+        </w:rPr>
+        <w:t>Règle 6</w:t>
+      </w:r>
+      <w:r>
+        <w:rPr>
+          <w:sz w:val="40"/>
+          <w:szCs w:val="40"/>
+        </w:rPr>
+        <w:t> : Un client ne peut avoir deux (2) comptes avec la même adresse mail.</w:t>
+      </w:r>
+    </w:p>
+    <w:p>
+      <w:pPr>
+        <w:pStyle w:val="Paragraphedeliste"/>
+        <w:ind w:left="1080"/>
+        <w:jc w:val="both"/>
+        <w:rPr>
+          <w:sz w:val="40"/>
+          <w:szCs w:val="40"/>
+        </w:rPr>
+      </w:pPr>
+    </w:p>
+    <w:p>
+      <w:pPr>
+        <w:pStyle w:val="Paragraphedeliste"/>
+        <w:numPr>
+          <w:ilvl w:val="0"/>
+          <w:numId w:val="9"/>
+        </w:numPr>
+        <w:jc w:val="both"/>
+        <w:rPr>
+          <w:sz w:val="40"/>
+          <w:szCs w:val="40"/>
+        </w:rPr>
+      </w:pPr>
+      <w:r>
+        <w:rPr>
+          <w:b/>
+          <w:sz w:val="40"/>
+          <w:szCs w:val="40"/>
+        </w:rPr>
+        <w:t xml:space="preserve"> </w:t>
+      </w:r>
+      <w:r>
+        <w:rPr>
+          <w:sz w:val="40"/>
+          <w:szCs w:val="40"/>
+        </w:rPr>
+        <w:t>Paiement :</w:t>
+      </w:r>
+    </w:p>
+    <w:p>
+      <w:pPr>
+        <w:pStyle w:val="Paragraphedeliste"/>
+        <w:ind w:left="1080"/>
+        <w:jc w:val="both"/>
+        <w:rPr>
+          <w:sz w:val="40"/>
+          <w:szCs w:val="40"/>
+        </w:rPr>
+      </w:pPr>
+      <w:r>
+        <w:rPr>
+          <w:b/>
+          <w:sz w:val="40"/>
+          <w:szCs w:val="40"/>
+        </w:rPr>
+        <w:t>Règle 1</w:t>
+      </w:r>
+      <w:r>
+        <w:rPr>
+          <w:sz w:val="40"/>
+          <w:szCs w:val="40"/>
+        </w:rPr>
+        <w:t> : Le paiement d’une commande se fait soit en ligne : dans ce cas il faut payer par carte bancaire, soit sur place : dans ce cas on peut payer par carte bancaire ou en espèce.</w:t>
+      </w:r>
+    </w:p>
+    <w:p>
+      <w:pPr>
+        <w:pStyle w:val="Paragraphedeliste"/>
+        <w:ind w:left="1080"/>
+        <w:jc w:val="both"/>
+        <w:rPr>
+          <w:sz w:val="40"/>
+          <w:szCs w:val="40"/>
+        </w:rPr>
+      </w:pPr>
+    </w:p>
+    <w:p>
+      <w:pPr>
+        <w:pStyle w:val="Paragraphedeliste"/>
+        <w:numPr>
+          <w:ilvl w:val="0"/>
+          <w:numId w:val="9"/>
+        </w:numPr>
+        <w:jc w:val="both"/>
+        <w:rPr>
+          <w:sz w:val="40"/>
+          <w:szCs w:val="40"/>
+        </w:rPr>
+      </w:pPr>
+      <w:r>
+        <w:rPr>
+          <w:sz w:val="40"/>
+          <w:szCs w:val="40"/>
+        </w:rPr>
+        <w:t xml:space="preserve">Choix de pizzas : </w:t>
+      </w:r>
+    </w:p>
+    <w:p>
+      <w:pPr>
+        <w:pStyle w:val="Paragraphedeliste"/>
+        <w:ind w:left="1080"/>
+        <w:jc w:val="both"/>
+        <w:rPr>
+          <w:sz w:val="40"/>
+          <w:szCs w:val="40"/>
+        </w:rPr>
+      </w:pPr>
+      <w:r>
+        <w:rPr>
+          <w:b/>
+          <w:sz w:val="40"/>
+          <w:szCs w:val="40"/>
+        </w:rPr>
+        <w:t>Règle 1</w:t>
+      </w:r>
+      <w:r>
+        <w:rPr>
+          <w:sz w:val="40"/>
+          <w:szCs w:val="40"/>
+        </w:rPr>
+        <w:t> : Pour choisir une pizza, il faut choisir sa taille, le type de pate (medium ou fine) et le nombre de pizza de cette catégorie.</w:t>
+      </w:r>
+    </w:p>
+    <w:p>
+      <w:pPr>
+        <w:pStyle w:val="Paragraphedeliste"/>
+        <w:ind w:left="1080"/>
+        <w:jc w:val="both"/>
+        <w:rPr>
+          <w:sz w:val="40"/>
+          <w:szCs w:val="40"/>
+        </w:rPr>
+      </w:pPr>
+    </w:p>
+    <w:p>
+      <w:pPr>
+        <w:pStyle w:val="Paragraphedeliste"/>
+        <w:ind w:left="1080"/>
+        <w:jc w:val="both"/>
+        <w:rPr>
+          <w:sz w:val="40"/>
+          <w:szCs w:val="40"/>
+        </w:rPr>
+      </w:pPr>
+      <w:r>
+        <w:rPr>
+          <w:b/>
+          <w:sz w:val="40"/>
+          <w:szCs w:val="40"/>
+        </w:rPr>
+        <w:t>Règle 2</w:t>
+      </w:r>
+      <w:r>
+        <w:rPr>
+          <w:sz w:val="40"/>
+          <w:szCs w:val="40"/>
+        </w:rPr>
+        <w:t xml:space="preserve"> : Pour avoir une pizza </w:t>
+      </w:r>
+      <w:r>
+        <w:rPr>
+          <w:sz w:val="40"/>
+          <w:szCs w:val="40"/>
+        </w:rPr>
+        <w:t>composée (</w:t>
+      </w:r>
+      <w:r>
+        <w:rPr>
+          <w:sz w:val="40"/>
+          <w:szCs w:val="40"/>
+        </w:rPr>
+        <w:t>c’est à dire une pizza qui ne se trouve pas</w:t>
+      </w:r>
+      <w:r>
+        <w:rPr>
+          <w:sz w:val="40"/>
+          <w:szCs w:val="40"/>
+        </w:rPr>
+        <w:t xml:space="preserve"> dans le catalogue des pizzas et</w:t>
+      </w:r>
+      <w:r>
+        <w:rPr>
+          <w:sz w:val="40"/>
+          <w:szCs w:val="40"/>
+        </w:rPr>
+        <w:t xml:space="preserve"> que l’on </w:t>
+      </w:r>
+      <w:r>
+        <w:rPr>
+          <w:sz w:val="40"/>
+          <w:szCs w:val="40"/>
+        </w:rPr>
+        <w:t>décide de choisir les ingrédients que composent cette pizza)</w:t>
+      </w:r>
+      <w:r>
+        <w:rPr>
+          <w:sz w:val="40"/>
+          <w:szCs w:val="40"/>
+        </w:rPr>
+        <w:t>, on a droit à trois (3) ingrédients par pizza, si l’on souhaite plus d’ingrédients, on devra payer un supplément.</w:t>
+      </w:r>
+    </w:p>
+    <w:p>
+      <w:pPr>
+        <w:pStyle w:val="Paragraphedeliste"/>
+        <w:ind w:left="1080"/>
+        <w:jc w:val="both"/>
+        <w:rPr>
+          <w:sz w:val="40"/>
+          <w:szCs w:val="40"/>
+        </w:rPr>
+      </w:pPr>
+    </w:p>
+    <w:p>
+      <w:pPr>
+        <w:pStyle w:val="Paragraphedeliste"/>
+        <w:numPr>
+          <w:ilvl w:val="0"/>
+          <w:numId w:val="9"/>
+        </w:numPr>
+        <w:jc w:val="both"/>
+        <w:rPr>
+          <w:sz w:val="40"/>
+          <w:szCs w:val="40"/>
+        </w:rPr>
+      </w:pPr>
+      <w:r>
+        <w:rPr>
+          <w:sz w:val="40"/>
+          <w:szCs w:val="40"/>
+        </w:rPr>
+        <w:t>Annulation d’une commande :</w:t>
+      </w:r>
+    </w:p>
+    <w:p>
+      <w:pPr>
+        <w:pStyle w:val="Paragraphedeliste"/>
+        <w:ind w:left="1080"/>
+        <w:jc w:val="both"/>
+        <w:rPr>
+          <w:sz w:val="40"/>
+          <w:szCs w:val="40"/>
+        </w:rPr>
+      </w:pPr>
+      <w:r>
+        <w:rPr>
+          <w:b/>
+          <w:sz w:val="40"/>
+          <w:szCs w:val="40"/>
+        </w:rPr>
+        <w:t>Règle 1</w:t>
+      </w:r>
+      <w:r>
+        <w:rPr>
+          <w:sz w:val="40"/>
+          <w:szCs w:val="40"/>
+        </w:rPr>
+        <w:t> : Une commande ne peut être annulée que si elle n’est pas encore faite.</w:t>
+      </w:r>
+    </w:p>
+    <w:p>
+      <w:pPr>
+        <w:pStyle w:val="Paragraphedeliste"/>
+        <w:ind w:left="1080"/>
+        <w:jc w:val="both"/>
+        <w:rPr>
+          <w:sz w:val="40"/>
+          <w:szCs w:val="40"/>
+        </w:rPr>
+      </w:pPr>
+    </w:p>
+    <w:p>
+      <w:pPr>
+        <w:pStyle w:val="Paragraphedeliste"/>
+        <w:jc w:val="both"/>
+        <w:rPr>
+          <w:sz w:val="40"/>
+          <w:szCs w:val="40"/>
+        </w:rPr>
+      </w:pPr>
+    </w:p>
+    <w:p>
+      <w:pPr>
+        <w:pStyle w:val="Paragraphedeliste"/>
+        <w:jc w:val="both"/>
+        <w:rPr>
+          <w:sz w:val="40"/>
+          <w:szCs w:val="40"/>
+        </w:rPr>
+      </w:pPr>
+    </w:p>
+    <w:p>
+      <w:pPr>
+        <w:pStyle w:val="Paragraphedeliste"/>
+        <w:jc w:val="both"/>
+        <w:rPr>
+          <w:sz w:val="40"/>
+          <w:szCs w:val="40"/>
+        </w:rPr>
+      </w:pPr>
+    </w:p>
+    <w:p>
+      <w:pPr>
+        <w:pStyle w:val="Paragraphedeliste"/>
+        <w:jc w:val="both"/>
+        <w:rPr>
+          <w:sz w:val="40"/>
+          <w:szCs w:val="40"/>
+        </w:rPr>
+      </w:pPr>
+    </w:p>
+    <w:p>
+      <w:pPr>
+        <w:pStyle w:val="Paragraphedeliste"/>
+        <w:jc w:val="both"/>
+        <w:rPr>
+          <w:sz w:val="40"/>
+          <w:szCs w:val="40"/>
+        </w:rPr>
+      </w:pPr>
+    </w:p>
+    <w:p>
+      <w:pPr>
+        <w:pStyle w:val="Paragraphedeliste"/>
+        <w:jc w:val="both"/>
+        <w:rPr>
+          <w:sz w:val="40"/>
+          <w:szCs w:val="40"/>
+        </w:rPr>
+      </w:pPr>
+    </w:p>
+    <w:p>
+      <w:pPr>
+        <w:pStyle w:val="Paragraphedeliste"/>
+        <w:jc w:val="both"/>
+        <w:rPr>
+          <w:sz w:val="40"/>
+          <w:szCs w:val="40"/>
+        </w:rPr>
+      </w:pPr>
+    </w:p>
+    <w:p>
+      <w:pPr>
+        <w:pStyle w:val="Paragraphedeliste"/>
+        <w:jc w:val="both"/>
+        <w:rPr>
+          <w:sz w:val="40"/>
+          <w:szCs w:val="40"/>
+        </w:rPr>
+      </w:pPr>
+    </w:p>
+    <w:p>
+      <w:pPr>
+        <w:pStyle w:val="Paragraphedeliste"/>
+        <w:jc w:val="both"/>
+        <w:rPr>
+          <w:sz w:val="40"/>
+          <w:szCs w:val="40"/>
+        </w:rPr>
+      </w:pPr>
+    </w:p>
+    <w:p>
+      <w:pPr>
+        <w:pStyle w:val="Paragraphedeliste"/>
+        <w:jc w:val="both"/>
+        <w:rPr>
+          <w:sz w:val="40"/>
+          <w:szCs w:val="40"/>
+        </w:rPr>
+      </w:pPr>
+    </w:p>
+    <w:p>
+      <w:pPr>
+        <w:pStyle w:val="Paragraphedeliste"/>
+        <w:jc w:val="both"/>
+        <w:rPr>
+          <w:sz w:val="40"/>
+          <w:szCs w:val="40"/>
+        </w:rPr>
+      </w:pPr>
+    </w:p>
+    <w:p>
+      <w:pPr>
+        <w:pStyle w:val="Paragraphedeliste"/>
+        <w:jc w:val="both"/>
+        <w:rPr>
+          <w:sz w:val="40"/>
+          <w:szCs w:val="40"/>
+        </w:rPr>
+      </w:pPr>
+    </w:p>
+    <w:p>
+      <w:pPr>
+        <w:pStyle w:val="Paragraphedeliste"/>
+        <w:jc w:val="both"/>
+        <w:rPr>
+          <w:sz w:val="40"/>
+          <w:szCs w:val="40"/>
+        </w:rPr>
+      </w:pPr>
+    </w:p>
+    <w:p>
+      <w:pPr>
+        <w:pStyle w:val="Paragraphedeliste"/>
+        <w:jc w:val="both"/>
+        <w:rPr>
+          <w:sz w:val="40"/>
+          <w:szCs w:val="40"/>
+        </w:rPr>
+      </w:pPr>
+    </w:p>
+    <w:p>
+      <w:pPr>
+        <w:jc w:val="both"/>
+        <w:rPr>
+          <w:sz w:val="28"/>
+          <w:szCs w:val="28"/>
+        </w:rPr>
+      </w:pPr>
+    </w:p>
+    <w:p>
+      <w:pPr>
+        <w:pStyle w:val="Paragraphedeliste"/>
+        <w:jc w:val="both"/>
+        <w:rPr>
+          <w:sz w:val="28"/>
+          <w:szCs w:val="28"/>
+        </w:rPr>
+      </w:pPr>
+    </w:p>
+    <w:p>
+      <w:pPr>
+        <w:pStyle w:val="Paragraphedeliste"/>
+        <w:jc w:val="both"/>
+        <w:rPr>
+          <w:sz w:val="28"/>
+          <w:szCs w:val="28"/>
+        </w:rPr>
+      </w:pPr>
+    </w:p>
+    <w:p>
+      <w:pPr>
+        <w:pStyle w:val="Paragraphedeliste"/>
+        <w:numPr>
+          <w:ilvl w:val="0"/>
+          <w:numId w:val="3"/>
+        </w:numPr>
+        <w:jc w:val="both"/>
+        <w:rPr>
+          <w:sz w:val="40"/>
+          <w:szCs w:val="40"/>
+        </w:rPr>
+      </w:pPr>
+      <w:r>
+        <w:rPr>
+          <w:sz w:val="40"/>
+          <w:szCs w:val="40"/>
+        </w:rPr>
+        <w:t>Conclusion :</w:t>
+      </w:r>
+    </w:p>
+    <w:p>
+      <w:pPr>
+        <w:pStyle w:val="Paragraphedeliste"/>
+        <w:jc w:val="both"/>
+        <w:rPr>
+          <w:sz w:val="28"/>
+          <w:szCs w:val="28"/>
+        </w:rPr>
+      </w:pPr>
+    </w:p>
+    <w:p>
+      <w:pPr>
+        <w:pStyle w:val="Paragraphedeliste"/>
+        <w:jc w:val="both"/>
+        <w:rPr>
+          <w:sz w:val="40"/>
+          <w:szCs w:val="40"/>
         </w:rPr>
       </w:pPr>
     </w:p>
@@ -6728,16 +9675,16 @@
     </w:lvl>
   </w:abstractNum>
   <w:abstractNum w:abstractNumId="2" w15:restartNumberingAfterBreak="0">
-    <w:nsid w:val="434145A7"/>
+    <w:nsid w:val="2AEE3164"/>
     <w:multiLevelType w:val="hybridMultilevel"/>
-    <w:tmpl w:val="4898519A"/>
-    <w:lvl w:ilvl="0" w:tplc="040C0011">
+    <w:tmpl w:val="F51E410A"/>
+    <w:lvl w:ilvl="0" w:tplc="0FFC7884">
       <w:start w:val="1"/>
-      <w:numFmt w:val="decimal"/>
+      <w:numFmt w:val="lowerLetter"/>
       <w:lvlText w:val="%1)"/>
       <w:lvlJc w:val="left"/>
       <w:pPr>
-        <w:ind w:left="720" w:hanging="360"/>
+        <w:ind w:left="1080" w:hanging="360"/>
       </w:pPr>
       <w:rPr>
         <w:rFonts w:hint="default"/>
@@ -6749,7 +9696,7 @@
       <w:lvlText w:val="%2."/>
       <w:lvlJc w:val="left"/>
       <w:pPr>
-        <w:ind w:left="1440" w:hanging="360"/>
+        <w:ind w:left="1800" w:hanging="360"/>
       </w:pPr>
     </w:lvl>
     <w:lvl w:ilvl="2" w:tplc="040C001B" w:tentative="1">
@@ -6758,7 +9705,7 @@
       <w:lvlText w:val="%3."/>
       <w:lvlJc w:val="right"/>
       <w:pPr>
-        <w:ind w:left="2160" w:hanging="180"/>
+        <w:ind w:left="2520" w:hanging="180"/>
       </w:pPr>
     </w:lvl>
     <w:lvl w:ilvl="3" w:tplc="040C000F" w:tentative="1">
@@ -6767,7 +9714,7 @@
       <w:lvlText w:val="%4."/>
       <w:lvlJc w:val="left"/>
       <w:pPr>
-        <w:ind w:left="2880" w:hanging="360"/>
+        <w:ind w:left="3240" w:hanging="360"/>
       </w:pPr>
     </w:lvl>
     <w:lvl w:ilvl="4" w:tplc="040C0019" w:tentative="1">
@@ -6776,7 +9723,7 @@
       <w:lvlText w:val="%5."/>
       <w:lvlJc w:val="left"/>
       <w:pPr>
-        <w:ind w:left="3600" w:hanging="360"/>
+        <w:ind w:left="3960" w:hanging="360"/>
       </w:pPr>
     </w:lvl>
     <w:lvl w:ilvl="5" w:tplc="040C001B" w:tentative="1">
@@ -6785,7 +9732,7 @@
       <w:lvlText w:val="%6."/>
       <w:lvlJc w:val="right"/>
       <w:pPr>
-        <w:ind w:left="4320" w:hanging="180"/>
+        <w:ind w:left="4680" w:hanging="180"/>
       </w:pPr>
     </w:lvl>
     <w:lvl w:ilvl="6" w:tplc="040C000F" w:tentative="1">
@@ -6794,7 +9741,7 @@
       <w:lvlText w:val="%7."/>
       <w:lvlJc w:val="left"/>
       <w:pPr>
-        <w:ind w:left="5040" w:hanging="360"/>
+        <w:ind w:left="5400" w:hanging="360"/>
       </w:pPr>
     </w:lvl>
     <w:lvl w:ilvl="7" w:tplc="040C0019" w:tentative="1">
@@ -6803,7 +9750,7 @@
       <w:lvlText w:val="%8."/>
       <w:lvlJc w:val="left"/>
       <w:pPr>
-        <w:ind w:left="5760" w:hanging="360"/>
+        <w:ind w:left="6120" w:hanging="360"/>
       </w:pPr>
     </w:lvl>
     <w:lvl w:ilvl="8" w:tplc="040C001B" w:tentative="1">
@@ -6812,21 +9759,21 @@
       <w:lvlText w:val="%9."/>
       <w:lvlJc w:val="right"/>
       <w:pPr>
-        <w:ind w:left="6480" w:hanging="180"/>
+        <w:ind w:left="6840" w:hanging="180"/>
       </w:pPr>
     </w:lvl>
   </w:abstractNum>
   <w:abstractNum w:abstractNumId="3" w15:restartNumberingAfterBreak="0">
-    <w:nsid w:val="491E37D0"/>
+    <w:nsid w:val="434145A7"/>
     <w:multiLevelType w:val="hybridMultilevel"/>
-    <w:tmpl w:val="1E18EBBA"/>
-    <w:lvl w:ilvl="0" w:tplc="9EBAB5DA">
+    <w:tmpl w:val="4898519A"/>
+    <w:lvl w:ilvl="0" w:tplc="040C0011">
       <w:start w:val="1"/>
-      <w:numFmt w:val="lowerLetter"/>
+      <w:numFmt w:val="decimal"/>
       <w:lvlText w:val="%1)"/>
       <w:lvlJc w:val="left"/>
       <w:pPr>
-        <w:ind w:left="1140" w:hanging="360"/>
+        <w:ind w:left="720" w:hanging="360"/>
       </w:pPr>
       <w:rPr>
         <w:rFonts w:hint="default"/>
@@ -6838,7 +9785,7 @@
       <w:lvlText w:val="%2."/>
       <w:lvlJc w:val="left"/>
       <w:pPr>
-        <w:ind w:left="1860" w:hanging="360"/>
+        <w:ind w:left="1440" w:hanging="360"/>
       </w:pPr>
     </w:lvl>
     <w:lvl w:ilvl="2" w:tplc="040C001B" w:tentative="1">
@@ -6847,7 +9794,7 @@
       <w:lvlText w:val="%3."/>
       <w:lvlJc w:val="right"/>
       <w:pPr>
-        <w:ind w:left="2580" w:hanging="180"/>
+        <w:ind w:left="2160" w:hanging="180"/>
       </w:pPr>
     </w:lvl>
     <w:lvl w:ilvl="3" w:tplc="040C000F" w:tentative="1">
@@ -6856,7 +9803,7 @@
       <w:lvlText w:val="%4."/>
       <w:lvlJc w:val="left"/>
       <w:pPr>
-        <w:ind w:left="3300" w:hanging="360"/>
+        <w:ind w:left="2880" w:hanging="360"/>
       </w:pPr>
     </w:lvl>
     <w:lvl w:ilvl="4" w:tplc="040C0019" w:tentative="1">
@@ -6865,7 +9812,7 @@
       <w:lvlText w:val="%5."/>
       <w:lvlJc w:val="left"/>
       <w:pPr>
-        <w:ind w:left="4020" w:hanging="360"/>
+        <w:ind w:left="3600" w:hanging="360"/>
       </w:pPr>
     </w:lvl>
     <w:lvl w:ilvl="5" w:tplc="040C001B" w:tentative="1">
@@ -6874,7 +9821,7 @@
       <w:lvlText w:val="%6."/>
       <w:lvlJc w:val="right"/>
       <w:pPr>
-        <w:ind w:left="4740" w:hanging="180"/>
+        <w:ind w:left="4320" w:hanging="180"/>
       </w:pPr>
     </w:lvl>
     <w:lvl w:ilvl="6" w:tplc="040C000F" w:tentative="1">
@@ -6883,7 +9830,7 @@
       <w:lvlText w:val="%7."/>
       <w:lvlJc w:val="left"/>
       <w:pPr>
-        <w:ind w:left="5460" w:hanging="360"/>
+        <w:ind w:left="5040" w:hanging="360"/>
       </w:pPr>
     </w:lvl>
     <w:lvl w:ilvl="7" w:tplc="040C0019" w:tentative="1">
@@ -6892,7 +9839,7 @@
       <w:lvlText w:val="%8."/>
       <w:lvlJc w:val="left"/>
       <w:pPr>
-        <w:ind w:left="6180" w:hanging="360"/>
+        <w:ind w:left="5760" w:hanging="360"/>
       </w:pPr>
     </w:lvl>
     <w:lvl w:ilvl="8" w:tplc="040C001B" w:tentative="1">
@@ -6901,21 +9848,21 @@
       <w:lvlText w:val="%9."/>
       <w:lvlJc w:val="right"/>
       <w:pPr>
-        <w:ind w:left="6900" w:hanging="180"/>
+        <w:ind w:left="6480" w:hanging="180"/>
       </w:pPr>
     </w:lvl>
   </w:abstractNum>
   <w:abstractNum w:abstractNumId="4" w15:restartNumberingAfterBreak="0">
-    <w:nsid w:val="49214C03"/>
+    <w:nsid w:val="491E37D0"/>
     <w:multiLevelType w:val="hybridMultilevel"/>
-    <w:tmpl w:val="FF282AB8"/>
-    <w:lvl w:ilvl="0" w:tplc="040C0011">
+    <w:tmpl w:val="1E18EBBA"/>
+    <w:lvl w:ilvl="0" w:tplc="9EBAB5DA">
       <w:start w:val="1"/>
-      <w:numFmt w:val="decimal"/>
+      <w:numFmt w:val="lowerLetter"/>
       <w:lvlText w:val="%1)"/>
       <w:lvlJc w:val="left"/>
       <w:pPr>
-        <w:ind w:left="720" w:hanging="360"/>
+        <w:ind w:left="1140" w:hanging="360"/>
       </w:pPr>
       <w:rPr>
         <w:rFonts w:hint="default"/>
@@ -6927,7 +9874,7 @@
       <w:lvlText w:val="%2."/>
       <w:lvlJc w:val="left"/>
       <w:pPr>
-        <w:ind w:left="1440" w:hanging="360"/>
+        <w:ind w:left="1860" w:hanging="360"/>
       </w:pPr>
     </w:lvl>
     <w:lvl w:ilvl="2" w:tplc="040C001B" w:tentative="1">
@@ -6936,7 +9883,7 @@
       <w:lvlText w:val="%3."/>
       <w:lvlJc w:val="right"/>
       <w:pPr>
-        <w:ind w:left="2160" w:hanging="180"/>
+        <w:ind w:left="2580" w:hanging="180"/>
       </w:pPr>
     </w:lvl>
     <w:lvl w:ilvl="3" w:tplc="040C000F" w:tentative="1">
@@ -6945,7 +9892,7 @@
       <w:lvlText w:val="%4."/>
       <w:lvlJc w:val="left"/>
       <w:pPr>
-        <w:ind w:left="2880" w:hanging="360"/>
+        <w:ind w:left="3300" w:hanging="360"/>
       </w:pPr>
     </w:lvl>
     <w:lvl w:ilvl="4" w:tplc="040C0019" w:tentative="1">
@@ -6954,7 +9901,7 @@
       <w:lvlText w:val="%5."/>
       <w:lvlJc w:val="left"/>
       <w:pPr>
-        <w:ind w:left="3600" w:hanging="360"/>
+        <w:ind w:left="4020" w:hanging="360"/>
       </w:pPr>
     </w:lvl>
     <w:lvl w:ilvl="5" w:tplc="040C001B" w:tentative="1">
@@ -6963,7 +9910,7 @@
       <w:lvlText w:val="%6."/>
       <w:lvlJc w:val="right"/>
       <w:pPr>
-        <w:ind w:left="4320" w:hanging="180"/>
+        <w:ind w:left="4740" w:hanging="180"/>
       </w:pPr>
     </w:lvl>
     <w:lvl w:ilvl="6" w:tplc="040C000F" w:tentative="1">
@@ -6972,7 +9919,7 @@
       <w:lvlText w:val="%7."/>
       <w:lvlJc w:val="left"/>
       <w:pPr>
-        <w:ind w:left="5040" w:hanging="360"/>
+        <w:ind w:left="5460" w:hanging="360"/>
       </w:pPr>
     </w:lvl>
     <w:lvl w:ilvl="7" w:tplc="040C0019" w:tentative="1">
@@ -6981,7 +9928,7 @@
       <w:lvlText w:val="%8."/>
       <w:lvlJc w:val="left"/>
       <w:pPr>
-        <w:ind w:left="5760" w:hanging="360"/>
+        <w:ind w:left="6180" w:hanging="360"/>
       </w:pPr>
     </w:lvl>
     <w:lvl w:ilvl="8" w:tplc="040C001B" w:tentative="1">
@@ -6990,18 +9937,18 @@
       <w:lvlText w:val="%9."/>
       <w:lvlJc w:val="right"/>
       <w:pPr>
-        <w:ind w:left="6480" w:hanging="180"/>
+        <w:ind w:left="6900" w:hanging="180"/>
       </w:pPr>
     </w:lvl>
   </w:abstractNum>
   <w:abstractNum w:abstractNumId="5" w15:restartNumberingAfterBreak="0">
-    <w:nsid w:val="63AF733E"/>
+    <w:nsid w:val="49214C03"/>
     <w:multiLevelType w:val="hybridMultilevel"/>
-    <w:tmpl w:val="2C2AD740"/>
-    <w:lvl w:ilvl="0" w:tplc="ACCE0C4C">
+    <w:tmpl w:val="FF282AB8"/>
+    <w:lvl w:ilvl="0" w:tplc="040C0011">
       <w:start w:val="1"/>
       <w:numFmt w:val="decimal"/>
-      <w:lvlText w:val="%1-"/>
+      <w:lvlText w:val="%1)"/>
       <w:lvlJc w:val="left"/>
       <w:pPr>
         <w:ind w:left="720" w:hanging="360"/>
@@ -7084,6 +10031,95 @@
     </w:lvl>
   </w:abstractNum>
   <w:abstractNum w:abstractNumId="6" w15:restartNumberingAfterBreak="0">
+    <w:nsid w:val="63AF733E"/>
+    <w:multiLevelType w:val="hybridMultilevel"/>
+    <w:tmpl w:val="2C2AD740"/>
+    <w:lvl w:ilvl="0" w:tplc="ACCE0C4C">
+      <w:start w:val="1"/>
+      <w:numFmt w:val="decimal"/>
+      <w:lvlText w:val="%1-"/>
+      <w:lvlJc w:val="left"/>
+      <w:pPr>
+        <w:ind w:left="720" w:hanging="360"/>
+      </w:pPr>
+      <w:rPr>
+        <w:rFonts w:hint="default"/>
+      </w:rPr>
+    </w:lvl>
+    <w:lvl w:ilvl="1" w:tplc="040C0019" w:tentative="1">
+      <w:start w:val="1"/>
+      <w:numFmt w:val="lowerLetter"/>
+      <w:lvlText w:val="%2."/>
+      <w:lvlJc w:val="left"/>
+      <w:pPr>
+        <w:ind w:left="1440" w:hanging="360"/>
+      </w:pPr>
+    </w:lvl>
+    <w:lvl w:ilvl="2" w:tplc="040C001B" w:tentative="1">
+      <w:start w:val="1"/>
+      <w:numFmt w:val="lowerRoman"/>
+      <w:lvlText w:val="%3."/>
+      <w:lvlJc w:val="right"/>
+      <w:pPr>
+        <w:ind w:left="2160" w:hanging="180"/>
+      </w:pPr>
+    </w:lvl>
+    <w:lvl w:ilvl="3" w:tplc="040C000F" w:tentative="1">
+      <w:start w:val="1"/>
+      <w:numFmt w:val="decimal"/>
+      <w:lvlText w:val="%4."/>
+      <w:lvlJc w:val="left"/>
+      <w:pPr>
+        <w:ind w:left="2880" w:hanging="360"/>
+      </w:pPr>
+    </w:lvl>
+    <w:lvl w:ilvl="4" w:tplc="040C0019" w:tentative="1">
+      <w:start w:val="1"/>
+      <w:numFmt w:val="lowerLetter"/>
+      <w:lvlText w:val="%5."/>
+      <w:lvlJc w:val="left"/>
+      <w:pPr>
+        <w:ind w:left="3600" w:hanging="360"/>
+      </w:pPr>
+    </w:lvl>
+    <w:lvl w:ilvl="5" w:tplc="040C001B" w:tentative="1">
+      <w:start w:val="1"/>
+      <w:numFmt w:val="lowerRoman"/>
+      <w:lvlText w:val="%6."/>
+      <w:lvlJc w:val="right"/>
+      <w:pPr>
+        <w:ind w:left="4320" w:hanging="180"/>
+      </w:pPr>
+    </w:lvl>
+    <w:lvl w:ilvl="6" w:tplc="040C000F" w:tentative="1">
+      <w:start w:val="1"/>
+      <w:numFmt w:val="decimal"/>
+      <w:lvlText w:val="%7."/>
+      <w:lvlJc w:val="left"/>
+      <w:pPr>
+        <w:ind w:left="5040" w:hanging="360"/>
+      </w:pPr>
+    </w:lvl>
+    <w:lvl w:ilvl="7" w:tplc="040C0019" w:tentative="1">
+      <w:start w:val="1"/>
+      <w:numFmt w:val="lowerLetter"/>
+      <w:lvlText w:val="%8."/>
+      <w:lvlJc w:val="left"/>
+      <w:pPr>
+        <w:ind w:left="5760" w:hanging="360"/>
+      </w:pPr>
+    </w:lvl>
+    <w:lvl w:ilvl="8" w:tplc="040C001B" w:tentative="1">
+      <w:start w:val="1"/>
+      <w:numFmt w:val="lowerRoman"/>
+      <w:lvlText w:val="%9."/>
+      <w:lvlJc w:val="right"/>
+      <w:pPr>
+        <w:ind w:left="6480" w:hanging="180"/>
+      </w:pPr>
+    </w:lvl>
+  </w:abstractNum>
+  <w:abstractNum w:abstractNumId="7" w15:restartNumberingAfterBreak="0">
     <w:nsid w:val="6C747210"/>
     <w:multiLevelType w:val="hybridMultilevel"/>
     <w:tmpl w:val="11261FDE"/>
@@ -7196,7 +10232,7 @@
       </w:rPr>
     </w:lvl>
   </w:abstractNum>
-  <w:abstractNum w:abstractNumId="7" w15:restartNumberingAfterBreak="0">
+  <w:abstractNum w:abstractNumId="8" w15:restartNumberingAfterBreak="0">
     <w:nsid w:val="6CF1239B"/>
     <w:multiLevelType w:val="hybridMultilevel"/>
     <w:tmpl w:val="D7CEAFA2"/>
@@ -7286,28 +10322,31 @@
     </w:lvl>
   </w:abstractNum>
   <w:num w:numId="1">
-    <w:abstractNumId w:val="2"/>
+    <w:abstractNumId w:val="3"/>
   </w:num>
   <w:num w:numId="2">
-    <w:abstractNumId w:val="4"/>
+    <w:abstractNumId w:val="5"/>
   </w:num>
   <w:num w:numId="3">
     <w:abstractNumId w:val="0"/>
   </w:num>
   <w:num w:numId="4">
-    <w:abstractNumId w:val="6"/>
+    <w:abstractNumId w:val="7"/>
   </w:num>
   <w:num w:numId="5">
     <w:abstractNumId w:val="1"/>
   </w:num>
   <w:num w:numId="6">
-    <w:abstractNumId w:val="7"/>
+    <w:abstractNumId w:val="8"/>
   </w:num>
   <w:num w:numId="7">
-    <w:abstractNumId w:val="3"/>
+    <w:abstractNumId w:val="4"/>
   </w:num>
   <w:num w:numId="8">
-    <w:abstractNumId w:val="5"/>
+    <w:abstractNumId w:val="6"/>
+  </w:num>
+  <w:num w:numId="9">
+    <w:abstractNumId w:val="2"/>
   </w:num>
 </w:numbering>
 </file>
@@ -7834,6 +10873,17 @@
       <w:lang w:val="en-US" w:eastAsia="zh-CN"/>
     </w:rPr>
   </w:style>
+  <w:style w:type="character" w:styleId="lev">
+    <w:name w:val="Strong"/>
+    <w:basedOn w:val="Policepardfaut"/>
+    <w:uiPriority w:val="22"/>
+    <w:qFormat/>
+    <w:rsid w:val="00F8096C"/>
+    <w:rPr>
+      <w:b/>
+      <w:bCs/>
+    </w:rPr>
+  </w:style>
 </w:styles>
 </file>
 

</xml_diff>

<commit_message>
Redaction de la presentation et finalisation du rapport
</commit_message>
<xml_diff>
--- a/Rapport.docx
+++ b/Rapport.docx
@@ -7666,8 +7666,6 @@
           <w:szCs w:val="28"/>
         </w:rPr>
       </w:pPr>
-      <w:bookmarkStart w:id="0" w:name="_GoBack"/>
-      <w:bookmarkEnd w:id="0"/>
     </w:p>
     <w:p>
       <w:pPr>
@@ -9225,6 +9223,107 @@
           <w:szCs w:val="40"/>
         </w:rPr>
       </w:pPr>
+      <w:r>
+        <w:rPr>
+          <w:sz w:val="40"/>
+          <w:szCs w:val="40"/>
+        </w:rPr>
+        <w:t>Ce rapport présente une solution technique répondant aux différents besoins du client pour son groupe de pizzéria.</w:t>
+      </w:r>
+    </w:p>
+    <w:p>
+      <w:pPr>
+        <w:pStyle w:val="Paragraphedeliste"/>
+        <w:jc w:val="both"/>
+        <w:rPr>
+          <w:sz w:val="40"/>
+          <w:szCs w:val="40"/>
+        </w:rPr>
+      </w:pPr>
+      <w:r>
+        <w:rPr>
+          <w:sz w:val="40"/>
+          <w:szCs w:val="40"/>
+        </w:rPr>
+        <w:t>Cette analyse a été faite par rapport aux besoins que le client a exprimé et elle répond à ses besoins en partant de sa composition, des fonctionnalités et des actions que l’on pourra faire en fonction de chaque utilisateur qui agit sur le système.</w:t>
+      </w:r>
+    </w:p>
+    <w:p>
+      <w:pPr>
+        <w:pStyle w:val="Paragraphedeliste"/>
+        <w:jc w:val="both"/>
+        <w:rPr>
+          <w:sz w:val="40"/>
+          <w:szCs w:val="40"/>
+        </w:rPr>
+      </w:pPr>
+    </w:p>
+    <w:p>
+      <w:pPr>
+        <w:pStyle w:val="Paragraphedeliste"/>
+        <w:jc w:val="both"/>
+        <w:rPr>
+          <w:sz w:val="40"/>
+          <w:szCs w:val="40"/>
+        </w:rPr>
+      </w:pPr>
+      <w:r>
+        <w:rPr>
+          <w:sz w:val="40"/>
+          <w:szCs w:val="40"/>
+        </w:rPr>
+        <w:t xml:space="preserve"> En tant qu’analyste programmeur, j’ai aussi </w:t>
+      </w:r>
+      <w:r>
+        <w:rPr>
+          <w:sz w:val="40"/>
+          <w:szCs w:val="40"/>
+        </w:rPr>
+        <w:t>proposé un CMS qui est pour moi le plus adapté aux problèmes du client pour son future système.</w:t>
+      </w:r>
+    </w:p>
+    <w:p>
+      <w:pPr>
+        <w:pStyle w:val="Paragraphedeliste"/>
+        <w:jc w:val="both"/>
+        <w:rPr>
+          <w:sz w:val="40"/>
+          <w:szCs w:val="40"/>
+        </w:rPr>
+      </w:pPr>
+    </w:p>
+    <w:p>
+      <w:pPr>
+        <w:pStyle w:val="Paragraphedeliste"/>
+        <w:jc w:val="both"/>
+        <w:rPr>
+          <w:sz w:val="40"/>
+          <w:szCs w:val="40"/>
+        </w:rPr>
+      </w:pPr>
+      <w:r>
+        <w:rPr>
+          <w:sz w:val="40"/>
+          <w:szCs w:val="40"/>
+        </w:rPr>
+        <w:t>Ce rapport répond donc à toutes les exigence</w:t>
+      </w:r>
+      <w:r>
+        <w:rPr>
+          <w:sz w:val="40"/>
+          <w:szCs w:val="40"/>
+        </w:rPr>
+        <w:t>s</w:t>
+      </w:r>
+      <w:r>
+        <w:rPr>
+          <w:sz w:val="40"/>
+          <w:szCs w:val="40"/>
+        </w:rPr>
+        <w:t xml:space="preserve"> et tous les besoins du client pour son groupe de pizzeria.</w:t>
+      </w:r>
+      <w:bookmarkStart w:id="0" w:name="_GoBack"/>
+      <w:bookmarkEnd w:id="0"/>
     </w:p>
     <w:sectPr>
       <w:headerReference w:type="even" r:id="rId13"/>

</xml_diff>

<commit_message>
Version fina du projet
</commit_message>
<xml_diff>
--- a/Rapport.docx
+++ b/Rapport.docx
@@ -4,34 +4,178 @@
   <w:body>
     <w:p>
       <w:pPr>
-        <w:ind w:left="2124" w:firstLine="708"/>
-        <w:rPr>
-          <w:sz w:val="28"/>
-          <w:szCs w:val="28"/>
-        </w:rPr>
-      </w:pPr>
-    </w:p>
-    <w:p>
-      <w:pPr>
-        <w:rPr>
-          <w:sz w:val="28"/>
-          <w:szCs w:val="28"/>
-        </w:rPr>
-      </w:pPr>
-    </w:p>
-    <w:p>
-      <w:pPr>
-        <w:rPr>
-          <w:sz w:val="28"/>
-          <w:szCs w:val="28"/>
-        </w:rPr>
-      </w:pPr>
-    </w:p>
-    <w:p>
-      <w:pPr>
-        <w:rPr>
-          <w:sz w:val="28"/>
-          <w:szCs w:val="28"/>
+        <w:rPr>
+          <w:sz w:val="28"/>
+          <w:szCs w:val="28"/>
+        </w:rPr>
+      </w:pPr>
+      <w:r>
+        <w:rPr>
+          <w:noProof/>
+          <w:sz w:val="28"/>
+          <w:szCs w:val="28"/>
+        </w:rPr>
+        <w:drawing>
+          <wp:anchor distT="0" distB="0" distL="114300" distR="114300" simplePos="0" relativeHeight="251658240" behindDoc="0" locked="0" layoutInCell="1" allowOverlap="1">
+            <wp:simplePos x="0" y="0"/>
+            <wp:positionH relativeFrom="column">
+              <wp:posOffset>753444</wp:posOffset>
+            </wp:positionH>
+            <wp:positionV relativeFrom="paragraph">
+              <wp:posOffset>208547</wp:posOffset>
+            </wp:positionV>
+            <wp:extent cx="954004" cy="954004"/>
+            <wp:effectExtent l="0" t="0" r="0" b="0"/>
+            <wp:wrapSquare wrapText="bothSides"/>
+            <wp:docPr id="9" name="Image 9"/>
+            <wp:cNvGraphicFramePr>
+              <a:graphicFrameLocks xmlns:a="http://schemas.openxmlformats.org/drawingml/2006/main" noChangeAspect="1"/>
+            </wp:cNvGraphicFramePr>
+            <a:graphic xmlns:a="http://schemas.openxmlformats.org/drawingml/2006/main">
+              <a:graphicData uri="http://schemas.openxmlformats.org/drawingml/2006/picture">
+                <pic:pic xmlns:pic="http://schemas.openxmlformats.org/drawingml/2006/picture">
+                  <pic:nvPicPr>
+                    <pic:cNvPr id="9" name="openclassrooms-logo.png"/>
+                    <pic:cNvPicPr/>
+                  </pic:nvPicPr>
+                  <pic:blipFill>
+                    <a:blip r:embed="rId7">
+                      <a:extLst>
+                        <a:ext uri="{28A0092B-C50C-407E-A947-70E740481C1C}">
+                          <a14:useLocalDpi xmlns:a14="http://schemas.microsoft.com/office/drawing/2010/main" val="0"/>
+                        </a:ext>
+                      </a:extLst>
+                    </a:blip>
+                    <a:stretch>
+                      <a:fillRect/>
+                    </a:stretch>
+                  </pic:blipFill>
+                  <pic:spPr>
+                    <a:xfrm>
+                      <a:off x="0" y="0"/>
+                      <a:ext cx="954004" cy="954004"/>
+                    </a:xfrm>
+                    <a:prstGeom prst="rect">
+                      <a:avLst/>
+                    </a:prstGeom>
+                  </pic:spPr>
+                </pic:pic>
+              </a:graphicData>
+            </a:graphic>
+            <wp14:sizeRelH relativeFrom="margin">
+              <wp14:pctWidth>0</wp14:pctWidth>
+            </wp14:sizeRelH>
+          </wp:anchor>
+        </w:drawing>
+      </w:r>
+    </w:p>
+    <w:p>
+      <w:pPr>
+        <w:rPr>
+          <w:sz w:val="40"/>
+          <w:szCs w:val="40"/>
+          <w:lang w:val="en-US"/>
+        </w:rPr>
+      </w:pPr>
+      <w:r>
+        <w:rPr>
+          <w:sz w:val="40"/>
+          <w:szCs w:val="40"/>
+          <w:lang w:val="en-US"/>
+        </w:rPr>
+        <w:t xml:space="preserve"> </w:t>
+      </w:r>
+      <w:r>
+        <w:rPr>
+          <w:b/>
+          <w:outline/>
+          <w:color w:val="ED7D31" w:themeColor="accent2"/>
+          <w:sz w:val="48"/>
+          <w:szCs w:val="40"/>
+          <w:lang w:val="en-US"/>
+          <w14:glow w14:rad="139700">
+            <w14:schemeClr w14:val="accent2">
+              <w14:alpha w14:val="60000"/>
+              <w14:satMod w14:val="175000"/>
+            </w14:schemeClr>
+          </w14:glow>
+          <w14:shadow w14:blurRad="0" w14:dist="38100" w14:dir="2700000" w14:sx="100000" w14:sy="100000" w14:kx="0" w14:ky="0" w14:algn="tl">
+            <w14:schemeClr w14:val="accent2"/>
+          </w14:shadow>
+          <w14:textOutline w14:w="6604" w14:cap="flat" w14:cmpd="sng" w14:algn="ctr">
+            <w14:solidFill>
+              <w14:schemeClr w14:val="accent2"/>
+            </w14:solidFill>
+            <w14:prstDash w14:val="solid"/>
+            <w14:round/>
+          </w14:textOutline>
+          <w14:textFill>
+            <w14:solidFill>
+              <w14:srgbClr w14:val="FFFFFF"/>
+            </w14:solidFill>
+          </w14:textFill>
+        </w:rPr>
+        <w:t>PIZZA</w:t>
+      </w:r>
+      <w:r>
+        <w:rPr>
+          <w:b/>
+          <w:outline/>
+          <w:color w:val="ED7D31" w:themeColor="accent2"/>
+          <w:sz w:val="48"/>
+          <w:szCs w:val="40"/>
+          <w:lang w:val="en-US"/>
+          <w14:shadow w14:blurRad="0" w14:dist="38100" w14:dir="2700000" w14:sx="100000" w14:sy="100000" w14:kx="0" w14:ky="0" w14:algn="tl">
+            <w14:schemeClr w14:val="accent2"/>
+          </w14:shadow>
+          <w14:textOutline w14:w="6604" w14:cap="flat" w14:cmpd="sng" w14:algn="ctr">
+            <w14:solidFill>
+              <w14:schemeClr w14:val="accent2"/>
+            </w14:solidFill>
+            <w14:prstDash w14:val="solid"/>
+            <w14:round/>
+          </w14:textOutline>
+          <w14:textFill>
+            <w14:solidFill>
+              <w14:srgbClr w14:val="FFFFFF"/>
+            </w14:solidFill>
+          </w14:textFill>
+        </w:rPr>
+        <w:t> </w:t>
+      </w:r>
+      <w:r>
+        <w:rPr>
+          <w:sz w:val="40"/>
+          <w:szCs w:val="40"/>
+          <w:lang w:val="en-US"/>
+        </w:rPr>
+        <w:br w:type="textWrapping" w:clear="all"/>
+      </w:r>
+    </w:p>
+    <w:p>
+      <w:pPr>
+        <w:rPr>
+          <w:sz w:val="28"/>
+          <w:szCs w:val="28"/>
+          <w:lang w:val="en-US"/>
+        </w:rPr>
+      </w:pPr>
+    </w:p>
+    <w:p>
+      <w:pPr>
+        <w:rPr>
+          <w:sz w:val="28"/>
+          <w:szCs w:val="28"/>
+          <w:lang w:val="en-US"/>
+        </w:rPr>
+      </w:pPr>
+    </w:p>
+    <w:p>
+      <w:pPr>
+        <w:rPr>
+          <w:sz w:val="28"/>
+          <w:szCs w:val="28"/>
+          <w:lang w:val="en-US"/>
         </w:rPr>
       </w:pPr>
     </w:p>
@@ -42,6 +186,7 @@
           <w:color w:val="000000" w:themeColor="text1"/>
           <w:sz w:val="40"/>
           <w:szCs w:val="40"/>
+          <w:lang w:val="en-US"/>
           <w14:shadow w14:blurRad="38100" w14:dist="19050" w14:dir="2700000" w14:sx="100000" w14:sy="100000" w14:kx="0" w14:ky="0" w14:algn="tl">
             <w14:schemeClr w14:val="dk1">
               <w14:alpha w14:val="60000"/>
@@ -60,6 +205,7 @@
           <w:sz w:val="40"/>
           <w:szCs w:val="40"/>
           <w:bdr w:val="single" w:sz="4" w:space="0" w:color="auto"/>
+          <w:lang w:val="en-US"/>
           <w14:shadow w14:blurRad="38100" w14:dist="19050" w14:dir="2700000" w14:sx="100000" w14:sy="100000" w14:kx="0" w14:ky="0" w14:algn="tl">
             <w14:schemeClr w14:val="dk1">
               <w14:alpha w14:val="60000"/>
@@ -71,38 +217,84 @@
             <w14:round/>
           </w14:textOutline>
         </w:rPr>
-        <w:t>BAH Thierno Habib</w:t>
+        <w:t xml:space="preserve">BAH </w:t>
       </w:r>
-    </w:p>
-    <w:p>
-      <w:pPr>
-        <w:rPr>
-          <w:sz w:val="28"/>
-          <w:szCs w:val="28"/>
-        </w:rPr>
-      </w:pPr>
-    </w:p>
-    <w:p>
-      <w:pPr>
-        <w:rPr>
-          <w:sz w:val="28"/>
-          <w:szCs w:val="28"/>
-        </w:rPr>
-      </w:pPr>
-    </w:p>
-    <w:p>
-      <w:pPr>
-        <w:rPr>
-          <w:sz w:val="28"/>
-          <w:szCs w:val="28"/>
-        </w:rPr>
-      </w:pPr>
-    </w:p>
-    <w:p>
-      <w:pPr>
-        <w:rPr>
-          <w:sz w:val="28"/>
-          <w:szCs w:val="28"/>
+      <w:proofErr w:type="spellStart"/>
+      <w:r>
+        <w:rPr>
+          <w:color w:val="000000" w:themeColor="text1"/>
+          <w:sz w:val="40"/>
+          <w:szCs w:val="40"/>
+          <w:bdr w:val="single" w:sz="4" w:space="0" w:color="auto"/>
+          <w:lang w:val="en-US"/>
+          <w14:shadow w14:blurRad="38100" w14:dist="19050" w14:dir="2700000" w14:sx="100000" w14:sy="100000" w14:kx="0" w14:ky="0" w14:algn="tl">
+            <w14:schemeClr w14:val="dk1">
+              <w14:alpha w14:val="60000"/>
+            </w14:schemeClr>
+          </w14:shadow>
+          <w14:textOutline w14:w="0" w14:cap="flat" w14:cmpd="sng" w14:algn="ctr">
+            <w14:noFill/>
+            <w14:prstDash w14:val="solid"/>
+            <w14:round/>
+          </w14:textOutline>
+        </w:rPr>
+        <w:t>Thierno</w:t>
+      </w:r>
+      <w:proofErr w:type="spellEnd"/>
+      <w:r>
+        <w:rPr>
+          <w:color w:val="000000" w:themeColor="text1"/>
+          <w:sz w:val="40"/>
+          <w:szCs w:val="40"/>
+          <w:bdr w:val="single" w:sz="4" w:space="0" w:color="auto"/>
+          <w:lang w:val="en-US"/>
+          <w14:shadow w14:blurRad="38100" w14:dist="19050" w14:dir="2700000" w14:sx="100000" w14:sy="100000" w14:kx="0" w14:ky="0" w14:algn="tl">
+            <w14:schemeClr w14:val="dk1">
+              <w14:alpha w14:val="60000"/>
+            </w14:schemeClr>
+          </w14:shadow>
+          <w14:textOutline w14:w="0" w14:cap="flat" w14:cmpd="sng" w14:algn="ctr">
+            <w14:noFill/>
+            <w14:prstDash w14:val="solid"/>
+            <w14:round/>
+          </w14:textOutline>
+        </w:rPr>
+        <w:t xml:space="preserve"> Habib</w:t>
+      </w:r>
+    </w:p>
+    <w:p>
+      <w:pPr>
+        <w:rPr>
+          <w:sz w:val="28"/>
+          <w:szCs w:val="28"/>
+          <w:lang w:val="en-US"/>
+        </w:rPr>
+      </w:pPr>
+    </w:p>
+    <w:p>
+      <w:pPr>
+        <w:rPr>
+          <w:sz w:val="28"/>
+          <w:szCs w:val="28"/>
+          <w:lang w:val="en-US"/>
+        </w:rPr>
+      </w:pPr>
+    </w:p>
+    <w:p>
+      <w:pPr>
+        <w:rPr>
+          <w:sz w:val="28"/>
+          <w:szCs w:val="28"/>
+          <w:lang w:val="en-US"/>
+        </w:rPr>
+      </w:pPr>
+    </w:p>
+    <w:p>
+      <w:pPr>
+        <w:rPr>
+          <w:sz w:val="28"/>
+          <w:szCs w:val="28"/>
+          <w:lang w:val="en-US"/>
         </w:rPr>
       </w:pPr>
     </w:p>
@@ -142,7 +334,23 @@
                 <w:sz w:val="28"/>
                 <w:szCs w:val="28"/>
               </w:rPr>
-              <w:t xml:space="preserve">Rapport de Proposition d’une solution technique pour </w:t>
+              <w:t xml:space="preserve">Proposition d’une </w:t>
+            </w:r>
+            <w:r>
+              <w:rPr>
+                <w:color w:val="000000" w:themeColor="text1"/>
+                <w:sz w:val="28"/>
+                <w:szCs w:val="28"/>
+              </w:rPr>
+              <w:t>spécification fonctionnelle</w:t>
+            </w:r>
+            <w:r>
+              <w:rPr>
+                <w:color w:val="000000" w:themeColor="text1"/>
+                <w:sz w:val="28"/>
+                <w:szCs w:val="28"/>
+              </w:rPr>
+              <w:t xml:space="preserve"> pour </w:t>
             </w:r>
             <w:r>
               <w:rPr>
@@ -213,16 +421,591 @@
     <w:p/>
     <w:p/>
     <w:p/>
+    <w:p>
+      <w:pPr>
+        <w:pStyle w:val="Citationintense"/>
+        <w:rPr>
+          <w:b/>
+          <w:i/>
+          <w:color w:val="262626" w:themeColor="text1" w:themeTint="D9"/>
+          <w:sz w:val="48"/>
+          <w:szCs w:val="48"/>
+          <w14:shadow w14:blurRad="0" w14:dist="38100" w14:dir="2700000" w14:sx="100000" w14:sy="100000" w14:kx="0" w14:ky="0" w14:algn="bl">
+            <w14:schemeClr w14:val="accent5"/>
+          </w14:shadow>
+          <w14:textOutline w14:w="6731" w14:cap="flat" w14:cmpd="sng" w14:algn="ctr">
+            <w14:solidFill>
+              <w14:schemeClr w14:val="bg1"/>
+            </w14:solidFill>
+            <w14:prstDash w14:val="solid"/>
+            <w14:round/>
+          </w14:textOutline>
+        </w:rPr>
+      </w:pPr>
+      <w:r>
+        <w:rPr>
+          <w:b/>
+          <w:color w:val="262626" w:themeColor="text1" w:themeTint="D9"/>
+          <w:sz w:val="48"/>
+          <w:szCs w:val="48"/>
+          <w14:shadow w14:blurRad="0" w14:dist="38100" w14:dir="2700000" w14:sx="100000" w14:sy="100000" w14:kx="0" w14:ky="0" w14:algn="bl">
+            <w14:schemeClr w14:val="accent5"/>
+          </w14:shadow>
+          <w14:textOutline w14:w="6731" w14:cap="flat" w14:cmpd="sng" w14:algn="ctr">
+            <w14:solidFill>
+              <w14:schemeClr w14:val="bg1"/>
+            </w14:solidFill>
+            <w14:prstDash w14:val="solid"/>
+            <w14:round/>
+          </w14:textOutline>
+        </w:rPr>
+        <w:lastRenderedPageBreak/>
+        <w:t>Sommaire</w:t>
+      </w:r>
+    </w:p>
+    <w:p>
+      <w:pPr>
+        <w:rPr>
+          <w:b/>
+          <w:sz w:val="40"/>
+          <w:szCs w:val="40"/>
+        </w:rPr>
+      </w:pPr>
+    </w:p>
+    <w:p>
+      <w:pPr>
+        <w:rPr>
+          <w:b/>
+          <w:sz w:val="40"/>
+          <w:szCs w:val="40"/>
+        </w:rPr>
+      </w:pPr>
+    </w:p>
+    <w:p>
+      <w:pPr>
+        <w:rPr>
+          <w:b/>
+          <w:i w:val="0"/>
+          <w:sz w:val="28"/>
+          <w:szCs w:val="28"/>
+        </w:rPr>
+      </w:pPr>
+      <w:r>
+        <w:rPr>
+          <w:b/>
+          <w:sz w:val="40"/>
+          <w:szCs w:val="40"/>
+        </w:rPr>
+        <w:t>INTRODUCTION</w:t>
+      </w:r>
+    </w:p>
+    <w:p>
+      <w:pPr>
+        <w:pStyle w:val="Paragraphedeliste"/>
+        <w:numPr>
+          <w:ilvl w:val="0"/>
+          <w:numId w:val="1"/>
+        </w:numPr>
+        <w:rPr>
+          <w:i w:val="0"/>
+          <w:sz w:val="40"/>
+          <w:szCs w:val="40"/>
+        </w:rPr>
+      </w:pPr>
+      <w:r>
+        <w:rPr>
+          <w:sz w:val="40"/>
+          <w:szCs w:val="40"/>
+        </w:rPr>
+        <w:t>Définition des acteurs</w:t>
+      </w:r>
+    </w:p>
+    <w:p>
+      <w:pPr>
+        <w:pStyle w:val="Paragraphedeliste"/>
+        <w:numPr>
+          <w:ilvl w:val="0"/>
+          <w:numId w:val="1"/>
+        </w:numPr>
+        <w:rPr>
+          <w:i w:val="0"/>
+          <w:sz w:val="40"/>
+          <w:szCs w:val="40"/>
+        </w:rPr>
+      </w:pPr>
+      <w:r>
+        <w:rPr>
+          <w:sz w:val="40"/>
+          <w:szCs w:val="40"/>
+        </w:rPr>
+        <w:t>Diagramme de contexte</w:t>
+      </w:r>
+    </w:p>
+    <w:p>
+      <w:pPr>
+        <w:pStyle w:val="Paragraphedeliste"/>
+        <w:numPr>
+          <w:ilvl w:val="0"/>
+          <w:numId w:val="1"/>
+        </w:numPr>
+        <w:rPr>
+          <w:i w:val="0"/>
+          <w:sz w:val="40"/>
+          <w:szCs w:val="40"/>
+        </w:rPr>
+      </w:pPr>
+      <w:r>
+        <w:rPr>
+          <w:sz w:val="40"/>
+          <w:szCs w:val="40"/>
+        </w:rPr>
+        <w:t>Diagramme de packages</w:t>
+      </w:r>
+    </w:p>
+    <w:p>
+      <w:pPr>
+        <w:pStyle w:val="Paragraphedeliste"/>
+        <w:numPr>
+          <w:ilvl w:val="0"/>
+          <w:numId w:val="1"/>
+        </w:numPr>
+        <w:rPr>
+          <w:i w:val="0"/>
+          <w:sz w:val="40"/>
+          <w:szCs w:val="40"/>
+        </w:rPr>
+      </w:pPr>
+      <w:r>
+        <w:rPr>
+          <w:sz w:val="40"/>
+          <w:szCs w:val="40"/>
+        </w:rPr>
+        <w:t>Diagramme de cas d’utilisation</w:t>
+      </w:r>
+    </w:p>
+    <w:p>
+      <w:pPr>
+        <w:pStyle w:val="Paragraphedeliste"/>
+        <w:numPr>
+          <w:ilvl w:val="0"/>
+          <w:numId w:val="1"/>
+        </w:numPr>
+        <w:rPr>
+          <w:i w:val="0"/>
+          <w:sz w:val="40"/>
+          <w:szCs w:val="40"/>
+        </w:rPr>
+      </w:pPr>
+      <w:r>
+        <w:rPr>
+          <w:sz w:val="40"/>
+          <w:szCs w:val="40"/>
+        </w:rPr>
+        <w:t>Diagramme d’activité</w:t>
+      </w:r>
+    </w:p>
+    <w:p>
+      <w:pPr>
+        <w:pStyle w:val="Paragraphedeliste"/>
+        <w:numPr>
+          <w:ilvl w:val="0"/>
+          <w:numId w:val="1"/>
+        </w:numPr>
+        <w:rPr>
+          <w:i w:val="0"/>
+          <w:sz w:val="40"/>
+          <w:szCs w:val="40"/>
+        </w:rPr>
+      </w:pPr>
+      <w:r>
+        <w:rPr>
+          <w:sz w:val="40"/>
+          <w:szCs w:val="40"/>
+        </w:rPr>
+        <w:t>Cycle de vie d’une commande</w:t>
+      </w:r>
+    </w:p>
+    <w:p>
+      <w:pPr>
+        <w:pStyle w:val="Paragraphedeliste"/>
+        <w:numPr>
+          <w:ilvl w:val="0"/>
+          <w:numId w:val="1"/>
+        </w:numPr>
+        <w:rPr>
+          <w:i w:val="0"/>
+          <w:sz w:val="40"/>
+          <w:szCs w:val="40"/>
+        </w:rPr>
+      </w:pPr>
+      <w:r>
+        <w:rPr>
+          <w:sz w:val="40"/>
+          <w:szCs w:val="40"/>
+        </w:rPr>
+        <w:t xml:space="preserve"> Description des scénarios et fiches descriptives</w:t>
+      </w:r>
+    </w:p>
+    <w:p>
+      <w:pPr>
+        <w:pStyle w:val="Paragraphedeliste"/>
+        <w:numPr>
+          <w:ilvl w:val="0"/>
+          <w:numId w:val="1"/>
+        </w:numPr>
+        <w:rPr>
+          <w:i w:val="0"/>
+          <w:sz w:val="40"/>
+          <w:szCs w:val="40"/>
+        </w:rPr>
+      </w:pPr>
+      <w:r>
+        <w:rPr>
+          <w:sz w:val="40"/>
+          <w:szCs w:val="40"/>
+        </w:rPr>
+        <w:t>Présentation de la solution technique proposée</w:t>
+      </w:r>
+    </w:p>
+    <w:p>
+      <w:pPr>
+        <w:pStyle w:val="Paragraphedeliste"/>
+        <w:numPr>
+          <w:ilvl w:val="0"/>
+          <w:numId w:val="1"/>
+        </w:numPr>
+        <w:rPr>
+          <w:i w:val="0"/>
+          <w:sz w:val="40"/>
+          <w:szCs w:val="40"/>
+        </w:rPr>
+      </w:pPr>
+      <w:r>
+        <w:rPr>
+          <w:sz w:val="40"/>
+          <w:szCs w:val="40"/>
+        </w:rPr>
+        <w:t>Règle de gestion</w:t>
+      </w:r>
+    </w:p>
+    <w:p>
+      <w:pPr>
+        <w:pStyle w:val="Paragraphedeliste"/>
+        <w:numPr>
+          <w:ilvl w:val="0"/>
+          <w:numId w:val="1"/>
+        </w:numPr>
+        <w:rPr>
+          <w:i w:val="0"/>
+          <w:sz w:val="40"/>
+          <w:szCs w:val="40"/>
+        </w:rPr>
+      </w:pPr>
+      <w:r>
+        <w:rPr>
+          <w:sz w:val="40"/>
+          <w:szCs w:val="40"/>
+        </w:rPr>
+        <w:t>Conclusion</w:t>
+      </w:r>
+    </w:p>
+    <w:p>
+      <w:pPr>
+        <w:rPr>
+          <w:sz w:val="28"/>
+          <w:szCs w:val="28"/>
+        </w:rPr>
+      </w:pPr>
+    </w:p>
+    <w:p>
+      <w:pPr>
+        <w:rPr>
+          <w:sz w:val="28"/>
+          <w:szCs w:val="28"/>
+        </w:rPr>
+      </w:pPr>
+    </w:p>
+    <w:p>
+      <w:pPr>
+        <w:rPr>
+          <w:sz w:val="28"/>
+          <w:szCs w:val="28"/>
+        </w:rPr>
+      </w:pPr>
+    </w:p>
+    <w:p>
+      <w:pPr>
+        <w:rPr>
+          <w:sz w:val="28"/>
+          <w:szCs w:val="28"/>
+        </w:rPr>
+      </w:pPr>
+    </w:p>
+    <w:p>
+      <w:pPr>
+        <w:rPr>
+          <w:sz w:val="28"/>
+          <w:szCs w:val="28"/>
+        </w:rPr>
+      </w:pPr>
+    </w:p>
     <w:p/>
+    <w:p>
+      <w:pPr>
+        <w:pStyle w:val="Citationintense"/>
+        <w:rPr>
+          <w:b/>
+          <w:color w:val="262626" w:themeColor="text1" w:themeTint="D9"/>
+          <w:sz w:val="48"/>
+          <w:szCs w:val="48"/>
+          <w14:shadow w14:blurRad="0" w14:dist="38100" w14:dir="2700000" w14:sx="100000" w14:sy="100000" w14:kx="0" w14:ky="0" w14:algn="bl">
+            <w14:schemeClr w14:val="accent5"/>
+          </w14:shadow>
+          <w14:textOutline w14:w="6731" w14:cap="flat" w14:cmpd="sng" w14:algn="ctr">
+            <w14:solidFill>
+              <w14:schemeClr w14:val="bg1"/>
+            </w14:solidFill>
+            <w14:prstDash w14:val="solid"/>
+            <w14:round/>
+          </w14:textOutline>
+        </w:rPr>
+      </w:pPr>
+      <w:r>
+        <w:rPr>
+          <w:b/>
+          <w:color w:val="262626" w:themeColor="text1" w:themeTint="D9"/>
+          <w:sz w:val="48"/>
+          <w:szCs w:val="48"/>
+          <w14:shadow w14:blurRad="0" w14:dist="38100" w14:dir="2700000" w14:sx="100000" w14:sy="100000" w14:kx="0" w14:ky="0" w14:algn="bl">
+            <w14:schemeClr w14:val="accent5"/>
+          </w14:shadow>
+          <w14:textOutline w14:w="6731" w14:cap="flat" w14:cmpd="sng" w14:algn="ctr">
+            <w14:solidFill>
+              <w14:schemeClr w14:val="bg1"/>
+            </w14:solidFill>
+            <w14:prstDash w14:val="solid"/>
+            <w14:round/>
+          </w14:textOutline>
+        </w:rPr>
+        <w:lastRenderedPageBreak/>
+        <w:t>Introduction</w:t>
+      </w:r>
+    </w:p>
+    <w:p>
+      <w:pPr>
+        <w:rPr>
+          <w:sz w:val="28"/>
+          <w:szCs w:val="28"/>
+        </w:rPr>
+      </w:pPr>
+      <w:r>
+        <w:rPr>
+          <w:sz w:val="28"/>
+          <w:szCs w:val="28"/>
+        </w:rPr>
+        <w:t xml:space="preserve">Pour répondre aux besoins du client OC pizza, </w:t>
+      </w:r>
+      <w:r>
+        <w:rPr>
+          <w:sz w:val="28"/>
+          <w:szCs w:val="28"/>
+        </w:rPr>
+        <w:t xml:space="preserve"> je dois effectuer un</w:t>
+      </w:r>
+      <w:r>
+        <w:rPr>
+          <w:sz w:val="28"/>
+          <w:szCs w:val="28"/>
+        </w:rPr>
+        <w:t xml:space="preserve">e étude </w:t>
+      </w:r>
+      <w:r>
+        <w:rPr>
+          <w:sz w:val="28"/>
+          <w:szCs w:val="28"/>
+        </w:rPr>
+        <w:t>dans l</w:t>
+      </w:r>
+      <w:r>
+        <w:rPr>
+          <w:sz w:val="28"/>
+          <w:szCs w:val="28"/>
+        </w:rPr>
+        <w:t>a</w:t>
+      </w:r>
+      <w:r>
+        <w:rPr>
+          <w:sz w:val="28"/>
+          <w:szCs w:val="28"/>
+        </w:rPr>
+        <w:t>que</w:t>
+      </w:r>
+      <w:r>
+        <w:rPr>
+          <w:sz w:val="28"/>
+          <w:szCs w:val="28"/>
+        </w:rPr>
+        <w:t>lle</w:t>
+      </w:r>
+      <w:r>
+        <w:rPr>
+          <w:sz w:val="28"/>
+          <w:szCs w:val="28"/>
+        </w:rPr>
+        <w:t xml:space="preserve">, je dois analyser les besoins du client pour son groupe de pizzeria, puis lui proposer </w:t>
+      </w:r>
+      <w:r>
+        <w:rPr>
+          <w:sz w:val="28"/>
+          <w:szCs w:val="28"/>
+        </w:rPr>
+        <w:t>des spécifications fonctionnelles</w:t>
+      </w:r>
+      <w:r>
+        <w:rPr>
+          <w:sz w:val="28"/>
+          <w:szCs w:val="28"/>
+        </w:rPr>
+        <w:t xml:space="preserve"> adaptée</w:t>
+      </w:r>
+      <w:r>
+        <w:rPr>
+          <w:sz w:val="28"/>
+          <w:szCs w:val="28"/>
+        </w:rPr>
+        <w:t>s</w:t>
+      </w:r>
+      <w:r>
+        <w:rPr>
+          <w:sz w:val="28"/>
+          <w:szCs w:val="28"/>
+        </w:rPr>
+        <w:t xml:space="preserve"> à ses besoins.</w:t>
+      </w:r>
+    </w:p>
+    <w:p>
+      <w:pPr>
+        <w:rPr>
+          <w:sz w:val="28"/>
+          <w:szCs w:val="28"/>
+        </w:rPr>
+      </w:pPr>
+    </w:p>
+    <w:p>
+      <w:pPr>
+        <w:rPr>
+          <w:sz w:val="28"/>
+          <w:szCs w:val="28"/>
+        </w:rPr>
+      </w:pPr>
+      <w:r>
+        <w:rPr>
+          <w:sz w:val="28"/>
+          <w:szCs w:val="28"/>
+        </w:rPr>
+        <w:t>L’objectif est de dégager les règles de gestion fonctionnelle du site, décrire le processus de prise de commande de la réservation à la livraison, et détailler les fonctionnalités du système à mettre en place.</w:t>
+      </w:r>
+    </w:p>
+    <w:p>
+      <w:pPr>
+        <w:rPr>
+          <w:sz w:val="28"/>
+          <w:szCs w:val="28"/>
+        </w:rPr>
+      </w:pPr>
+    </w:p>
+    <w:p>
+      <w:pPr>
+        <w:rPr>
+          <w:sz w:val="28"/>
+          <w:szCs w:val="28"/>
+        </w:rPr>
+      </w:pPr>
+      <w:r>
+        <w:rPr>
+          <w:sz w:val="28"/>
+          <w:szCs w:val="28"/>
+        </w:rPr>
+        <w:t>Dans la suite, j’exposerai les différents diagrammes que j’ai décrit et comment les acteurs interagissent aux différents composants que le système pourra proposer.</w:t>
+      </w:r>
+    </w:p>
+    <w:p>
+      <w:pPr>
+        <w:rPr>
+          <w:sz w:val="28"/>
+          <w:szCs w:val="28"/>
+        </w:rPr>
+      </w:pPr>
+    </w:p>
+    <w:p>
+      <w:pPr>
+        <w:rPr>
+          <w:sz w:val="28"/>
+          <w:szCs w:val="28"/>
+        </w:rPr>
+      </w:pPr>
+    </w:p>
+    <w:p>
+      <w:pPr>
+        <w:rPr>
+          <w:sz w:val="28"/>
+          <w:szCs w:val="28"/>
+        </w:rPr>
+      </w:pPr>
+    </w:p>
+    <w:p>
+      <w:pPr>
+        <w:rPr>
+          <w:sz w:val="28"/>
+          <w:szCs w:val="28"/>
+        </w:rPr>
+      </w:pPr>
+    </w:p>
+    <w:p>
+      <w:pPr>
+        <w:rPr>
+          <w:sz w:val="28"/>
+          <w:szCs w:val="28"/>
+        </w:rPr>
+      </w:pPr>
+    </w:p>
+    <w:p>
+      <w:pPr>
+        <w:rPr>
+          <w:sz w:val="28"/>
+          <w:szCs w:val="28"/>
+        </w:rPr>
+      </w:pPr>
+    </w:p>
+    <w:p>
+      <w:pPr>
+        <w:rPr>
+          <w:sz w:val="28"/>
+          <w:szCs w:val="28"/>
+        </w:rPr>
+      </w:pPr>
+    </w:p>
+    <w:p>
+      <w:pPr>
+        <w:rPr>
+          <w:sz w:val="28"/>
+          <w:szCs w:val="28"/>
+        </w:rPr>
+      </w:pPr>
+    </w:p>
+    <w:p>
+      <w:pPr>
+        <w:rPr>
+          <w:sz w:val="28"/>
+          <w:szCs w:val="28"/>
+        </w:rPr>
+      </w:pPr>
+    </w:p>
     <w:p/>
-    <w:p/>
-    <w:p/>
-    <w:p/>
     <w:p>
       <w:pPr>
         <w:pStyle w:val="Citationintense"/>
         <w:rPr>
-          <w:i/>
           <w:color w:val="000000" w:themeColor="text1"/>
           <w:sz w:val="48"/>
           <w:szCs w:val="48"/>
@@ -240,6 +1023,308 @@
       </w:pPr>
       <w:r>
         <w:rPr>
+          <w:b/>
+          <w:color w:val="262626" w:themeColor="text1" w:themeTint="D9"/>
+          <w:sz w:val="48"/>
+          <w:szCs w:val="48"/>
+          <w14:shadow w14:blurRad="0" w14:dist="38100" w14:dir="2700000" w14:sx="100000" w14:sy="100000" w14:kx="0" w14:ky="0" w14:algn="bl">
+            <w14:schemeClr w14:val="accent5"/>
+          </w14:shadow>
+          <w14:textOutline w14:w="6731" w14:cap="flat" w14:cmpd="sng" w14:algn="ctr">
+            <w14:solidFill>
+              <w14:schemeClr w14:val="bg1"/>
+            </w14:solidFill>
+            <w14:prstDash w14:val="solid"/>
+            <w14:round/>
+          </w14:textOutline>
+        </w:rPr>
+        <w:lastRenderedPageBreak/>
+        <w:t xml:space="preserve">Définition des acteurs : </w:t>
+      </w:r>
+    </w:p>
+    <w:p>
+      <w:pPr>
+        <w:pStyle w:val="Paragraphedeliste"/>
+        <w:rPr>
+          <w:b/>
+          <w:sz w:val="28"/>
+          <w:szCs w:val="28"/>
+          <w:u w:val="single"/>
+        </w:rPr>
+      </w:pPr>
+      <w:r>
+        <w:rPr>
+          <w:b/>
+          <w:sz w:val="28"/>
+          <w:szCs w:val="28"/>
+          <w:u w:val="single"/>
+        </w:rPr>
+        <w:t xml:space="preserve">Acteurs internes : </w:t>
+      </w:r>
+    </w:p>
+    <w:p>
+      <w:pPr>
+        <w:pStyle w:val="Paragraphedeliste"/>
+        <w:numPr>
+          <w:ilvl w:val="0"/>
+          <w:numId w:val="3"/>
+        </w:numPr>
+        <w:rPr>
+          <w:sz w:val="28"/>
+          <w:szCs w:val="28"/>
+        </w:rPr>
+      </w:pPr>
+      <w:r>
+        <w:rPr>
+          <w:sz w:val="28"/>
+          <w:szCs w:val="28"/>
+        </w:rPr>
+        <w:t>Client : C’est un internaute qui peut commander une pizza en ligne ou sur place</w:t>
+      </w:r>
+    </w:p>
+    <w:p>
+      <w:pPr>
+        <w:pStyle w:val="NormalWeb"/>
+        <w:numPr>
+          <w:ilvl w:val="0"/>
+          <w:numId w:val="3"/>
+        </w:numPr>
+        <w:rPr>
+          <w:sz w:val="28"/>
+          <w:szCs w:val="28"/>
+        </w:rPr>
+      </w:pPr>
+      <w:r>
+        <w:rPr>
+          <w:rFonts w:ascii="TimesNewRomanPSMT" w:hAnsi="TimesNewRomanPSMT"/>
+          <w:sz w:val="28"/>
+          <w:szCs w:val="28"/>
+        </w:rPr>
+        <w:t xml:space="preserve">Responsable : Gestionnaire de commande et des livraisons, il attribue une commande à un livreur, annuler une commande, etc... </w:t>
+      </w:r>
+    </w:p>
+    <w:p>
+      <w:pPr>
+        <w:pStyle w:val="NormalWeb"/>
+        <w:numPr>
+          <w:ilvl w:val="0"/>
+          <w:numId w:val="3"/>
+        </w:numPr>
+        <w:rPr>
+          <w:sz w:val="28"/>
+          <w:szCs w:val="28"/>
+        </w:rPr>
+      </w:pPr>
+      <w:r>
+        <w:rPr>
+          <w:rFonts w:ascii="TimesNewRomanPSMT" w:hAnsi="TimesNewRomanPSMT"/>
+          <w:sz w:val="28"/>
+          <w:szCs w:val="28"/>
+        </w:rPr>
+        <w:t> Responsable administratif : Responsable pizzeria, il peut par exemple ajouter de nouvelles pizzas au catalogue en ligne, modifier les prix des pizzas ou retirer des pizzas que l’on ne souhaite plus proposer.</w:t>
+      </w:r>
+    </w:p>
+    <w:p>
+      <w:pPr>
+        <w:pStyle w:val="NormalWeb"/>
+        <w:numPr>
+          <w:ilvl w:val="0"/>
+          <w:numId w:val="3"/>
+        </w:numPr>
+        <w:rPr>
+          <w:sz w:val="28"/>
+          <w:szCs w:val="28"/>
+        </w:rPr>
+      </w:pPr>
+      <w:r>
+        <w:rPr>
+          <w:rFonts w:ascii="TimesNewRomanPSMT" w:hAnsi="TimesNewRomanPSMT"/>
+          <w:sz w:val="28"/>
+          <w:szCs w:val="28"/>
+        </w:rPr>
+        <w:t>Agent d’accueil : Employé qui accueille les clients au téléphone (ou sur place) et prend leurs commandes.</w:t>
+      </w:r>
+    </w:p>
+    <w:p>
+      <w:pPr>
+        <w:pStyle w:val="NormalWeb"/>
+        <w:numPr>
+          <w:ilvl w:val="0"/>
+          <w:numId w:val="3"/>
+        </w:numPr>
+        <w:rPr>
+          <w:sz w:val="28"/>
+          <w:szCs w:val="28"/>
+        </w:rPr>
+      </w:pPr>
+      <w:r>
+        <w:rPr>
+          <w:rFonts w:ascii="TimesNewRomanPSMT" w:hAnsi="TimesNewRomanPSMT"/>
+          <w:sz w:val="28"/>
+          <w:szCs w:val="28"/>
+        </w:rPr>
+        <w:t> Pizzaiolo : Producteur de pizzas, il peut consulter la liste des commandes et les recettes des pizzas</w:t>
+      </w:r>
+    </w:p>
+    <w:p>
+      <w:pPr>
+        <w:pStyle w:val="NormalWeb"/>
+        <w:numPr>
+          <w:ilvl w:val="0"/>
+          <w:numId w:val="3"/>
+        </w:numPr>
+        <w:rPr>
+          <w:sz w:val="28"/>
+          <w:szCs w:val="28"/>
+        </w:rPr>
+      </w:pPr>
+      <w:r>
+        <w:rPr>
+          <w:rFonts w:ascii="TimesNewRomanPSMT" w:hAnsi="TimesNewRomanPSMT"/>
+          <w:sz w:val="28"/>
+          <w:szCs w:val="28"/>
+        </w:rPr>
+        <w:t xml:space="preserve">  Livreur : Livreur de pizzas, il peut consulter la liste des commandes à livrer et encaisser les commandes qui n’ont pas été réglées.</w:t>
+      </w:r>
+    </w:p>
+    <w:p>
+      <w:pPr>
+        <w:pStyle w:val="NormalWeb"/>
+        <w:numPr>
+          <w:ilvl w:val="0"/>
+          <w:numId w:val="3"/>
+        </w:numPr>
+        <w:rPr>
+          <w:sz w:val="28"/>
+          <w:szCs w:val="28"/>
+        </w:rPr>
+      </w:pPr>
+      <w:r>
+        <w:rPr>
+          <w:rFonts w:ascii="TimesNewRomanPSMT" w:hAnsi="TimesNewRomanPSMT"/>
+          <w:sz w:val="28"/>
+          <w:szCs w:val="28"/>
+        </w:rPr>
+        <w:t>Gérant stock : Gère les stocks des ingrédients.</w:t>
+      </w:r>
+    </w:p>
+    <w:p>
+      <w:pPr>
+        <w:pStyle w:val="NormalWeb"/>
+        <w:ind w:left="1080"/>
+        <w:rPr>
+          <w:b/>
+          <w:sz w:val="28"/>
+          <w:szCs w:val="28"/>
+          <w:u w:val="single"/>
+        </w:rPr>
+      </w:pPr>
+      <w:r>
+        <w:rPr>
+          <w:b/>
+          <w:sz w:val="28"/>
+          <w:szCs w:val="28"/>
+          <w:u w:val="single"/>
+        </w:rPr>
+        <w:t>Acteur externe :</w:t>
+      </w:r>
+    </w:p>
+    <w:p>
+      <w:pPr>
+        <w:pStyle w:val="NormalWeb"/>
+        <w:numPr>
+          <w:ilvl w:val="0"/>
+          <w:numId w:val="3"/>
+        </w:numPr>
+        <w:rPr>
+          <w:sz w:val="28"/>
+          <w:szCs w:val="28"/>
+        </w:rPr>
+      </w:pPr>
+      <w:r>
+        <w:rPr>
+          <w:sz w:val="28"/>
+          <w:szCs w:val="28"/>
+        </w:rPr>
+        <w:t>Système bancaire</w:t>
+      </w:r>
+    </w:p>
+    <w:p>
+      <w:pPr>
+        <w:pStyle w:val="NormalWeb"/>
+        <w:rPr>
+          <w:sz w:val="28"/>
+          <w:szCs w:val="28"/>
+        </w:rPr>
+      </w:pPr>
+    </w:p>
+    <w:p>
+      <w:pPr>
+        <w:pStyle w:val="NormalWeb"/>
+        <w:rPr>
+          <w:sz w:val="28"/>
+          <w:szCs w:val="28"/>
+        </w:rPr>
+      </w:pPr>
+    </w:p>
+    <w:p>
+      <w:pPr>
+        <w:pStyle w:val="NormalWeb"/>
+        <w:rPr>
+          <w:sz w:val="28"/>
+          <w:szCs w:val="28"/>
+        </w:rPr>
+      </w:pPr>
+    </w:p>
+    <w:p>
+      <w:pPr>
+        <w:pStyle w:val="NormalWeb"/>
+        <w:rPr>
+          <w:sz w:val="28"/>
+          <w:szCs w:val="28"/>
+        </w:rPr>
+      </w:pPr>
+    </w:p>
+    <w:p>
+      <w:pPr>
+        <w:pStyle w:val="NormalWeb"/>
+        <w:rPr>
+          <w:sz w:val="28"/>
+          <w:szCs w:val="28"/>
+        </w:rPr>
+      </w:pPr>
+    </w:p>
+    <w:p>
+      <w:pPr>
+        <w:pStyle w:val="NormalWeb"/>
+        <w:rPr>
+          <w:sz w:val="28"/>
+          <w:szCs w:val="28"/>
+        </w:rPr>
+      </w:pPr>
+    </w:p>
+    <w:p>
+      <w:pPr>
+        <w:pStyle w:val="NormalWeb"/>
+        <w:rPr>
+          <w:sz w:val="28"/>
+          <w:szCs w:val="28"/>
+        </w:rPr>
+      </w:pPr>
+    </w:p>
+    <w:p>
+      <w:pPr>
+        <w:pStyle w:val="NormalWeb"/>
+        <w:rPr>
+          <w:sz w:val="28"/>
+          <w:szCs w:val="28"/>
+        </w:rPr>
+      </w:pPr>
+    </w:p>
+    <w:p>
+      <w:pPr>
+        <w:pStyle w:val="Citationintense"/>
+        <w:rPr>
           <w:color w:val="000000" w:themeColor="text1"/>
           <w:sz w:val="48"/>
           <w:szCs w:val="48"/>
@@ -254,299 +1339,27 @@
             <w14:round/>
           </w14:textOutline>
         </w:rPr>
-        <w:t>Sommaire</w:t>
+      </w:pPr>
+      <w:r>
+        <w:rPr>
+          <w:b/>
+          <w:color w:val="262626" w:themeColor="text1" w:themeTint="D9"/>
+          <w:sz w:val="48"/>
+          <w:szCs w:val="48"/>
+          <w14:shadow w14:blurRad="0" w14:dist="38100" w14:dir="2700000" w14:sx="100000" w14:sy="100000" w14:kx="0" w14:ky="0" w14:algn="bl">
+            <w14:schemeClr w14:val="accent5"/>
+          </w14:shadow>
+          <w14:textOutline w14:w="6731" w14:cap="flat" w14:cmpd="sng" w14:algn="ctr">
+            <w14:solidFill>
+              <w14:schemeClr w14:val="bg1"/>
+            </w14:solidFill>
+            <w14:prstDash w14:val="solid"/>
+            <w14:round/>
+          </w14:textOutline>
+        </w:rPr>
+        <w:t>Diagramme de contexte </w:t>
       </w:r>
-    </w:p>
-    <w:p>
-      <w:pPr>
-        <w:rPr>
-          <w:b/>
-          <w:sz w:val="40"/>
-          <w:szCs w:val="40"/>
-        </w:rPr>
-      </w:pPr>
-    </w:p>
-    <w:p>
-      <w:pPr>
-        <w:rPr>
-          <w:b/>
-          <w:sz w:val="40"/>
-          <w:szCs w:val="40"/>
-        </w:rPr>
-      </w:pPr>
-    </w:p>
-    <w:p>
-      <w:pPr>
-        <w:rPr>
-          <w:b/>
-          <w:i w:val="0"/>
-          <w:sz w:val="28"/>
-          <w:szCs w:val="28"/>
-        </w:rPr>
-      </w:pPr>
       <w:r>
-        <w:rPr>
-          <w:b/>
-          <w:sz w:val="40"/>
-          <w:szCs w:val="40"/>
-        </w:rPr>
-        <w:t>INTRODUCTION</w:t>
-      </w:r>
-    </w:p>
-    <w:p>
-      <w:pPr>
-        <w:pStyle w:val="Paragraphedeliste"/>
-        <w:numPr>
-          <w:ilvl w:val="0"/>
-          <w:numId w:val="1"/>
-        </w:numPr>
-        <w:rPr>
-          <w:i w:val="0"/>
-          <w:sz w:val="40"/>
-          <w:szCs w:val="40"/>
-        </w:rPr>
-      </w:pPr>
-      <w:r>
-        <w:rPr>
-          <w:sz w:val="40"/>
-          <w:szCs w:val="40"/>
-        </w:rPr>
-        <w:t>Définition des acteurs</w:t>
-      </w:r>
-    </w:p>
-    <w:p>
-      <w:pPr>
-        <w:pStyle w:val="Paragraphedeliste"/>
-        <w:numPr>
-          <w:ilvl w:val="0"/>
-          <w:numId w:val="1"/>
-        </w:numPr>
-        <w:rPr>
-          <w:i w:val="0"/>
-          <w:sz w:val="40"/>
-          <w:szCs w:val="40"/>
-        </w:rPr>
-      </w:pPr>
-      <w:r>
-        <w:rPr>
-          <w:sz w:val="40"/>
-          <w:szCs w:val="40"/>
-        </w:rPr>
-        <w:t>Diagramme de contexte</w:t>
-      </w:r>
-    </w:p>
-    <w:p>
-      <w:pPr>
-        <w:pStyle w:val="Paragraphedeliste"/>
-        <w:numPr>
-          <w:ilvl w:val="0"/>
-          <w:numId w:val="1"/>
-        </w:numPr>
-        <w:rPr>
-          <w:i w:val="0"/>
-          <w:sz w:val="40"/>
-          <w:szCs w:val="40"/>
-        </w:rPr>
-      </w:pPr>
-      <w:r>
-        <w:rPr>
-          <w:sz w:val="40"/>
-          <w:szCs w:val="40"/>
-        </w:rPr>
-        <w:t>Diagramme de packages</w:t>
-      </w:r>
-    </w:p>
-    <w:p>
-      <w:pPr>
-        <w:pStyle w:val="Paragraphedeliste"/>
-        <w:numPr>
-          <w:ilvl w:val="0"/>
-          <w:numId w:val="1"/>
-        </w:numPr>
-        <w:rPr>
-          <w:i w:val="0"/>
-          <w:sz w:val="40"/>
-          <w:szCs w:val="40"/>
-        </w:rPr>
-      </w:pPr>
-      <w:r>
-        <w:rPr>
-          <w:sz w:val="40"/>
-          <w:szCs w:val="40"/>
-        </w:rPr>
-        <w:t>Diagramme de cas d’utilisation</w:t>
-      </w:r>
-    </w:p>
-    <w:p>
-      <w:pPr>
-        <w:pStyle w:val="Paragraphedeliste"/>
-        <w:numPr>
-          <w:ilvl w:val="0"/>
-          <w:numId w:val="1"/>
-        </w:numPr>
-        <w:rPr>
-          <w:i w:val="0"/>
-          <w:sz w:val="40"/>
-          <w:szCs w:val="40"/>
-        </w:rPr>
-      </w:pPr>
-      <w:r>
-        <w:rPr>
-          <w:sz w:val="40"/>
-          <w:szCs w:val="40"/>
-        </w:rPr>
-        <w:t>Diagramme d’activité</w:t>
-      </w:r>
-    </w:p>
-    <w:p>
-      <w:pPr>
-        <w:pStyle w:val="Paragraphedeliste"/>
-        <w:numPr>
-          <w:ilvl w:val="0"/>
-          <w:numId w:val="1"/>
-        </w:numPr>
-        <w:rPr>
-          <w:i w:val="0"/>
-          <w:sz w:val="40"/>
-          <w:szCs w:val="40"/>
-        </w:rPr>
-      </w:pPr>
-      <w:r>
-        <w:rPr>
-          <w:sz w:val="40"/>
-          <w:szCs w:val="40"/>
-        </w:rPr>
-        <w:t>Cycle de vie d’une commande</w:t>
-      </w:r>
-    </w:p>
-    <w:p>
-      <w:pPr>
-        <w:pStyle w:val="Paragraphedeliste"/>
-        <w:numPr>
-          <w:ilvl w:val="0"/>
-          <w:numId w:val="1"/>
-        </w:numPr>
-        <w:rPr>
-          <w:i w:val="0"/>
-          <w:sz w:val="40"/>
-          <w:szCs w:val="40"/>
-        </w:rPr>
-      </w:pPr>
-      <w:r>
-        <w:rPr>
-          <w:sz w:val="40"/>
-          <w:szCs w:val="40"/>
-        </w:rPr>
-        <w:t xml:space="preserve"> Description des scénarios et fiches descriptives</w:t>
-      </w:r>
-    </w:p>
-    <w:p>
-      <w:pPr>
-        <w:pStyle w:val="Paragraphedeliste"/>
-        <w:numPr>
-          <w:ilvl w:val="0"/>
-          <w:numId w:val="1"/>
-        </w:numPr>
-        <w:rPr>
-          <w:i w:val="0"/>
-          <w:sz w:val="40"/>
-          <w:szCs w:val="40"/>
-        </w:rPr>
-      </w:pPr>
-      <w:r>
-        <w:rPr>
-          <w:sz w:val="40"/>
-          <w:szCs w:val="40"/>
-        </w:rPr>
-        <w:t>Choix de CMS</w:t>
-      </w:r>
-    </w:p>
-    <w:p>
-      <w:pPr>
-        <w:pStyle w:val="Paragraphedeliste"/>
-        <w:numPr>
-          <w:ilvl w:val="0"/>
-          <w:numId w:val="1"/>
-        </w:numPr>
-        <w:rPr>
-          <w:i w:val="0"/>
-          <w:sz w:val="40"/>
-          <w:szCs w:val="40"/>
-        </w:rPr>
-      </w:pPr>
-      <w:r>
-        <w:rPr>
-          <w:sz w:val="40"/>
-          <w:szCs w:val="40"/>
-        </w:rPr>
-        <w:t>Règle de gestion</w:t>
-      </w:r>
-    </w:p>
-    <w:p>
-      <w:pPr>
-        <w:pStyle w:val="Paragraphedeliste"/>
-        <w:numPr>
-          <w:ilvl w:val="0"/>
-          <w:numId w:val="1"/>
-        </w:numPr>
-        <w:rPr>
-          <w:i w:val="0"/>
-          <w:sz w:val="40"/>
-          <w:szCs w:val="40"/>
-        </w:rPr>
-      </w:pPr>
-      <w:r>
-        <w:rPr>
-          <w:sz w:val="40"/>
-          <w:szCs w:val="40"/>
-        </w:rPr>
-        <w:t>Conclusion</w:t>
-      </w:r>
-    </w:p>
-    <w:p>
-      <w:pPr>
-        <w:rPr>
-          <w:sz w:val="28"/>
-          <w:szCs w:val="28"/>
-        </w:rPr>
-      </w:pPr>
-    </w:p>
-    <w:p>
-      <w:pPr>
-        <w:rPr>
-          <w:sz w:val="28"/>
-          <w:szCs w:val="28"/>
-        </w:rPr>
-      </w:pPr>
-    </w:p>
-    <w:p>
-      <w:pPr>
-        <w:rPr>
-          <w:sz w:val="28"/>
-          <w:szCs w:val="28"/>
-        </w:rPr>
-      </w:pPr>
-    </w:p>
-    <w:p>
-      <w:pPr>
-        <w:rPr>
-          <w:sz w:val="28"/>
-          <w:szCs w:val="28"/>
-        </w:rPr>
-      </w:pPr>
-    </w:p>
-    <w:p>
-      <w:pPr>
-        <w:rPr>
-          <w:sz w:val="28"/>
-          <w:szCs w:val="28"/>
-        </w:rPr>
-      </w:pPr>
-    </w:p>
-    <w:p/>
-    <w:p>
-      <w:pPr>
-        <w:pStyle w:val="Citationintense"/>
         <w:rPr>
           <w:color w:val="000000" w:themeColor="text1"/>
           <w:sz w:val="48"/>
@@ -562,8 +1375,153 @@
             <w14:round/>
           </w14:textOutline>
         </w:rPr>
+        <w:t xml:space="preserve">: </w:t>
+      </w:r>
+    </w:p>
+    <w:p>
+      <w:pPr>
+        <w:pStyle w:val="NormalWeb"/>
+        <w:ind w:left="720"/>
+        <w:rPr>
+          <w:sz w:val="28"/>
+          <w:szCs w:val="28"/>
+        </w:rPr>
       </w:pPr>
       <w:r>
+        <w:rPr>
+          <w:sz w:val="28"/>
+          <w:szCs w:val="28"/>
+        </w:rPr>
+        <w:t>Ce diagramme appelé boite noir nous permet de visualiser les différents acteurs qui pourrons agir sur le système. Sur ce diagramme, on fait la liste des acteurs puis on indique qu’ils peuvent agir sur le système.</w:t>
+      </w:r>
+    </w:p>
+    <w:p>
+      <w:pPr>
+        <w:rPr>
+          <w:rStyle w:val="Titredulivre"/>
+        </w:rPr>
+      </w:pPr>
+    </w:p>
+    <w:p>
+      <w:pPr>
+        <w:rPr>
+          <w:rStyle w:val="Titredulivre"/>
+        </w:rPr>
+      </w:pPr>
+    </w:p>
+    <w:p>
+      <w:pPr>
+        <w:rPr>
+          <w:rStyle w:val="Titredulivre"/>
+        </w:rPr>
+      </w:pPr>
+    </w:p>
+    <w:p>
+      <w:pPr>
+        <w:rPr>
+          <w:rStyle w:val="Titredulivre"/>
+        </w:rPr>
+      </w:pPr>
+      <w:r>
+        <w:rPr>
+          <w:b/>
+          <w:bCs/>
+          <w:i w:val="0"/>
+          <w:iCs w:val="0"/>
+          <w:noProof/>
+          <w:spacing w:val="5"/>
+        </w:rPr>
+        <w:drawing>
+          <wp:inline distT="0" distB="0" distL="0" distR="0">
+            <wp:extent cx="5756910" cy="4455160"/>
+            <wp:effectExtent l="0" t="0" r="0" b="2540"/>
+            <wp:docPr id="5" name="Image 5"/>
+            <wp:cNvGraphicFramePr>
+              <a:graphicFrameLocks xmlns:a="http://schemas.openxmlformats.org/drawingml/2006/main" noChangeAspect="1"/>
+            </wp:cNvGraphicFramePr>
+            <a:graphic xmlns:a="http://schemas.openxmlformats.org/drawingml/2006/main">
+              <a:graphicData uri="http://schemas.openxmlformats.org/drawingml/2006/picture">
+                <pic:pic xmlns:pic="http://schemas.openxmlformats.org/drawingml/2006/picture">
+                  <pic:nvPicPr>
+                    <pic:cNvPr id="5" name="DiagrammeDeContext.pdf"/>
+                    <pic:cNvPicPr/>
+                  </pic:nvPicPr>
+                  <pic:blipFill>
+                    <a:blip r:embed="rId8">
+                      <a:extLst>
+                        <a:ext uri="{28A0092B-C50C-407E-A947-70E740481C1C}">
+                          <a14:useLocalDpi xmlns:a14="http://schemas.microsoft.com/office/drawing/2010/main" val="0"/>
+                        </a:ext>
+                      </a:extLst>
+                    </a:blip>
+                    <a:stretch>
+                      <a:fillRect/>
+                    </a:stretch>
+                  </pic:blipFill>
+                  <pic:spPr>
+                    <a:xfrm>
+                      <a:off x="0" y="0"/>
+                      <a:ext cx="5756910" cy="4455160"/>
+                    </a:xfrm>
+                    <a:prstGeom prst="rect">
+                      <a:avLst/>
+                    </a:prstGeom>
+                  </pic:spPr>
+                </pic:pic>
+              </a:graphicData>
+            </a:graphic>
+          </wp:inline>
+        </w:drawing>
+      </w:r>
+    </w:p>
+    <w:p>
+      <w:pPr>
+        <w:rPr>
+          <w:rStyle w:val="Titredulivre"/>
+        </w:rPr>
+      </w:pPr>
+    </w:p>
+    <w:p>
+      <w:pPr>
+        <w:pStyle w:val="Paragraphedeliste"/>
+        <w:ind w:left="1428" w:firstLine="696"/>
+        <w:rPr>
+          <w:b/>
+          <w:sz w:val="28"/>
+          <w:szCs w:val="28"/>
+          <w:u w:val="single"/>
+        </w:rPr>
+      </w:pPr>
+      <w:r>
+        <w:rPr>
+          <w:b/>
+          <w:sz w:val="28"/>
+          <w:szCs w:val="28"/>
+          <w:u w:val="single"/>
+        </w:rPr>
+        <w:t>Diagramme de contexte</w:t>
+      </w:r>
+    </w:p>
+    <w:p>
+      <w:pPr>
+        <w:pStyle w:val="Paragraphedeliste"/>
+        <w:rPr>
+          <w:sz w:val="28"/>
+          <w:szCs w:val="28"/>
+        </w:rPr>
+      </w:pPr>
+    </w:p>
+    <w:p>
+      <w:pPr>
+        <w:rPr>
+          <w:sz w:val="28"/>
+          <w:szCs w:val="28"/>
+        </w:rPr>
+      </w:pPr>
+    </w:p>
+    <w:p>
+      <w:pPr>
+        <w:pStyle w:val="Citationintense"/>
         <w:rPr>
           <w:color w:val="000000" w:themeColor="text1"/>
           <w:sz w:val="48"/>
@@ -579,183 +1537,27 @@
             <w14:round/>
           </w14:textOutline>
         </w:rPr>
-        <w:lastRenderedPageBreak/>
-        <w:t>Introduction</w:t>
-      </w:r>
-    </w:p>
-    <w:p>
-      <w:pPr>
-        <w:rPr>
-          <w:sz w:val="28"/>
-          <w:szCs w:val="28"/>
-        </w:rPr>
       </w:pPr>
       <w:r>
         <w:rPr>
-          <w:sz w:val="28"/>
-          <w:szCs w:val="28"/>
-        </w:rPr>
-        <w:t>En tant qu’analyste programmeur,</w:t>
+          <w:b/>
+          <w:color w:val="262626" w:themeColor="text1" w:themeTint="D9"/>
+          <w:sz w:val="48"/>
+          <w:szCs w:val="48"/>
+          <w14:shadow w14:blurRad="0" w14:dist="38100" w14:dir="2700000" w14:sx="100000" w14:sy="100000" w14:kx="0" w14:ky="0" w14:algn="bl">
+            <w14:schemeClr w14:val="accent5"/>
+          </w14:shadow>
+          <w14:textOutline w14:w="6731" w14:cap="flat" w14:cmpd="sng" w14:algn="ctr">
+            <w14:solidFill>
+              <w14:schemeClr w14:val="bg1"/>
+            </w14:solidFill>
+            <w14:prstDash w14:val="solid"/>
+            <w14:round/>
+          </w14:textOutline>
+        </w:rPr>
+        <w:t>Diagramme de package </w:t>
       </w:r>
       <w:r>
-        <w:rPr>
-          <w:sz w:val="28"/>
-          <w:szCs w:val="28"/>
-        </w:rPr>
-        <w:t xml:space="preserve"> je dois effectuer un</w:t>
-      </w:r>
-      <w:r>
-        <w:rPr>
-          <w:sz w:val="28"/>
-          <w:szCs w:val="28"/>
-        </w:rPr>
-        <w:t xml:space="preserve">e étude </w:t>
-      </w:r>
-      <w:r>
-        <w:rPr>
-          <w:sz w:val="28"/>
-          <w:szCs w:val="28"/>
-        </w:rPr>
-        <w:t>dans lequel, je dois analyser les besoins d’un client pour son groupe de pizzeria, puis lui proposer une solution technique adaptée à ses besoins.</w:t>
-      </w:r>
-    </w:p>
-    <w:p>
-      <w:pPr>
-        <w:rPr>
-          <w:sz w:val="28"/>
-          <w:szCs w:val="28"/>
-        </w:rPr>
-      </w:pPr>
-    </w:p>
-    <w:p>
-      <w:pPr>
-        <w:rPr>
-          <w:sz w:val="28"/>
-          <w:szCs w:val="28"/>
-        </w:rPr>
-      </w:pPr>
-      <w:r>
-        <w:rPr>
-          <w:sz w:val="28"/>
-          <w:szCs w:val="28"/>
-        </w:rPr>
-        <w:t>Ce rapport présente la partie analytique répondant aux différents besoins du client pour son groupe de pizzeria.</w:t>
-      </w:r>
-    </w:p>
-    <w:p>
-      <w:pPr>
-        <w:rPr>
-          <w:sz w:val="28"/>
-          <w:szCs w:val="28"/>
-        </w:rPr>
-      </w:pPr>
-    </w:p>
-    <w:p>
-      <w:pPr>
-        <w:rPr>
-          <w:sz w:val="28"/>
-          <w:szCs w:val="28"/>
-        </w:rPr>
-      </w:pPr>
-      <w:r>
-        <w:rPr>
-          <w:sz w:val="28"/>
-          <w:szCs w:val="28"/>
-        </w:rPr>
-        <w:t>L’objectif est de dégager les règles de gestion fonctionnelle du site, décrire le processus de prise de commande de la réservation à la livraison, et détailler les fonctionnalités du système à mettre en place.</w:t>
-      </w:r>
-    </w:p>
-    <w:p>
-      <w:pPr>
-        <w:rPr>
-          <w:sz w:val="28"/>
-          <w:szCs w:val="28"/>
-        </w:rPr>
-      </w:pPr>
-    </w:p>
-    <w:p>
-      <w:pPr>
-        <w:rPr>
-          <w:sz w:val="28"/>
-          <w:szCs w:val="28"/>
-        </w:rPr>
-      </w:pPr>
-      <w:r>
-        <w:rPr>
-          <w:sz w:val="28"/>
-          <w:szCs w:val="28"/>
-        </w:rPr>
-        <w:t>Dans la suite, j’exposerai les différents diagrammes que j’ai décrit et comment les acteurs interagissent aux différents composants que le système pourra proposer.</w:t>
-      </w:r>
-    </w:p>
-    <w:p>
-      <w:pPr>
-        <w:rPr>
-          <w:sz w:val="28"/>
-          <w:szCs w:val="28"/>
-        </w:rPr>
-      </w:pPr>
-    </w:p>
-    <w:p>
-      <w:pPr>
-        <w:rPr>
-          <w:sz w:val="28"/>
-          <w:szCs w:val="28"/>
-        </w:rPr>
-      </w:pPr>
-    </w:p>
-    <w:p>
-      <w:pPr>
-        <w:rPr>
-          <w:sz w:val="28"/>
-          <w:szCs w:val="28"/>
-        </w:rPr>
-      </w:pPr>
-    </w:p>
-    <w:p>
-      <w:pPr>
-        <w:rPr>
-          <w:sz w:val="28"/>
-          <w:szCs w:val="28"/>
-        </w:rPr>
-      </w:pPr>
-    </w:p>
-    <w:p>
-      <w:pPr>
-        <w:rPr>
-          <w:sz w:val="28"/>
-          <w:szCs w:val="28"/>
-        </w:rPr>
-      </w:pPr>
-    </w:p>
-    <w:p>
-      <w:pPr>
-        <w:rPr>
-          <w:sz w:val="28"/>
-          <w:szCs w:val="28"/>
-        </w:rPr>
-      </w:pPr>
-    </w:p>
-    <w:p>
-      <w:pPr>
-        <w:rPr>
-          <w:sz w:val="28"/>
-          <w:szCs w:val="28"/>
-        </w:rPr>
-      </w:pPr>
-    </w:p>
-    <w:p>
-      <w:pPr>
-        <w:rPr>
-          <w:sz w:val="28"/>
-          <w:szCs w:val="28"/>
-        </w:rPr>
-      </w:pPr>
-    </w:p>
-    <w:p/>
-    <w:p>
-      <w:pPr>
-        <w:pStyle w:val="Citationintense"/>
         <w:rPr>
           <w:color w:val="000000" w:themeColor="text1"/>
           <w:sz w:val="48"/>
@@ -771,477 +1573,7 @@
             <w14:round/>
           </w14:textOutline>
         </w:rPr>
-      </w:pPr>
-      <w:r>
-        <w:rPr>
-          <w:color w:val="000000" w:themeColor="text1"/>
-          <w:sz w:val="48"/>
-          <w:szCs w:val="48"/>
-          <w14:shadow w14:blurRad="38100" w14:dist="19050" w14:dir="2700000" w14:sx="100000" w14:sy="100000" w14:kx="0" w14:ky="0" w14:algn="tl">
-            <w14:schemeClr w14:val="dk1">
-              <w14:alpha w14:val="60000"/>
-            </w14:schemeClr>
-          </w14:shadow>
-          <w14:textOutline w14:w="0" w14:cap="flat" w14:cmpd="sng" w14:algn="ctr">
-            <w14:noFill/>
-            <w14:prstDash w14:val="solid"/>
-            <w14:round/>
-          </w14:textOutline>
-        </w:rPr>
-        <w:lastRenderedPageBreak/>
-        <w:t xml:space="preserve">Définition des acteurs : </w:t>
-      </w:r>
-    </w:p>
-    <w:p>
-      <w:pPr>
-        <w:pStyle w:val="Paragraphedeliste"/>
-        <w:rPr>
-          <w:sz w:val="28"/>
-          <w:szCs w:val="28"/>
-        </w:rPr>
-      </w:pPr>
-    </w:p>
-    <w:p>
-      <w:pPr>
-        <w:pStyle w:val="Paragraphedeliste"/>
-        <w:numPr>
-          <w:ilvl w:val="0"/>
-          <w:numId w:val="3"/>
-        </w:numPr>
-        <w:rPr>
-          <w:sz w:val="28"/>
-          <w:szCs w:val="28"/>
-        </w:rPr>
-      </w:pPr>
-      <w:r>
-        <w:rPr>
-          <w:sz w:val="28"/>
-          <w:szCs w:val="28"/>
-        </w:rPr>
-        <w:t>Client : C’est un internaute qui peut commander une pizza en ligne ou sur place</w:t>
-      </w:r>
-    </w:p>
-    <w:p>
-      <w:pPr>
-        <w:pStyle w:val="NormalWeb"/>
-        <w:numPr>
-          <w:ilvl w:val="0"/>
-          <w:numId w:val="3"/>
-        </w:numPr>
-        <w:rPr>
-          <w:sz w:val="28"/>
-          <w:szCs w:val="28"/>
-        </w:rPr>
-      </w:pPr>
-      <w:r>
-        <w:rPr>
-          <w:rFonts w:ascii="TimesNewRomanPSMT" w:hAnsi="TimesNewRomanPSMT"/>
-          <w:sz w:val="28"/>
-          <w:szCs w:val="28"/>
-        </w:rPr>
-        <w:t xml:space="preserve">Responsable : Gestionnaire de commande et des livraisons, il attribue une commande à un livreur, annuler une commande, etc... </w:t>
-      </w:r>
-    </w:p>
-    <w:p>
-      <w:pPr>
-        <w:pStyle w:val="NormalWeb"/>
-        <w:numPr>
-          <w:ilvl w:val="0"/>
-          <w:numId w:val="3"/>
-        </w:numPr>
-        <w:rPr>
-          <w:sz w:val="28"/>
-          <w:szCs w:val="28"/>
-        </w:rPr>
-      </w:pPr>
-      <w:r>
-        <w:rPr>
-          <w:rFonts w:ascii="TimesNewRomanPSMT" w:hAnsi="TimesNewRomanPSMT"/>
-          <w:sz w:val="28"/>
-          <w:szCs w:val="28"/>
-        </w:rPr>
-        <w:t> Responsable administratif : Responsable pizzeria, il peut par exemple ajouter de nouvelles pizzas au catalogue en ligne, modifier les prix des pizzas ou retirer des pizzas que l’on ne souhaite plus proposer.</w:t>
-      </w:r>
-    </w:p>
-    <w:p>
-      <w:pPr>
-        <w:pStyle w:val="NormalWeb"/>
-        <w:numPr>
-          <w:ilvl w:val="0"/>
-          <w:numId w:val="3"/>
-        </w:numPr>
-        <w:rPr>
-          <w:sz w:val="28"/>
-          <w:szCs w:val="28"/>
-        </w:rPr>
-      </w:pPr>
-      <w:r>
-        <w:rPr>
-          <w:rFonts w:ascii="TimesNewRomanPSMT" w:hAnsi="TimesNewRomanPSMT"/>
-          <w:sz w:val="28"/>
-          <w:szCs w:val="28"/>
-        </w:rPr>
-        <w:t>Agent d’accueil : Employé qui accueille les clients au téléphone (ou sur place) et prend leurs commandes.</w:t>
-      </w:r>
-    </w:p>
-    <w:p>
-      <w:pPr>
-        <w:pStyle w:val="NormalWeb"/>
-        <w:numPr>
-          <w:ilvl w:val="0"/>
-          <w:numId w:val="3"/>
-        </w:numPr>
-        <w:rPr>
-          <w:sz w:val="28"/>
-          <w:szCs w:val="28"/>
-        </w:rPr>
-      </w:pPr>
-      <w:r>
-        <w:rPr>
-          <w:rFonts w:ascii="TimesNewRomanPSMT" w:hAnsi="TimesNewRomanPSMT"/>
-          <w:sz w:val="28"/>
-          <w:szCs w:val="28"/>
-        </w:rPr>
-        <w:t> Pizzaiolo : Producteur de pizzas, il peut consulter la liste des commandes et les recettes des pizzas</w:t>
-      </w:r>
-    </w:p>
-    <w:p>
-      <w:pPr>
-        <w:pStyle w:val="NormalWeb"/>
-        <w:numPr>
-          <w:ilvl w:val="0"/>
-          <w:numId w:val="3"/>
-        </w:numPr>
-        <w:rPr>
-          <w:sz w:val="28"/>
-          <w:szCs w:val="28"/>
-        </w:rPr>
-      </w:pPr>
-      <w:r>
-        <w:rPr>
-          <w:rFonts w:ascii="TimesNewRomanPSMT" w:hAnsi="TimesNewRomanPSMT"/>
-          <w:sz w:val="28"/>
-          <w:szCs w:val="28"/>
-        </w:rPr>
-        <w:t xml:space="preserve">  Livreur : Livreur de pizzas, il peut consulter la liste des commandes à livrer et encaisser les commandes qui n’ont pas été réglées.</w:t>
-      </w:r>
-    </w:p>
-    <w:p>
-      <w:pPr>
-        <w:pStyle w:val="NormalWeb"/>
-        <w:numPr>
-          <w:ilvl w:val="0"/>
-          <w:numId w:val="3"/>
-        </w:numPr>
-        <w:rPr>
-          <w:sz w:val="28"/>
-          <w:szCs w:val="28"/>
-        </w:rPr>
-      </w:pPr>
-      <w:r>
-        <w:rPr>
-          <w:rFonts w:ascii="TimesNewRomanPSMT" w:hAnsi="TimesNewRomanPSMT"/>
-          <w:sz w:val="28"/>
-          <w:szCs w:val="28"/>
-        </w:rPr>
-        <w:t>Gérant stock : Gère les stocks des ingrédients.</w:t>
-      </w:r>
-    </w:p>
-    <w:p>
-      <w:pPr>
-        <w:pStyle w:val="NormalWeb"/>
-        <w:rPr>
-          <w:sz w:val="28"/>
-          <w:szCs w:val="28"/>
-        </w:rPr>
-      </w:pPr>
-    </w:p>
-    <w:p>
-      <w:pPr>
-        <w:pStyle w:val="NormalWeb"/>
-        <w:rPr>
-          <w:sz w:val="28"/>
-          <w:szCs w:val="28"/>
-        </w:rPr>
-      </w:pPr>
-    </w:p>
-    <w:p>
-      <w:pPr>
-        <w:pStyle w:val="NormalWeb"/>
-        <w:rPr>
-          <w:sz w:val="28"/>
-          <w:szCs w:val="28"/>
-        </w:rPr>
-      </w:pPr>
-    </w:p>
-    <w:p>
-      <w:pPr>
-        <w:pStyle w:val="NormalWeb"/>
-        <w:rPr>
-          <w:sz w:val="28"/>
-          <w:szCs w:val="28"/>
-        </w:rPr>
-      </w:pPr>
-    </w:p>
-    <w:p>
-      <w:pPr>
-        <w:pStyle w:val="NormalWeb"/>
-        <w:rPr>
-          <w:sz w:val="28"/>
-          <w:szCs w:val="28"/>
-        </w:rPr>
-      </w:pPr>
-    </w:p>
-    <w:p>
-      <w:pPr>
-        <w:pStyle w:val="NormalWeb"/>
-        <w:rPr>
-          <w:sz w:val="28"/>
-          <w:szCs w:val="28"/>
-        </w:rPr>
-      </w:pPr>
-    </w:p>
-    <w:p>
-      <w:pPr>
-        <w:pStyle w:val="NormalWeb"/>
-        <w:rPr>
-          <w:sz w:val="28"/>
-          <w:szCs w:val="28"/>
-        </w:rPr>
-      </w:pPr>
-    </w:p>
-    <w:p>
-      <w:pPr>
-        <w:pStyle w:val="NormalWeb"/>
-        <w:rPr>
-          <w:sz w:val="28"/>
-          <w:szCs w:val="28"/>
-        </w:rPr>
-      </w:pPr>
-    </w:p>
-    <w:p>
-      <w:pPr>
-        <w:pStyle w:val="Citationintense"/>
-        <w:rPr>
-          <w:color w:val="000000" w:themeColor="text1"/>
-          <w:sz w:val="48"/>
-          <w:szCs w:val="48"/>
-          <w14:shadow w14:blurRad="38100" w14:dist="19050" w14:dir="2700000" w14:sx="100000" w14:sy="100000" w14:kx="0" w14:ky="0" w14:algn="tl">
-            <w14:schemeClr w14:val="dk1">
-              <w14:alpha w14:val="60000"/>
-            </w14:schemeClr>
-          </w14:shadow>
-          <w14:textOutline w14:w="0" w14:cap="flat" w14:cmpd="sng" w14:algn="ctr">
-            <w14:noFill/>
-            <w14:prstDash w14:val="solid"/>
-            <w14:round/>
-          </w14:textOutline>
-        </w:rPr>
-      </w:pPr>
-      <w:r>
-        <w:rPr>
-          <w:color w:val="000000" w:themeColor="text1"/>
-          <w:sz w:val="48"/>
-          <w:szCs w:val="48"/>
-          <w14:shadow w14:blurRad="38100" w14:dist="19050" w14:dir="2700000" w14:sx="100000" w14:sy="100000" w14:kx="0" w14:ky="0" w14:algn="tl">
-            <w14:schemeClr w14:val="dk1">
-              <w14:alpha w14:val="60000"/>
-            </w14:schemeClr>
-          </w14:shadow>
-          <w14:textOutline w14:w="0" w14:cap="flat" w14:cmpd="sng" w14:algn="ctr">
-            <w14:noFill/>
-            <w14:prstDash w14:val="solid"/>
-            <w14:round/>
-          </w14:textOutline>
-        </w:rPr>
-        <w:lastRenderedPageBreak/>
-        <w:t xml:space="preserve">Diagramme de contexte : </w:t>
-      </w:r>
-    </w:p>
-    <w:p>
-      <w:pPr>
-        <w:pStyle w:val="NormalWeb"/>
-        <w:ind w:left="720"/>
-        <w:rPr>
-          <w:sz w:val="28"/>
-          <w:szCs w:val="28"/>
-        </w:rPr>
-      </w:pPr>
-      <w:r>
-        <w:rPr>
-          <w:sz w:val="28"/>
-          <w:szCs w:val="28"/>
-        </w:rPr>
-        <w:t>Ce diagramme appelé boite noir nous permet de visualiser les différents acteurs qui pourrons agir sur le système. Sur ce diagramme, on fait la liste des acteurs puis on indique qu’ils peuvent agir sur le système.</w:t>
-      </w:r>
-    </w:p>
-    <w:p>
-      <w:pPr>
-        <w:rPr>
-          <w:rStyle w:val="Titredulivre"/>
-        </w:rPr>
-      </w:pPr>
-    </w:p>
-    <w:p>
-      <w:pPr>
-        <w:rPr>
-          <w:rStyle w:val="Titredulivre"/>
-        </w:rPr>
-      </w:pPr>
-    </w:p>
-    <w:p>
-      <w:pPr>
-        <w:rPr>
-          <w:rStyle w:val="Titredulivre"/>
-        </w:rPr>
-      </w:pPr>
-    </w:p>
-    <w:p>
-      <w:pPr>
-        <w:rPr>
-          <w:rStyle w:val="Titredulivre"/>
-        </w:rPr>
-      </w:pPr>
-      <w:r>
-        <w:rPr>
-          <w:noProof/>
-          <w:sz w:val="28"/>
-          <w:szCs w:val="28"/>
-        </w:rPr>
-        <w:drawing>
-          <wp:inline distT="0" distB="0" distL="0" distR="0" wp14:anchorId="6CF82050" wp14:editId="05FC8FEE">
-            <wp:extent cx="5180984" cy="4321070"/>
-            <wp:effectExtent l="0" t="0" r="635" b="0"/>
-            <wp:docPr id="16" name="Image 16"/>
-            <wp:cNvGraphicFramePr>
-              <a:graphicFrameLocks xmlns:a="http://schemas.openxmlformats.org/drawingml/2006/main" noChangeAspect="1"/>
-            </wp:cNvGraphicFramePr>
-            <a:graphic xmlns:a="http://schemas.openxmlformats.org/drawingml/2006/main">
-              <a:graphicData uri="http://schemas.openxmlformats.org/drawingml/2006/picture">
-                <pic:pic xmlns:pic="http://schemas.openxmlformats.org/drawingml/2006/picture">
-                  <pic:nvPicPr>
-                    <pic:cNvPr id="16" name="DiagrammeDeContext.pdf"/>
-                    <pic:cNvPicPr/>
-                  </pic:nvPicPr>
-                  <pic:blipFill>
-                    <a:blip r:embed="rId7">
-                      <a:extLst>
-                        <a:ext uri="{28A0092B-C50C-407E-A947-70E740481C1C}">
-                          <a14:useLocalDpi xmlns:a14="http://schemas.microsoft.com/office/drawing/2010/main" val="0"/>
-                        </a:ext>
-                      </a:extLst>
-                    </a:blip>
-                    <a:stretch>
-                      <a:fillRect/>
-                    </a:stretch>
-                  </pic:blipFill>
-                  <pic:spPr>
-                    <a:xfrm>
-                      <a:off x="0" y="0"/>
-                      <a:ext cx="5231055" cy="4362830"/>
-                    </a:xfrm>
-                    <a:prstGeom prst="rect">
-                      <a:avLst/>
-                    </a:prstGeom>
-                  </pic:spPr>
-                </pic:pic>
-              </a:graphicData>
-            </a:graphic>
-          </wp:inline>
-        </w:drawing>
-      </w:r>
-    </w:p>
-    <w:p>
-      <w:pPr>
-        <w:rPr>
-          <w:rStyle w:val="Titredulivre"/>
-        </w:rPr>
-      </w:pPr>
-    </w:p>
-    <w:p>
-      <w:pPr>
-        <w:pStyle w:val="Paragraphedeliste"/>
-        <w:ind w:left="1428" w:firstLine="696"/>
-        <w:rPr>
-          <w:b/>
-          <w:sz w:val="28"/>
-          <w:szCs w:val="28"/>
-          <w:u w:val="single"/>
-        </w:rPr>
-      </w:pPr>
-      <w:r>
-        <w:rPr>
-          <w:b/>
-          <w:sz w:val="28"/>
-          <w:szCs w:val="28"/>
-          <w:u w:val="single"/>
-        </w:rPr>
-        <w:t>Diagramme de contexte</w:t>
-      </w:r>
-    </w:p>
-    <w:p>
-      <w:pPr>
-        <w:pStyle w:val="Paragraphedeliste"/>
-        <w:rPr>
-          <w:sz w:val="28"/>
-          <w:szCs w:val="28"/>
-        </w:rPr>
-      </w:pPr>
-    </w:p>
-    <w:p>
-      <w:pPr>
-        <w:pStyle w:val="Paragraphedeliste"/>
-        <w:rPr>
-          <w:sz w:val="28"/>
-          <w:szCs w:val="28"/>
-        </w:rPr>
-      </w:pPr>
-    </w:p>
-    <w:p>
-      <w:pPr>
-        <w:rPr>
-          <w:sz w:val="28"/>
-          <w:szCs w:val="28"/>
-        </w:rPr>
-      </w:pPr>
-    </w:p>
-    <w:p>
-      <w:pPr>
-        <w:pStyle w:val="Citationintense"/>
-        <w:rPr>
-          <w:color w:val="000000" w:themeColor="text1"/>
-          <w:sz w:val="48"/>
-          <w:szCs w:val="48"/>
-          <w14:shadow w14:blurRad="38100" w14:dist="19050" w14:dir="2700000" w14:sx="100000" w14:sy="100000" w14:kx="0" w14:ky="0" w14:algn="tl">
-            <w14:schemeClr w14:val="dk1">
-              <w14:alpha w14:val="60000"/>
-            </w14:schemeClr>
-          </w14:shadow>
-          <w14:textOutline w14:w="0" w14:cap="flat" w14:cmpd="sng" w14:algn="ctr">
-            <w14:noFill/>
-            <w14:prstDash w14:val="solid"/>
-            <w14:round/>
-          </w14:textOutline>
-        </w:rPr>
-      </w:pPr>
-      <w:r>
-        <w:rPr>
-          <w:color w:val="000000" w:themeColor="text1"/>
-          <w:sz w:val="48"/>
-          <w:szCs w:val="48"/>
-          <w14:shadow w14:blurRad="38100" w14:dist="19050" w14:dir="2700000" w14:sx="100000" w14:sy="100000" w14:kx="0" w14:ky="0" w14:algn="tl">
-            <w14:schemeClr w14:val="dk1">
-              <w14:alpha w14:val="60000"/>
-            </w14:schemeClr>
-          </w14:shadow>
-          <w14:textOutline w14:w="0" w14:cap="flat" w14:cmpd="sng" w14:algn="ctr">
-            <w14:noFill/>
-            <w14:prstDash w14:val="solid"/>
-            <w14:round/>
-          </w14:textOutline>
-        </w:rPr>
-        <w:lastRenderedPageBreak/>
-        <w:t>Diagramme de package :</w:t>
+        <w:t>:</w:t>
       </w:r>
     </w:p>
     <w:p>
@@ -1484,7 +1816,6 @@
           <w:sz w:val="28"/>
           <w:szCs w:val="28"/>
         </w:rPr>
-        <w:lastRenderedPageBreak/>
         <w:tab/>
       </w:r>
     </w:p>
@@ -1517,7 +1848,7 @@
                     <pic:cNvPicPr/>
                   </pic:nvPicPr>
                   <pic:blipFill>
-                    <a:blip r:embed="rId8">
+                    <a:blip r:embed="rId9">
                       <a:extLst>
                         <a:ext uri="{28A0092B-C50C-407E-A947-70E740481C1C}">
                           <a14:useLocalDpi xmlns:a14="http://schemas.microsoft.com/office/drawing/2010/main" val="0"/>
@@ -1924,6 +2255,26 @@
       </w:pPr>
       <w:r>
         <w:rPr>
+          <w:b/>
+          <w:color w:val="262626" w:themeColor="text1" w:themeTint="D9"/>
+          <w:sz w:val="48"/>
+          <w:szCs w:val="48"/>
+          <w14:shadow w14:blurRad="0" w14:dist="38100" w14:dir="2700000" w14:sx="100000" w14:sy="100000" w14:kx="0" w14:ky="0" w14:algn="bl">
+            <w14:schemeClr w14:val="accent5"/>
+          </w14:shadow>
+          <w14:textOutline w14:w="6731" w14:cap="flat" w14:cmpd="sng" w14:algn="ctr">
+            <w14:solidFill>
+              <w14:schemeClr w14:val="bg1"/>
+            </w14:solidFill>
+            <w14:prstDash w14:val="solid"/>
+            <w14:round/>
+          </w14:textOutline>
+        </w:rPr>
+        <w:lastRenderedPageBreak/>
+        <w:t>Diagramme de cas d’utilisation </w:t>
+      </w:r>
+      <w:r>
+        <w:rPr>
           <w:color w:val="000000" w:themeColor="text1"/>
           <w:sz w:val="48"/>
           <w:szCs w:val="48"/>
@@ -1938,8 +2289,7 @@
             <w14:round/>
           </w14:textOutline>
         </w:rPr>
-        <w:lastRenderedPageBreak/>
-        <w:t>Diagramme de cas d’utilisation :</w:t>
+        <w:t>:</w:t>
       </w:r>
     </w:p>
     <w:p>
@@ -2278,10 +2628,10 @@
         </w:rPr>
         <w:lastRenderedPageBreak/>
         <w:drawing>
-          <wp:inline distT="0" distB="0" distL="0" distR="0" wp14:anchorId="302B11AF" wp14:editId="7F522CDA">
-            <wp:extent cx="5911816" cy="9712763"/>
-            <wp:effectExtent l="0" t="0" r="0" b="3175"/>
-            <wp:docPr id="18" name="Image 18"/>
+          <wp:inline distT="0" distB="0" distL="0" distR="0">
+            <wp:extent cx="5147945" cy="8893810"/>
+            <wp:effectExtent l="0" t="0" r="0" b="0"/>
+            <wp:docPr id="6" name="Image 6"/>
             <wp:cNvGraphicFramePr>
               <a:graphicFrameLocks xmlns:a="http://schemas.openxmlformats.org/drawingml/2006/main" noChangeAspect="1"/>
             </wp:cNvGraphicFramePr>
@@ -2289,11 +2639,11 @@
               <a:graphicData uri="http://schemas.openxmlformats.org/drawingml/2006/picture">
                 <pic:pic xmlns:pic="http://schemas.openxmlformats.org/drawingml/2006/picture">
                   <pic:nvPicPr>
-                    <pic:cNvPr id="18" name="DiagrammeDeCasDutilisation.pdf"/>
+                    <pic:cNvPr id="6" name="DiagrammeDeCasDutilisation.pdf"/>
                     <pic:cNvPicPr/>
                   </pic:nvPicPr>
                   <pic:blipFill>
-                    <a:blip r:embed="rId9">
+                    <a:blip r:embed="rId10">
                       <a:extLst>
                         <a:ext uri="{28A0092B-C50C-407E-A947-70E740481C1C}">
                           <a14:useLocalDpi xmlns:a14="http://schemas.microsoft.com/office/drawing/2010/main" val="0"/>
@@ -2307,7 +2657,7 @@
                   <pic:spPr>
                     <a:xfrm>
                       <a:off x="0" y="0"/>
-                      <a:ext cx="6052246" cy="9943482"/>
+                      <a:ext cx="5147945" cy="8893810"/>
                     </a:xfrm>
                     <a:prstGeom prst="rect">
                       <a:avLst/>
@@ -2341,16 +2691,17 @@
       </w:pPr>
       <w:r>
         <w:rPr>
-          <w:color w:val="000000" w:themeColor="text1"/>
+          <w:b/>
+          <w:color w:val="262626" w:themeColor="text1" w:themeTint="D9"/>
           <w:sz w:val="48"/>
           <w:szCs w:val="48"/>
-          <w14:shadow w14:blurRad="38100" w14:dist="19050" w14:dir="2700000" w14:sx="100000" w14:sy="100000" w14:kx="0" w14:ky="0" w14:algn="tl">
-            <w14:schemeClr w14:val="dk1">
-              <w14:alpha w14:val="60000"/>
-            </w14:schemeClr>
+          <w14:shadow w14:blurRad="0" w14:dist="38100" w14:dir="2700000" w14:sx="100000" w14:sy="100000" w14:kx="0" w14:ky="0" w14:algn="bl">
+            <w14:schemeClr w14:val="accent5"/>
           </w14:shadow>
-          <w14:textOutline w14:w="0" w14:cap="flat" w14:cmpd="sng" w14:algn="ctr">
-            <w14:noFill/>
+          <w14:textOutline w14:w="6731" w14:cap="flat" w14:cmpd="sng" w14:algn="ctr">
+            <w14:solidFill>
+              <w14:schemeClr w14:val="bg1"/>
+            </w14:solidFill>
             <w14:prstDash w14:val="solid"/>
             <w14:round/>
           </w14:textOutline>
@@ -2426,7 +2777,7 @@
                     <pic:cNvPicPr/>
                   </pic:nvPicPr>
                   <pic:blipFill>
-                    <a:blip r:embed="rId10">
+                    <a:blip r:embed="rId11">
                       <a:extLst>
                         <a:ext uri="{28A0092B-C50C-407E-A947-70E740481C1C}">
                           <a14:useLocalDpi xmlns:a14="http://schemas.microsoft.com/office/drawing/2010/main" val="0"/>
@@ -2814,6 +3165,26 @@
       </w:pPr>
       <w:r>
         <w:rPr>
+          <w:b/>
+          <w:color w:val="262626" w:themeColor="text1" w:themeTint="D9"/>
+          <w:sz w:val="48"/>
+          <w:szCs w:val="48"/>
+          <w14:shadow w14:blurRad="0" w14:dist="38100" w14:dir="2700000" w14:sx="100000" w14:sy="100000" w14:kx="0" w14:ky="0" w14:algn="bl">
+            <w14:schemeClr w14:val="accent5"/>
+          </w14:shadow>
+          <w14:textOutline w14:w="6731" w14:cap="flat" w14:cmpd="sng" w14:algn="ctr">
+            <w14:solidFill>
+              <w14:schemeClr w14:val="bg1"/>
+            </w14:solidFill>
+            <w14:prstDash w14:val="solid"/>
+            <w14:round/>
+          </w14:textOutline>
+        </w:rPr>
+        <w:lastRenderedPageBreak/>
+        <w:t>Cycle de vie d’une commande </w:t>
+      </w:r>
+      <w:r>
+        <w:rPr>
           <w:color w:val="000000" w:themeColor="text1"/>
           <w:sz w:val="48"/>
           <w:szCs w:val="48"/>
@@ -2828,8 +3199,7 @@
             <w14:round/>
           </w14:textOutline>
         </w:rPr>
-        <w:lastRenderedPageBreak/>
-        <w:t xml:space="preserve">Cycle de vie d’une commande : </w:t>
+        <w:t xml:space="preserve">: </w:t>
       </w:r>
     </w:p>
     <w:p>
@@ -2930,7 +3300,7 @@
                     <pic:cNvPicPr/>
                   </pic:nvPicPr>
                   <pic:blipFill>
-                    <a:blip r:embed="rId11">
+                    <a:blip r:embed="rId12">
                       <a:extLst>
                         <a:ext uri="{28A0092B-C50C-407E-A947-70E740481C1C}">
                           <a14:useLocalDpi xmlns:a14="http://schemas.microsoft.com/office/drawing/2010/main" val="0"/>
@@ -3290,16 +3660,17 @@
       <w:pPr>
         <w:pStyle w:val="Citationintense"/>
         <w:rPr>
-          <w:color w:val="000000" w:themeColor="text1"/>
+          <w:b/>
+          <w:color w:val="262626" w:themeColor="text1" w:themeTint="D9"/>
           <w:sz w:val="48"/>
           <w:szCs w:val="48"/>
-          <w14:shadow w14:blurRad="38100" w14:dist="19050" w14:dir="2700000" w14:sx="100000" w14:sy="100000" w14:kx="0" w14:ky="0" w14:algn="tl">
-            <w14:schemeClr w14:val="dk1">
-              <w14:alpha w14:val="60000"/>
-            </w14:schemeClr>
+          <w14:shadow w14:blurRad="0" w14:dist="38100" w14:dir="2700000" w14:sx="100000" w14:sy="100000" w14:kx="0" w14:ky="0" w14:algn="bl">
+            <w14:schemeClr w14:val="accent5"/>
           </w14:shadow>
-          <w14:textOutline w14:w="0" w14:cap="flat" w14:cmpd="sng" w14:algn="ctr">
-            <w14:noFill/>
+          <w14:textOutline w14:w="6731" w14:cap="flat" w14:cmpd="sng" w14:algn="ctr">
+            <w14:solidFill>
+              <w14:schemeClr w14:val="bg1"/>
+            </w14:solidFill>
             <w14:prstDash w14:val="solid"/>
             <w14:round/>
           </w14:textOutline>
@@ -3307,16 +3678,17 @@
       </w:pPr>
       <w:r>
         <w:rPr>
-          <w:color w:val="000000" w:themeColor="text1"/>
+          <w:b/>
+          <w:color w:val="262626" w:themeColor="text1" w:themeTint="D9"/>
           <w:sz w:val="48"/>
           <w:szCs w:val="48"/>
-          <w14:shadow w14:blurRad="38100" w14:dist="19050" w14:dir="2700000" w14:sx="100000" w14:sy="100000" w14:kx="0" w14:ky="0" w14:algn="tl">
-            <w14:schemeClr w14:val="dk1">
-              <w14:alpha w14:val="60000"/>
-            </w14:schemeClr>
+          <w14:shadow w14:blurRad="0" w14:dist="38100" w14:dir="2700000" w14:sx="100000" w14:sy="100000" w14:kx="0" w14:ky="0" w14:algn="bl">
+            <w14:schemeClr w14:val="accent5"/>
           </w14:shadow>
-          <w14:textOutline w14:w="0" w14:cap="flat" w14:cmpd="sng" w14:algn="ctr">
-            <w14:noFill/>
+          <w14:textOutline w14:w="6731" w14:cap="flat" w14:cmpd="sng" w14:algn="ctr">
+            <w14:solidFill>
+              <w14:schemeClr w14:val="bg1"/>
+            </w14:solidFill>
             <w14:prstDash w14:val="solid"/>
             <w14:round/>
           </w14:textOutline>
@@ -6916,6 +7288,45 @@
       </w:pPr>
       <w:r>
         <w:rPr>
+          <w:b/>
+          <w:color w:val="262626" w:themeColor="text1" w:themeTint="D9"/>
+          <w:sz w:val="48"/>
+          <w:szCs w:val="48"/>
+          <w14:shadow w14:blurRad="0" w14:dist="38100" w14:dir="2700000" w14:sx="100000" w14:sy="100000" w14:kx="0" w14:ky="0" w14:algn="bl">
+            <w14:schemeClr w14:val="accent5"/>
+          </w14:shadow>
+          <w14:textOutline w14:w="6731" w14:cap="flat" w14:cmpd="sng" w14:algn="ctr">
+            <w14:solidFill>
+              <w14:schemeClr w14:val="bg1"/>
+            </w14:solidFill>
+            <w14:prstDash w14:val="solid"/>
+            <w14:round/>
+          </w14:textOutline>
+        </w:rPr>
+        <w:lastRenderedPageBreak/>
+        <w:t>Solution Technique</w:t>
+      </w:r>
+      <w:r>
+        <w:rPr>
+          <w:b/>
+          <w:color w:val="262626" w:themeColor="text1" w:themeTint="D9"/>
+          <w:sz w:val="48"/>
+          <w:szCs w:val="48"/>
+          <w14:shadow w14:blurRad="0" w14:dist="38100" w14:dir="2700000" w14:sx="100000" w14:sy="100000" w14:kx="0" w14:ky="0" w14:algn="bl">
+            <w14:schemeClr w14:val="accent5"/>
+          </w14:shadow>
+          <w14:textOutline w14:w="6731" w14:cap="flat" w14:cmpd="sng" w14:algn="ctr">
+            <w14:solidFill>
+              <w14:schemeClr w14:val="bg1"/>
+            </w14:solidFill>
+            <w14:prstDash w14:val="solid"/>
+            <w14:round/>
+          </w14:textOutline>
+        </w:rPr>
+        <w:t> </w:t>
+      </w:r>
+      <w:r>
+        <w:rPr>
           <w:color w:val="000000" w:themeColor="text1"/>
           <w:sz w:val="48"/>
           <w:szCs w:val="48"/>
@@ -6930,1112 +7341,693 @@
             <w14:round/>
           </w14:textOutline>
         </w:rPr>
-        <w:lastRenderedPageBreak/>
-        <w:t xml:space="preserve">Choix du CMS : </w:t>
+        <w:t xml:space="preserve">: </w:t>
       </w:r>
     </w:p>
     <w:p>
       <w:pPr>
-        <w:pStyle w:val="Paragraphedeliste"/>
-        <w:jc w:val="both"/>
-        <w:rPr>
-          <w:sz w:val="28"/>
-          <w:szCs w:val="28"/>
+        <w:spacing w:after="0" w:line="240" w:lineRule="auto"/>
+        <w:rPr>
+          <w:rFonts w:ascii="Calibri" w:eastAsia="Times New Roman" w:hAnsi="Calibri" w:cs="Calibri"/>
+          <w:iCs w:val="0"/>
+          <w:color w:val="222222"/>
+          <w:sz w:val="28"/>
+          <w:szCs w:val="28"/>
+          <w:lang w:eastAsia="fr-FR"/>
         </w:rPr>
       </w:pPr>
       <w:r>
         <w:rPr>
-          <w:sz w:val="28"/>
-          <w:szCs w:val="28"/>
-        </w:rPr>
-        <w:t>Un CMS (Content Management System) permet de réaliser un site internet dynamique et responsive via une interface simple d’utilisation.</w:t>
-      </w:r>
-    </w:p>
-    <w:p>
-      <w:pPr>
-        <w:pStyle w:val="Paragraphedeliste"/>
-        <w:jc w:val="both"/>
-        <w:rPr>
-          <w:sz w:val="28"/>
-          <w:szCs w:val="28"/>
-        </w:rPr>
-      </w:pPr>
-      <w:r>
-        <w:rPr>
-          <w:sz w:val="28"/>
-          <w:szCs w:val="28"/>
-        </w:rPr>
-        <w:t xml:space="preserve">Pour </w:t>
+          <w:rFonts w:ascii="Times New Roman" w:eastAsia="Times New Roman" w:hAnsi="Times New Roman" w:cs="Times New Roman"/>
+          <w:iCs w:val="0"/>
+          <w:color w:val="222222"/>
+          <w:sz w:val="28"/>
+          <w:szCs w:val="28"/>
+          <w:lang w:eastAsia="fr-FR"/>
+        </w:rPr>
+        <w:t xml:space="preserve">1 - </w:t>
       </w:r>
       <w:r>
         <w:rPr>
-          <w:sz w:val="28"/>
-          <w:szCs w:val="28"/>
-        </w:rPr>
-        <w:t>les besoins du client</w:t>
+          <w:rFonts w:ascii="Calibri" w:eastAsia="Times New Roman" w:hAnsi="Calibri" w:cs="Calibri"/>
+          <w:b/>
+          <w:iCs w:val="0"/>
+          <w:color w:val="222222"/>
+          <w:sz w:val="28"/>
+          <w:szCs w:val="28"/>
+          <w:u w:val="single"/>
+          <w:lang w:eastAsia="fr-FR"/>
+        </w:rPr>
+        <w:t xml:space="preserve">Création d’un </w:t>
       </w:r>
       <w:r>
         <w:rPr>
-          <w:sz w:val="28"/>
-          <w:szCs w:val="28"/>
-        </w:rPr>
-        <w:t>, je vais faire une comparaison entre quelques CMS et choisir un puis expliquer les raisons de ce choix.</w:t>
-      </w:r>
-    </w:p>
-    <w:p>
-      <w:pPr>
-        <w:pStyle w:val="Paragraphedeliste"/>
-        <w:jc w:val="both"/>
-        <w:rPr>
-          <w:sz w:val="28"/>
-          <w:szCs w:val="28"/>
-        </w:rPr>
-      </w:pPr>
-    </w:p>
-    <w:p>
-      <w:pPr>
-        <w:pStyle w:val="Paragraphedeliste"/>
-        <w:numPr>
-          <w:ilvl w:val="0"/>
-          <w:numId w:val="8"/>
-        </w:numPr>
-        <w:jc w:val="both"/>
-        <w:rPr>
+          <w:rFonts w:ascii="Calibri" w:eastAsia="Times New Roman" w:hAnsi="Calibri" w:cs="Calibri"/>
           <w:b/>
+          <w:iCs w:val="0"/>
+          <w:color w:val="222222"/>
           <w:sz w:val="28"/>
           <w:szCs w:val="28"/>
           <w:u w:val="single"/>
-        </w:rPr>
-      </w:pPr>
-      <w:proofErr w:type="spellStart"/>
-      <w:r>
-        <w:rPr>
-          <w:b/>
-          <w:sz w:val="28"/>
-          <w:szCs w:val="28"/>
-          <w:u w:val="single"/>
-        </w:rPr>
-        <w:t>PrestaShop</w:t>
-      </w:r>
-      <w:proofErr w:type="spellEnd"/>
-      <w:r>
-        <w:rPr>
-          <w:b/>
-          <w:sz w:val="28"/>
-          <w:szCs w:val="28"/>
-          <w:u w:val="single"/>
-        </w:rPr>
-        <w:t xml:space="preserve"> : </w:t>
+          <w:lang w:eastAsia="fr-FR"/>
+        </w:rPr>
+        <w:t>WordPress</w:t>
       </w:r>
       <w:r>
         <w:rPr>
-          <w:sz w:val="28"/>
-          <w:szCs w:val="28"/>
-        </w:rPr>
-        <w:t>le plus utilisé</w:t>
+          <w:rFonts w:ascii="Calibri" w:eastAsia="Times New Roman" w:hAnsi="Calibri" w:cs="Calibri"/>
+          <w:iCs w:val="0"/>
+          <w:color w:val="222222"/>
+          <w:sz w:val="28"/>
+          <w:szCs w:val="28"/>
+          <w:lang w:eastAsia="fr-FR"/>
+        </w:rPr>
+        <w:t xml:space="preserve"> :</w:t>
       </w:r>
     </w:p>
     <w:p>
       <w:pPr>
-        <w:pStyle w:val="Paragraphedeliste"/>
-        <w:ind w:left="1080"/>
-        <w:jc w:val="both"/>
-        <w:rPr>
-          <w:sz w:val="28"/>
-          <w:szCs w:val="28"/>
+        <w:spacing w:after="0" w:line="240" w:lineRule="auto"/>
+        <w:rPr>
+          <w:rFonts w:ascii="Calibri" w:eastAsia="Times New Roman" w:hAnsi="Calibri" w:cs="Calibri"/>
+          <w:iCs w:val="0"/>
+          <w:color w:val="222222"/>
+          <w:sz w:val="28"/>
+          <w:szCs w:val="28"/>
+          <w:lang w:eastAsia="fr-FR"/>
         </w:rPr>
       </w:pPr>
       <w:r>
         <w:rPr>
-          <w:sz w:val="28"/>
-          <w:szCs w:val="28"/>
-        </w:rPr>
-        <w:t>C’est le CMS le plus utilisé pour les sites de e-commerce.</w:t>
-      </w:r>
-    </w:p>
-    <w:p>
-      <w:pPr>
-        <w:pStyle w:val="Paragraphedeliste"/>
-        <w:ind w:left="1080"/>
-        <w:jc w:val="both"/>
-        <w:rPr>
-          <w:sz w:val="28"/>
-          <w:szCs w:val="28"/>
-        </w:rPr>
-      </w:pPr>
-      <w:r>
-        <w:rPr>
-          <w:sz w:val="28"/>
-          <w:szCs w:val="28"/>
-        </w:rPr>
-        <w:t>La grande force de l’outil est de proposer un grand nombre de thèmes et de plugins adaptés selon les situations et besoins spécifiques.</w:t>
-      </w:r>
-    </w:p>
-    <w:p>
-      <w:pPr>
-        <w:pStyle w:val="Paragraphedeliste"/>
-        <w:ind w:left="1080"/>
-        <w:jc w:val="both"/>
-        <w:rPr>
-          <w:sz w:val="28"/>
-          <w:szCs w:val="28"/>
-        </w:rPr>
-      </w:pPr>
-      <w:r>
-        <w:rPr>
-          <w:sz w:val="28"/>
-          <w:szCs w:val="28"/>
-        </w:rPr>
-        <w:t>Le point négatif se trouve au niveau des plugins payants et d’une faible optimisation SEO.</w:t>
-      </w:r>
-    </w:p>
-    <w:p>
-      <w:pPr>
-        <w:pStyle w:val="Paragraphedeliste"/>
-        <w:ind w:left="1080"/>
-        <w:jc w:val="both"/>
-        <w:rPr>
-          <w:sz w:val="28"/>
-          <w:szCs w:val="28"/>
-        </w:rPr>
-      </w:pPr>
-    </w:p>
-    <w:p>
-      <w:pPr>
-        <w:pStyle w:val="Paragraphedeliste"/>
-        <w:numPr>
-          <w:ilvl w:val="0"/>
-          <w:numId w:val="8"/>
-        </w:numPr>
-        <w:jc w:val="both"/>
-        <w:rPr>
-          <w:b/>
-          <w:sz w:val="28"/>
-          <w:szCs w:val="28"/>
-          <w:u w:val="single"/>
-        </w:rPr>
-      </w:pPr>
-      <w:proofErr w:type="spellStart"/>
-      <w:r>
-        <w:rPr>
-          <w:b/>
-          <w:sz w:val="28"/>
-          <w:szCs w:val="28"/>
-          <w:u w:val="single"/>
-        </w:rPr>
-        <w:t>Magento</w:t>
-      </w:r>
-      <w:proofErr w:type="spellEnd"/>
-      <w:r>
-        <w:rPr>
-          <w:b/>
-          <w:sz w:val="28"/>
-          <w:szCs w:val="28"/>
-          <w:u w:val="single"/>
-        </w:rPr>
-        <w:t xml:space="preserve"> : </w:t>
+          <w:rFonts w:ascii="Calibri" w:eastAsia="Times New Roman" w:hAnsi="Calibri" w:cs="Calibri"/>
+          <w:iCs w:val="0"/>
+          <w:color w:val="222222"/>
+          <w:sz w:val="28"/>
+          <w:szCs w:val="28"/>
+          <w:lang w:eastAsia="fr-FR"/>
+        </w:rPr>
+        <w:t xml:space="preserve">. Permet de répondre </w:t>
       </w:r>
       <w:r>
         <w:rPr>
-          <w:sz w:val="28"/>
-          <w:szCs w:val="28"/>
-        </w:rPr>
-        <w:t>le plus complet</w:t>
-      </w:r>
-    </w:p>
-    <w:p>
-      <w:pPr>
-        <w:pStyle w:val="Paragraphedeliste"/>
-        <w:ind w:left="1080"/>
-        <w:jc w:val="both"/>
-        <w:rPr>
-          <w:sz w:val="28"/>
-          <w:szCs w:val="28"/>
-        </w:rPr>
-      </w:pPr>
-      <w:proofErr w:type="spellStart"/>
-      <w:r>
-        <w:rPr>
-          <w:sz w:val="28"/>
-          <w:szCs w:val="28"/>
-        </w:rPr>
-        <w:t>Magento</w:t>
-      </w:r>
-      <w:proofErr w:type="spellEnd"/>
-      <w:r>
-        <w:rPr>
-          <w:sz w:val="28"/>
-          <w:szCs w:val="28"/>
-        </w:rPr>
-        <w:t xml:space="preserve"> est une solution open source apparue en 2008 qui est très certainement la plus complète du marché. </w:t>
-      </w:r>
-    </w:p>
-    <w:p>
-      <w:pPr>
-        <w:pStyle w:val="Paragraphedeliste"/>
-        <w:ind w:left="1080"/>
-        <w:jc w:val="both"/>
-        <w:rPr>
-          <w:sz w:val="28"/>
-          <w:szCs w:val="28"/>
-        </w:rPr>
-      </w:pPr>
-      <w:r>
-        <w:rPr>
-          <w:sz w:val="28"/>
-          <w:szCs w:val="28"/>
-        </w:rPr>
-        <w:t xml:space="preserve">L’ergonomie est exactement l’un des éléments forts de </w:t>
-      </w:r>
-      <w:proofErr w:type="spellStart"/>
-      <w:r>
-        <w:rPr>
-          <w:sz w:val="28"/>
-          <w:szCs w:val="28"/>
-        </w:rPr>
-        <w:t>Ma</w:t>
+          <w:rFonts w:ascii="Calibri" w:eastAsia="Times New Roman" w:hAnsi="Calibri" w:cs="Calibri"/>
+          <w:iCs w:val="0"/>
+          <w:color w:val="222222"/>
+          <w:sz w:val="28"/>
+          <w:szCs w:val="28"/>
+          <w:lang w:eastAsia="fr-FR"/>
+        </w:rPr>
+        <w:t>aux besoins graphiques</w:t>
       </w:r>
       <w:r>
         <w:rPr>
-          <w:sz w:val="28"/>
-          <w:szCs w:val="28"/>
-        </w:rPr>
-        <w:t>gento</w:t>
+          <w:rFonts w:ascii="Calibri" w:eastAsia="Times New Roman" w:hAnsi="Calibri" w:cs="Calibri"/>
+          <w:iCs w:val="0"/>
+          <w:color w:val="222222"/>
+          <w:sz w:val="28"/>
+          <w:szCs w:val="28"/>
+          <w:lang w:eastAsia="fr-FR"/>
+        </w:rPr>
+        <w:t xml:space="preserve"> du groupe OC Pizza.</w:t>
       </w:r>
-      <w:proofErr w:type="spellEnd"/>
+    </w:p>
+    <w:p>
+      <w:pPr>
+        <w:spacing w:after="0" w:line="240" w:lineRule="auto"/>
+        <w:rPr>
+          <w:rFonts w:ascii="Calibri" w:eastAsia="Times New Roman" w:hAnsi="Calibri" w:cs="Calibri"/>
+          <w:iCs w:val="0"/>
+          <w:color w:val="222222"/>
+          <w:sz w:val="28"/>
+          <w:szCs w:val="28"/>
+          <w:lang w:eastAsia="fr-FR"/>
+        </w:rPr>
+      </w:pPr>
       <w:r>
         <w:rPr>
-          <w:sz w:val="28"/>
-          <w:szCs w:val="28"/>
-        </w:rPr>
-        <w:t>, ainsi que l’installation gratuite.</w:t>
+          <w:rFonts w:ascii="Calibri" w:eastAsia="Times New Roman" w:hAnsi="Calibri" w:cs="Calibri"/>
+          <w:iCs w:val="0"/>
+          <w:color w:val="222222"/>
+          <w:sz w:val="28"/>
+          <w:szCs w:val="28"/>
+          <w:lang w:eastAsia="fr-FR"/>
+        </w:rPr>
+        <w:t>. Permet de gagner du temps en développement.</w:t>
       </w:r>
     </w:p>
     <w:p>
       <w:pPr>
-        <w:pStyle w:val="Paragraphedeliste"/>
-        <w:ind w:left="1080"/>
-        <w:jc w:val="both"/>
-        <w:rPr>
-          <w:sz w:val="28"/>
-          <w:szCs w:val="28"/>
+        <w:spacing w:after="0" w:line="240" w:lineRule="auto"/>
+        <w:rPr>
+          <w:rFonts w:ascii="Calibri" w:eastAsia="Times New Roman" w:hAnsi="Calibri" w:cs="Calibri"/>
+          <w:iCs w:val="0"/>
+          <w:color w:val="222222"/>
+          <w:sz w:val="28"/>
+          <w:szCs w:val="28"/>
+          <w:lang w:eastAsia="fr-FR"/>
         </w:rPr>
       </w:pPr>
       <w:r>
         <w:rPr>
-          <w:sz w:val="28"/>
-          <w:szCs w:val="28"/>
-        </w:rPr>
-        <w:t xml:space="preserve">Cependant, sachant que </w:t>
-      </w:r>
-      <w:proofErr w:type="spellStart"/>
-      <w:r>
-        <w:rPr>
-          <w:sz w:val="28"/>
-          <w:szCs w:val="28"/>
-        </w:rPr>
-        <w:t>Magento</w:t>
-      </w:r>
-      <w:proofErr w:type="spellEnd"/>
-      <w:r>
-        <w:rPr>
-          <w:sz w:val="28"/>
-          <w:szCs w:val="28"/>
-        </w:rPr>
-        <w:t xml:space="preserve"> est particulièrement approprié pour les sites e-commerce relativement large et demande des compétences techniques avancées, il est conseillé de faire appel à une agence proposant la création de site sous </w:t>
-      </w:r>
-      <w:proofErr w:type="spellStart"/>
-      <w:r>
-        <w:rPr>
-          <w:sz w:val="28"/>
-          <w:szCs w:val="28"/>
-        </w:rPr>
-        <w:t>Magento</w:t>
-      </w:r>
-      <w:proofErr w:type="spellEnd"/>
-      <w:r>
-        <w:rPr>
-          <w:sz w:val="28"/>
-          <w:szCs w:val="28"/>
-        </w:rPr>
-        <w:t>.</w:t>
-      </w:r>
-    </w:p>
-    <w:p>
-      <w:pPr>
-        <w:pStyle w:val="Paragraphedeliste"/>
-        <w:ind w:left="1080"/>
-        <w:jc w:val="both"/>
-        <w:rPr>
-          <w:sz w:val="28"/>
-          <w:szCs w:val="28"/>
-        </w:rPr>
-      </w:pPr>
-    </w:p>
-    <w:p>
-      <w:pPr>
-        <w:pStyle w:val="Paragraphedeliste"/>
-        <w:numPr>
-          <w:ilvl w:val="0"/>
-          <w:numId w:val="8"/>
-        </w:numPr>
-        <w:jc w:val="both"/>
-        <w:rPr>
-          <w:sz w:val="28"/>
-          <w:szCs w:val="28"/>
-        </w:rPr>
-      </w:pPr>
-      <w:proofErr w:type="spellStart"/>
-      <w:r>
-        <w:rPr>
-          <w:b/>
-          <w:sz w:val="28"/>
-          <w:szCs w:val="28"/>
-          <w:u w:val="single"/>
-        </w:rPr>
-        <w:t>WooCommerc</w:t>
+          <w:rFonts w:ascii="Calibri" w:eastAsia="Times New Roman" w:hAnsi="Calibri" w:cs="Calibri"/>
+          <w:iCs w:val="0"/>
+          <w:color w:val="222222"/>
+          <w:sz w:val="28"/>
+          <w:szCs w:val="28"/>
+          <w:lang w:eastAsia="fr-FR"/>
+        </w:rPr>
+        <w:t xml:space="preserve">. </w:t>
       </w:r>
       <w:r>
         <w:rPr>
-          <w:sz w:val="28"/>
-          <w:szCs w:val="28"/>
-        </w:rPr>
-        <w:t>e</w:t>
-      </w:r>
-      <w:proofErr w:type="spellEnd"/>
-      <w:r>
-        <w:rPr>
-          <w:sz w:val="28"/>
-          <w:szCs w:val="28"/>
-        </w:rPr>
-        <w:t> : adapté à WordPress</w:t>
-      </w:r>
-    </w:p>
-    <w:p>
-      <w:pPr>
-        <w:pStyle w:val="Paragraphedeliste"/>
-        <w:ind w:left="1080"/>
-        <w:jc w:val="both"/>
-        <w:rPr>
-          <w:sz w:val="28"/>
-          <w:szCs w:val="28"/>
-        </w:rPr>
-      </w:pPr>
-      <w:r>
-        <w:rPr>
-          <w:sz w:val="28"/>
-          <w:szCs w:val="28"/>
-        </w:rPr>
-        <w:t>Aujourd’hui, quand on sait que 70% des sites utilisent WordPress au niveau mondial, il y a de fortes chances que votre site web tourne sur ce CMS open source.</w:t>
-      </w:r>
-    </w:p>
-    <w:p>
-      <w:pPr>
-        <w:pStyle w:val="Paragraphedeliste"/>
-        <w:ind w:left="1080"/>
-        <w:jc w:val="both"/>
-        <w:rPr>
-          <w:sz w:val="28"/>
-          <w:szCs w:val="28"/>
-        </w:rPr>
-      </w:pPr>
-      <w:r>
-        <w:rPr>
-          <w:sz w:val="28"/>
-          <w:szCs w:val="28"/>
-        </w:rPr>
-        <w:t xml:space="preserve">L’outil </w:t>
-      </w:r>
-      <w:proofErr w:type="spellStart"/>
-      <w:r>
-        <w:rPr>
-          <w:sz w:val="28"/>
-          <w:szCs w:val="28"/>
-        </w:rPr>
-        <w:t>WooCommerce</w:t>
-      </w:r>
-      <w:proofErr w:type="spellEnd"/>
-      <w:r>
-        <w:rPr>
-          <w:sz w:val="28"/>
-          <w:szCs w:val="28"/>
-        </w:rPr>
-        <w:t xml:space="preserve"> est un plugin e-commerce de WordPress qui vous permet de créer facilement une boutique en ligne de petite taille directement intégrée dans votre site WordPress. Selon vos besoins, cela peut être une alternative intéressante.</w:t>
-      </w:r>
-    </w:p>
-    <w:p>
-      <w:pPr>
-        <w:pStyle w:val="Paragraphedeliste"/>
-        <w:numPr>
-          <w:ilvl w:val="0"/>
-          <w:numId w:val="8"/>
-        </w:numPr>
-        <w:jc w:val="both"/>
-        <w:rPr>
-          <w:b/>
-          <w:sz w:val="28"/>
-          <w:szCs w:val="28"/>
-          <w:u w:val="single"/>
-        </w:rPr>
-      </w:pPr>
-      <w:proofErr w:type="spellStart"/>
-      <w:r>
-        <w:rPr>
-          <w:b/>
-          <w:sz w:val="28"/>
-          <w:szCs w:val="28"/>
-          <w:u w:val="single"/>
-        </w:rPr>
-        <w:lastRenderedPageBreak/>
-        <w:t>Shopify</w:t>
-      </w:r>
-      <w:proofErr w:type="spellEnd"/>
-      <w:r>
-        <w:rPr>
-          <w:b/>
-          <w:sz w:val="28"/>
-          <w:szCs w:val="28"/>
-          <w:u w:val="single"/>
-        </w:rPr>
-        <w:t xml:space="preserve"> : </w:t>
+          <w:rFonts w:ascii="Calibri" w:eastAsia="Times New Roman" w:hAnsi="Calibri" w:cs="Calibri"/>
+          <w:iCs w:val="0"/>
+          <w:color w:val="222222"/>
+          <w:sz w:val="28"/>
+          <w:szCs w:val="28"/>
+          <w:lang w:eastAsia="fr-FR"/>
+        </w:rPr>
+        <w:t>Financièrement</w:t>
       </w:r>
       <w:r>
         <w:rPr>
-          <w:sz w:val="28"/>
-          <w:szCs w:val="28"/>
-        </w:rPr>
-        <w:t>le plus simple à utiliser</w:t>
+          <w:rFonts w:ascii="Calibri" w:eastAsia="Times New Roman" w:hAnsi="Calibri" w:cs="Calibri"/>
+          <w:iCs w:val="0"/>
+          <w:color w:val="222222"/>
+          <w:sz w:val="28"/>
+          <w:szCs w:val="28"/>
+          <w:lang w:eastAsia="fr-FR"/>
+        </w:rPr>
+        <w:t xml:space="preserve"> intéressant en comparaison à un développement en dur.</w:t>
       </w:r>
     </w:p>
     <w:p>
       <w:pPr>
-        <w:pStyle w:val="Paragraphedeliste"/>
-        <w:ind w:left="1080"/>
-        <w:jc w:val="both"/>
-        <w:rPr>
-          <w:sz w:val="28"/>
-          <w:szCs w:val="28"/>
+        <w:spacing w:after="0" w:line="240" w:lineRule="auto"/>
+        <w:rPr>
+          <w:rFonts w:ascii="Calibri" w:eastAsia="Times New Roman" w:hAnsi="Calibri" w:cs="Calibri"/>
+          <w:iCs w:val="0"/>
+          <w:color w:val="222222"/>
+          <w:sz w:val="28"/>
+          <w:szCs w:val="28"/>
+          <w:lang w:eastAsia="fr-FR"/>
         </w:rPr>
       </w:pPr>
       <w:r>
         <w:rPr>
-          <w:sz w:val="28"/>
-          <w:szCs w:val="28"/>
-        </w:rPr>
-        <w:t xml:space="preserve">Apparu pour la première </w:t>
+          <w:rFonts w:ascii="Calibri" w:eastAsia="Times New Roman" w:hAnsi="Calibri" w:cs="Calibri"/>
+          <w:iCs w:val="0"/>
+          <w:color w:val="222222"/>
+          <w:sz w:val="28"/>
+          <w:szCs w:val="28"/>
+          <w:lang w:eastAsia="fr-FR"/>
+        </w:rPr>
+        <w:t>. Facilité de la gestion du front office et back office.</w:t>
+      </w:r>
+    </w:p>
+    <w:p>
+      <w:pPr>
+        <w:spacing w:after="0" w:line="240" w:lineRule="auto"/>
+        <w:rPr>
+          <w:rFonts w:ascii="Calibri" w:eastAsia="Times New Roman" w:hAnsi="Calibri" w:cs="Calibri"/>
+          <w:iCs w:val="0"/>
+          <w:color w:val="222222"/>
+          <w:sz w:val="28"/>
+          <w:szCs w:val="28"/>
+          <w:lang w:eastAsia="fr-FR"/>
+        </w:rPr>
+      </w:pPr>
+      <w:r>
+        <w:rPr>
+          <w:rFonts w:ascii="Calibri" w:eastAsia="Times New Roman" w:hAnsi="Calibri" w:cs="Calibri"/>
+          <w:iCs w:val="0"/>
+          <w:color w:val="222222"/>
+          <w:sz w:val="28"/>
+          <w:szCs w:val="28"/>
+          <w:lang w:eastAsia="fr-FR"/>
+        </w:rPr>
+        <w:t xml:space="preserve">. </w:t>
       </w:r>
       <w:r>
         <w:rPr>
-          <w:sz w:val="28"/>
-          <w:szCs w:val="28"/>
-        </w:rPr>
-        <w:t xml:space="preserve">fois </w:t>
+          <w:rFonts w:ascii="Calibri" w:eastAsia="Times New Roman" w:hAnsi="Calibri" w:cs="Calibri"/>
+          <w:iCs w:val="0"/>
+          <w:color w:val="222222"/>
+          <w:sz w:val="28"/>
+          <w:szCs w:val="28"/>
+          <w:lang w:eastAsia="fr-FR"/>
+        </w:rPr>
+        <w:t>Front :</w:t>
       </w:r>
       <w:r>
         <w:rPr>
-          <w:sz w:val="28"/>
-          <w:szCs w:val="28"/>
-        </w:rPr>
-        <w:t xml:space="preserve">en 2006, </w:t>
+          <w:rFonts w:ascii="Calibri" w:eastAsia="Times New Roman" w:hAnsi="Calibri" w:cs="Calibri"/>
+          <w:iCs w:val="0"/>
+          <w:color w:val="222222"/>
+          <w:sz w:val="28"/>
+          <w:szCs w:val="28"/>
+          <w:lang w:eastAsia="fr-FR"/>
+        </w:rPr>
+        <w:t xml:space="preserve"> côté client.</w:t>
       </w:r>
-      <w:proofErr w:type="spellStart"/>
+    </w:p>
+    <w:p>
+      <w:pPr>
+        <w:spacing w:after="0" w:line="240" w:lineRule="auto"/>
+        <w:rPr>
+          <w:rFonts w:ascii="Calibri" w:eastAsia="Times New Roman" w:hAnsi="Calibri" w:cs="Calibri"/>
+          <w:iCs w:val="0"/>
+          <w:color w:val="222222"/>
+          <w:sz w:val="28"/>
+          <w:szCs w:val="28"/>
+          <w:lang w:eastAsia="fr-FR"/>
+        </w:rPr>
+      </w:pPr>
       <w:r>
         <w:rPr>
-          <w:sz w:val="28"/>
-          <w:szCs w:val="28"/>
-        </w:rPr>
-        <w:t>Shopify</w:t>
-      </w:r>
-      <w:proofErr w:type="spellEnd"/>
-      <w:r>
-        <w:rPr>
-          <w:sz w:val="28"/>
-          <w:szCs w:val="28"/>
-        </w:rPr>
-        <w:t xml:space="preserve"> a rapidement obtenu la réputation d’</w:t>
+          <w:rFonts w:ascii="Calibri" w:eastAsia="Times New Roman" w:hAnsi="Calibri" w:cs="Calibri"/>
+          <w:iCs w:val="0"/>
+          <w:color w:val="222222"/>
+          <w:sz w:val="28"/>
+          <w:szCs w:val="28"/>
+          <w:lang w:eastAsia="fr-FR"/>
+        </w:rPr>
+        <w:t xml:space="preserve">. </w:t>
       </w:r>
       <w:r>
         <w:rPr>
-          <w:sz w:val="28"/>
-          <w:szCs w:val="28"/>
-        </w:rPr>
-        <w:t>être</w:t>
+          <w:rFonts w:ascii="Calibri" w:eastAsia="Times New Roman" w:hAnsi="Calibri" w:cs="Calibri"/>
+          <w:iCs w:val="0"/>
+          <w:color w:val="222222"/>
+          <w:sz w:val="28"/>
+          <w:szCs w:val="28"/>
+          <w:lang w:eastAsia="fr-FR"/>
+        </w:rPr>
+        <w:t>Back :</w:t>
       </w:r>
       <w:r>
         <w:rPr>
-          <w:sz w:val="28"/>
-          <w:szCs w:val="28"/>
-        </w:rPr>
-        <w:t xml:space="preserve"> l’un des outils les plus simples à utiliser pour les débutants, avec un accompagnement dans chacune des étapes de création de sa boutique en ligne.</w:t>
+          <w:rFonts w:ascii="Calibri" w:eastAsia="Times New Roman" w:hAnsi="Calibri" w:cs="Calibri"/>
+          <w:iCs w:val="0"/>
+          <w:color w:val="222222"/>
+          <w:sz w:val="28"/>
+          <w:szCs w:val="28"/>
+          <w:lang w:eastAsia="fr-FR"/>
+        </w:rPr>
+        <w:t xml:space="preserve"> côté gestion / administration.</w:t>
       </w:r>
     </w:p>
     <w:p>
       <w:pPr>
-        <w:pStyle w:val="Paragraphedeliste"/>
-        <w:ind w:left="1080"/>
-        <w:jc w:val="both"/>
-        <w:rPr>
-          <w:sz w:val="28"/>
-          <w:szCs w:val="28"/>
+        <w:spacing w:after="0" w:line="240" w:lineRule="auto"/>
+        <w:rPr>
+          <w:rFonts w:ascii="Calibri" w:eastAsia="Times New Roman" w:hAnsi="Calibri" w:cs="Calibri"/>
+          <w:iCs w:val="0"/>
+          <w:color w:val="222222"/>
+          <w:sz w:val="28"/>
+          <w:szCs w:val="28"/>
+          <w:lang w:eastAsia="fr-FR"/>
         </w:rPr>
       </w:pPr>
       <w:r>
         <w:rPr>
-          <w:sz w:val="28"/>
-          <w:szCs w:val="28"/>
-        </w:rPr>
-        <w:t>L’interface et l’ergonomie sont très intuitives, ce qui facilite la prise en main e la solution.</w:t>
+          <w:rFonts w:ascii="Calibri" w:eastAsia="Times New Roman" w:hAnsi="Calibri" w:cs="Calibri"/>
+          <w:iCs w:val="0"/>
+          <w:color w:val="222222"/>
+          <w:sz w:val="28"/>
+          <w:szCs w:val="28"/>
+          <w:lang w:eastAsia="fr-FR"/>
+        </w:rPr>
+        <w:t>. Possibilité de modifier ou ajouter du contenu de façon simplifié.</w:t>
       </w:r>
     </w:p>
     <w:p>
       <w:pPr>
-        <w:pStyle w:val="Paragraphedeliste"/>
-        <w:ind w:left="1080"/>
-        <w:jc w:val="both"/>
-        <w:rPr>
-          <w:sz w:val="28"/>
-          <w:szCs w:val="28"/>
+        <w:spacing w:after="0" w:line="240" w:lineRule="auto"/>
+        <w:rPr>
+          <w:rFonts w:ascii="Calibri" w:eastAsia="Times New Roman" w:hAnsi="Calibri" w:cs="Calibri"/>
+          <w:iCs w:val="0"/>
+          <w:color w:val="222222"/>
+          <w:sz w:val="28"/>
+          <w:szCs w:val="28"/>
+          <w:lang w:eastAsia="fr-FR"/>
+        </w:rPr>
+      </w:pPr>
+    </w:p>
+    <w:p>
+      <w:pPr>
+        <w:spacing w:after="0" w:line="240" w:lineRule="auto"/>
+        <w:rPr>
+          <w:rFonts w:ascii="Calibri" w:eastAsia="Times New Roman" w:hAnsi="Calibri" w:cs="Calibri"/>
+          <w:iCs w:val="0"/>
+          <w:color w:val="222222"/>
+          <w:sz w:val="28"/>
+          <w:szCs w:val="28"/>
+          <w:lang w:eastAsia="fr-FR"/>
         </w:rPr>
       </w:pPr>
       <w:r>
         <w:rPr>
-          <w:sz w:val="28"/>
-          <w:szCs w:val="28"/>
-        </w:rPr>
-        <w:t xml:space="preserve">Le point négatif est que la solution est payante et la boutique est hébergée sur les serveurs de </w:t>
-      </w:r>
-      <w:proofErr w:type="spellStart"/>
-      <w:r>
-        <w:rPr>
-          <w:sz w:val="28"/>
-          <w:szCs w:val="28"/>
-        </w:rPr>
-        <w:t>Shopify</w:t>
-      </w:r>
-      <w:proofErr w:type="spellEnd"/>
-      <w:r>
-        <w:rPr>
-          <w:sz w:val="28"/>
-          <w:szCs w:val="28"/>
-        </w:rPr>
-        <w:t xml:space="preserve">, ce qui </w:t>
+          <w:rFonts w:ascii="Calibri" w:eastAsia="Times New Roman" w:hAnsi="Calibri" w:cs="Calibri"/>
+          <w:iCs w:val="0"/>
+          <w:color w:val="222222"/>
+          <w:sz w:val="28"/>
+          <w:szCs w:val="28"/>
+          <w:lang w:eastAsia="fr-FR"/>
+        </w:rPr>
+        <w:t xml:space="preserve">2 - </w:t>
       </w:r>
       <w:r>
         <w:rPr>
-          <w:sz w:val="28"/>
-          <w:szCs w:val="28"/>
-        </w:rPr>
-        <w:t>être</w:t>
+          <w:rFonts w:ascii="Calibri" w:eastAsia="Times New Roman" w:hAnsi="Calibri" w:cs="Calibri"/>
+          <w:b/>
+          <w:iCs w:val="0"/>
+          <w:color w:val="222222"/>
+          <w:sz w:val="28"/>
+          <w:szCs w:val="28"/>
+          <w:u w:val="single"/>
+          <w:lang w:eastAsia="fr-FR"/>
+        </w:rPr>
+        <w:t xml:space="preserve">Création d’un </w:t>
       </w:r>
       <w:r>
         <w:rPr>
-          <w:sz w:val="28"/>
-          <w:szCs w:val="28"/>
-        </w:rPr>
-        <w:t xml:space="preserve"> un désavantage pour le référencement du site.</w:t>
-      </w:r>
-    </w:p>
-    <w:p>
-      <w:pPr>
-        <w:pStyle w:val="Paragraphedeliste"/>
-        <w:ind w:left="1080"/>
-        <w:jc w:val="both"/>
-        <w:rPr>
-          <w:sz w:val="28"/>
-          <w:szCs w:val="28"/>
-        </w:rPr>
-      </w:pPr>
-    </w:p>
-    <w:p>
-      <w:pPr>
-        <w:pStyle w:val="Paragraphedeliste"/>
-        <w:numPr>
-          <w:ilvl w:val="0"/>
-          <w:numId w:val="8"/>
-        </w:numPr>
-        <w:jc w:val="both"/>
-        <w:rPr>
-          <w:sz w:val="28"/>
-          <w:szCs w:val="28"/>
-        </w:rPr>
-      </w:pPr>
-      <w:proofErr w:type="spellStart"/>
-      <w:r>
-        <w:rPr>
+          <w:rFonts w:ascii="Calibri" w:eastAsia="Times New Roman" w:hAnsi="Calibri" w:cs="Calibri"/>
           <w:b/>
+          <w:iCs w:val="0"/>
+          <w:color w:val="222222"/>
           <w:sz w:val="28"/>
           <w:szCs w:val="28"/>
           <w:u w:val="single"/>
-        </w:rPr>
-        <w:t>OpenCar</w:t>
+          <w:lang w:eastAsia="fr-FR"/>
+        </w:rPr>
+        <w:t>système</w:t>
       </w:r>
       <w:r>
         <w:rPr>
-          <w:sz w:val="28"/>
-          <w:szCs w:val="28"/>
-        </w:rPr>
-        <w:t>t</w:t>
-      </w:r>
-      <w:proofErr w:type="spellEnd"/>
-      <w:r>
-        <w:rPr>
-          <w:sz w:val="28"/>
-          <w:szCs w:val="28"/>
-        </w:rPr>
-        <w:t> : le plus récent</w:t>
-      </w:r>
-    </w:p>
-    <w:p>
-      <w:pPr>
-        <w:pStyle w:val="Paragraphedeliste"/>
-        <w:ind w:left="1080"/>
-        <w:jc w:val="both"/>
-        <w:rPr>
-          <w:sz w:val="28"/>
-          <w:szCs w:val="28"/>
-        </w:rPr>
-      </w:pPr>
-      <w:r>
-        <w:rPr>
-          <w:sz w:val="28"/>
-          <w:szCs w:val="28"/>
-        </w:rPr>
-        <w:t xml:space="preserve">Apparu sur le marché en 2013, </w:t>
-      </w:r>
-      <w:proofErr w:type="spellStart"/>
-      <w:r>
-        <w:rPr>
-          <w:sz w:val="28"/>
-          <w:szCs w:val="28"/>
-        </w:rPr>
-        <w:t>OpenCart</w:t>
-      </w:r>
-      <w:proofErr w:type="spellEnd"/>
-      <w:r>
-        <w:rPr>
-          <w:sz w:val="28"/>
-          <w:szCs w:val="28"/>
-        </w:rPr>
-        <w:t xml:space="preserve"> est le CMS e-commerce sorti le plus récemment. Avec une ergo</w:t>
+          <w:rFonts w:ascii="Calibri" w:eastAsia="Times New Roman" w:hAnsi="Calibri" w:cs="Calibri"/>
+          <w:b/>
+          <w:iCs w:val="0"/>
+          <w:color w:val="222222"/>
+          <w:sz w:val="28"/>
+          <w:szCs w:val="28"/>
+          <w:u w:val="single"/>
+          <w:lang w:eastAsia="fr-FR"/>
+        </w:rPr>
+        <w:t xml:space="preserve"> informatique </w:t>
       </w:r>
       <w:r>
         <w:rPr>
-          <w:sz w:val="28"/>
-          <w:szCs w:val="28"/>
-        </w:rPr>
-        <w:t>nomie soignée et un tableau de bord administrateur d’excellente qualité, cet outil gratuit peut être une excellente alternative aux solutions historiques du marché.</w:t>
-      </w:r>
-    </w:p>
-    <w:p>
-      <w:pPr>
-        <w:jc w:val="both"/>
-        <w:rPr>
-          <w:sz w:val="28"/>
-          <w:szCs w:val="28"/>
-        </w:rPr>
-      </w:pPr>
-    </w:p>
-    <w:p>
-      <w:pPr>
-        <w:pStyle w:val="Paragraphedeliste"/>
-        <w:jc w:val="both"/>
-        <w:rPr>
-          <w:sz w:val="28"/>
-          <w:szCs w:val="28"/>
-        </w:rPr>
-      </w:pPr>
-      <w:r>
-        <w:rPr>
-          <w:sz w:val="28"/>
-          <w:szCs w:val="28"/>
-        </w:rPr>
-        <w:t xml:space="preserve">Au vu de cette comparaison, je choisis </w:t>
-      </w:r>
-      <w:proofErr w:type="spellStart"/>
-      <w:r>
-        <w:rPr>
-          <w:sz w:val="28"/>
-          <w:szCs w:val="28"/>
-        </w:rPr>
-        <w:t>PrestaShop</w:t>
-      </w:r>
-      <w:proofErr w:type="spellEnd"/>
-      <w:r>
-        <w:rPr>
-          <w:sz w:val="28"/>
-          <w:szCs w:val="28"/>
-        </w:rPr>
-        <w:t xml:space="preserve"> car il est actuellement le CMS le plus utilisé dans le monde car même s’il</w:t>
+          <w:rFonts w:ascii="Calibri" w:eastAsia="Times New Roman" w:hAnsi="Calibri" w:cs="Calibri"/>
+          <w:b/>
+          <w:iCs w:val="0"/>
+          <w:color w:val="222222"/>
+          <w:sz w:val="28"/>
+          <w:szCs w:val="28"/>
+          <w:u w:val="single"/>
+          <w:lang w:eastAsia="fr-FR"/>
+        </w:rPr>
+        <w:t>interne</w:t>
       </w:r>
       <w:r>
         <w:rPr>
-          <w:sz w:val="28"/>
-          <w:szCs w:val="28"/>
-        </w:rPr>
-        <w:t xml:space="preserve"> a des plugins payants et d’une faible optimisation SEO</w:t>
+          <w:rFonts w:ascii="Calibri" w:eastAsia="Times New Roman" w:hAnsi="Calibri" w:cs="Calibri"/>
+          <w:iCs w:val="0"/>
+          <w:color w:val="222222"/>
+          <w:sz w:val="28"/>
+          <w:szCs w:val="28"/>
+          <w:lang w:eastAsia="fr-FR"/>
+        </w:rPr>
+        <w:t xml:space="preserve"> :</w:t>
+      </w:r>
+    </w:p>
+    <w:p>
+      <w:pPr>
+        <w:spacing w:after="0" w:line="240" w:lineRule="auto"/>
+        <w:rPr>
+          <w:rFonts w:ascii="Calibri" w:eastAsia="Times New Roman" w:hAnsi="Calibri" w:cs="Calibri"/>
+          <w:iCs w:val="0"/>
+          <w:color w:val="222222"/>
+          <w:sz w:val="28"/>
+          <w:szCs w:val="28"/>
+          <w:lang w:eastAsia="fr-FR"/>
+        </w:rPr>
+      </w:pPr>
+      <w:r>
+        <w:rPr>
+          <w:rFonts w:ascii="Calibri" w:eastAsia="Times New Roman" w:hAnsi="Calibri" w:cs="Calibri"/>
+          <w:iCs w:val="0"/>
+          <w:color w:val="222222"/>
+          <w:sz w:val="28"/>
+          <w:szCs w:val="28"/>
+          <w:lang w:eastAsia="fr-FR"/>
+        </w:rPr>
+        <w:t>. Par l’intermédiaire d’une application.</w:t>
+      </w:r>
+    </w:p>
+    <w:p>
+      <w:pPr>
+        <w:spacing w:after="0" w:line="240" w:lineRule="auto"/>
+        <w:rPr>
+          <w:rFonts w:ascii="Calibri" w:eastAsia="Times New Roman" w:hAnsi="Calibri" w:cs="Calibri"/>
+          <w:iCs w:val="0"/>
+          <w:color w:val="222222"/>
+          <w:sz w:val="28"/>
+          <w:szCs w:val="28"/>
+          <w:lang w:eastAsia="fr-FR"/>
+        </w:rPr>
+      </w:pPr>
+      <w:r>
+        <w:rPr>
+          <w:rFonts w:ascii="Calibri" w:eastAsia="Times New Roman" w:hAnsi="Calibri" w:cs="Calibri"/>
+          <w:iCs w:val="0"/>
+          <w:color w:val="222222"/>
+          <w:sz w:val="28"/>
+          <w:szCs w:val="28"/>
+          <w:lang w:eastAsia="fr-FR"/>
+        </w:rPr>
+        <w:t>. Mise en place d’une base de données.</w:t>
+      </w:r>
+    </w:p>
+    <w:p>
+      <w:pPr>
+        <w:spacing w:after="0" w:line="240" w:lineRule="auto"/>
+        <w:rPr>
+          <w:rFonts w:ascii="Calibri" w:eastAsia="Times New Roman" w:hAnsi="Calibri" w:cs="Calibri"/>
+          <w:iCs w:val="0"/>
+          <w:color w:val="222222"/>
+          <w:sz w:val="28"/>
+          <w:szCs w:val="28"/>
+          <w:lang w:eastAsia="fr-FR"/>
+        </w:rPr>
+      </w:pPr>
+      <w:r>
+        <w:rPr>
+          <w:rFonts w:ascii="Calibri" w:eastAsia="Times New Roman" w:hAnsi="Calibri" w:cs="Calibri"/>
+          <w:iCs w:val="0"/>
+          <w:color w:val="222222"/>
+          <w:sz w:val="28"/>
+          <w:szCs w:val="28"/>
+          <w:lang w:eastAsia="fr-FR"/>
+        </w:rPr>
+        <w:t>. Lié au suivi des commandes.</w:t>
+      </w:r>
+    </w:p>
+    <w:p>
+      <w:pPr>
+        <w:spacing w:after="0" w:line="240" w:lineRule="auto"/>
+        <w:rPr>
+          <w:rFonts w:ascii="Calibri" w:eastAsia="Times New Roman" w:hAnsi="Calibri" w:cs="Calibri"/>
+          <w:iCs w:val="0"/>
+          <w:color w:val="222222"/>
+          <w:sz w:val="28"/>
+          <w:szCs w:val="28"/>
+          <w:lang w:eastAsia="fr-FR"/>
+        </w:rPr>
+      </w:pPr>
+      <w:r>
+        <w:rPr>
+          <w:rFonts w:ascii="Calibri" w:eastAsia="Times New Roman" w:hAnsi="Calibri" w:cs="Calibri"/>
+          <w:iCs w:val="0"/>
+          <w:color w:val="222222"/>
+          <w:sz w:val="28"/>
+          <w:szCs w:val="28"/>
+          <w:lang w:eastAsia="fr-FR"/>
+        </w:rPr>
+        <w:t>. Permet de suivre en temps réel l’avancée des préparations.</w:t>
+      </w:r>
+    </w:p>
+    <w:p>
+      <w:pPr>
+        <w:spacing w:after="0" w:line="240" w:lineRule="auto"/>
+        <w:rPr>
+          <w:rFonts w:ascii="Calibri" w:eastAsia="Times New Roman" w:hAnsi="Calibri" w:cs="Calibri"/>
+          <w:iCs w:val="0"/>
+          <w:color w:val="222222"/>
+          <w:sz w:val="28"/>
+          <w:szCs w:val="28"/>
+          <w:lang w:eastAsia="fr-FR"/>
+        </w:rPr>
+      </w:pPr>
+      <w:r>
+        <w:rPr>
+          <w:rFonts w:ascii="Calibri" w:eastAsia="Times New Roman" w:hAnsi="Calibri" w:cs="Calibri"/>
+          <w:iCs w:val="0"/>
+          <w:color w:val="222222"/>
+          <w:sz w:val="28"/>
+          <w:szCs w:val="28"/>
+          <w:lang w:eastAsia="fr-FR"/>
+        </w:rPr>
+        <w:t xml:space="preserve">. </w:t>
       </w:r>
       <w:r>
         <w:rPr>
-          <w:sz w:val="28"/>
-          <w:szCs w:val="28"/>
-        </w:rPr>
-        <w:t>, il a su se développer afin de devenir incontournable pour la conception des sites vitrines.</w:t>
-      </w:r>
-    </w:p>
-    <w:p>
-      <w:pPr>
-        <w:pStyle w:val="Paragraphedeliste"/>
-        <w:jc w:val="both"/>
-        <w:rPr>
-          <w:sz w:val="28"/>
-          <w:szCs w:val="28"/>
-        </w:rPr>
-      </w:pPr>
-    </w:p>
-    <w:p>
-      <w:pPr>
-        <w:pStyle w:val="Paragraphedeliste"/>
-        <w:jc w:val="both"/>
-        <w:rPr>
-          <w:sz w:val="28"/>
-          <w:szCs w:val="28"/>
-        </w:rPr>
-      </w:pPr>
-      <w:r>
-        <w:rPr>
-          <w:sz w:val="28"/>
-          <w:szCs w:val="28"/>
-        </w:rPr>
-        <w:t>Pour moi cette solution est la plus adaptée pour mettre en place le futur système de gestion des commandes d</w:t>
+          <w:rFonts w:ascii="Calibri" w:eastAsia="Times New Roman" w:hAnsi="Calibri" w:cs="Calibri"/>
+          <w:iCs w:val="0"/>
+          <w:color w:val="222222"/>
+          <w:sz w:val="28"/>
+          <w:szCs w:val="28"/>
+          <w:lang w:eastAsia="fr-FR"/>
+        </w:rPr>
+        <w:t>Interfaces nécessaires</w:t>
       </w:r>
       <w:r>
         <w:rPr>
-          <w:sz w:val="28"/>
-          <w:szCs w:val="28"/>
-        </w:rPr>
-        <w:t>u groupe de pizzeria</w:t>
+          <w:rFonts w:ascii="Calibri" w:eastAsia="Times New Roman" w:hAnsi="Calibri" w:cs="Calibri"/>
+          <w:iCs w:val="0"/>
+          <w:color w:val="222222"/>
+          <w:sz w:val="28"/>
+          <w:szCs w:val="28"/>
+          <w:lang w:eastAsia="fr-FR"/>
+        </w:rPr>
+        <w:t xml:space="preserve"> pour les différents services du groupe.</w:t>
+      </w:r>
+    </w:p>
+    <w:p>
+      <w:pPr>
+        <w:spacing w:after="0" w:line="240" w:lineRule="auto"/>
+        <w:rPr>
+          <w:rFonts w:ascii="Calibri" w:eastAsia="Times New Roman" w:hAnsi="Calibri" w:cs="Calibri"/>
+          <w:iCs w:val="0"/>
+          <w:color w:val="222222"/>
+          <w:sz w:val="28"/>
+          <w:szCs w:val="28"/>
+          <w:lang w:eastAsia="fr-FR"/>
+        </w:rPr>
+      </w:pPr>
+    </w:p>
+    <w:p>
+      <w:pPr>
+        <w:spacing w:after="0" w:line="240" w:lineRule="auto"/>
+        <w:rPr>
+          <w:rFonts w:ascii="Calibri" w:eastAsia="Times New Roman" w:hAnsi="Calibri" w:cs="Calibri"/>
+          <w:iCs w:val="0"/>
+          <w:color w:val="222222"/>
+          <w:sz w:val="28"/>
+          <w:szCs w:val="28"/>
+          <w:lang w:eastAsia="fr-FR"/>
+        </w:rPr>
+      </w:pPr>
+      <w:r>
+        <w:rPr>
+          <w:rFonts w:ascii="Calibri" w:eastAsia="Times New Roman" w:hAnsi="Calibri" w:cs="Calibri"/>
+          <w:iCs w:val="0"/>
+          <w:color w:val="222222"/>
+          <w:sz w:val="28"/>
+          <w:szCs w:val="28"/>
+          <w:lang w:eastAsia="fr-FR"/>
+        </w:rPr>
+        <w:t xml:space="preserve">3 - </w:t>
       </w:r>
       <w:r>
         <w:rPr>
-          <w:sz w:val="28"/>
-          <w:szCs w:val="28"/>
-        </w:rPr>
-        <w:t>.</w:t>
+          <w:rFonts w:ascii="Calibri" w:eastAsia="Times New Roman" w:hAnsi="Calibri" w:cs="Calibri"/>
+          <w:b/>
+          <w:iCs w:val="0"/>
+          <w:color w:val="222222"/>
+          <w:sz w:val="28"/>
+          <w:szCs w:val="28"/>
+          <w:u w:val="single"/>
+          <w:lang w:eastAsia="fr-FR"/>
+        </w:rPr>
+        <w:t xml:space="preserve">Mise en place d’un service </w:t>
       </w:r>
-    </w:p>
-    <w:p>
-      <w:pPr>
-        <w:pStyle w:val="Paragraphedeliste"/>
+      <w:r>
+        <w:rPr>
+          <w:rFonts w:ascii="Calibri" w:eastAsia="Times New Roman" w:hAnsi="Calibri" w:cs="Calibri"/>
+          <w:b/>
+          <w:iCs w:val="0"/>
+          <w:color w:val="222222"/>
+          <w:sz w:val="28"/>
+          <w:szCs w:val="28"/>
+          <w:u w:val="single"/>
+          <w:lang w:eastAsia="fr-FR"/>
+        </w:rPr>
+        <w:t>externe :</w:t>
+      </w:r>
+    </w:p>
+    <w:p>
+      <w:pPr>
+        <w:spacing w:after="0" w:line="240" w:lineRule="auto"/>
+        <w:rPr>
+          <w:rFonts w:ascii="Calibri" w:eastAsia="Times New Roman" w:hAnsi="Calibri" w:cs="Calibri"/>
+          <w:iCs w:val="0"/>
+          <w:color w:val="222222"/>
+          <w:sz w:val="28"/>
+          <w:szCs w:val="28"/>
+          <w:lang w:eastAsia="fr-FR"/>
+        </w:rPr>
+      </w:pPr>
+      <w:r>
+        <w:rPr>
+          <w:rFonts w:ascii="Calibri" w:eastAsia="Times New Roman" w:hAnsi="Calibri" w:cs="Calibri"/>
+          <w:iCs w:val="0"/>
+          <w:color w:val="222222"/>
+          <w:sz w:val="28"/>
+          <w:szCs w:val="28"/>
+          <w:lang w:eastAsia="fr-FR"/>
+        </w:rPr>
+        <w:t>. Avertir le client par sms que sa commande est en livraison.</w:t>
+      </w:r>
+    </w:p>
+    <w:p>
+      <w:pPr>
+        <w:spacing w:after="0" w:line="240" w:lineRule="auto"/>
+        <w:rPr>
+          <w:rFonts w:ascii="Calibri" w:eastAsia="Times New Roman" w:hAnsi="Calibri" w:cs="Calibri"/>
+          <w:iCs w:val="0"/>
+          <w:color w:val="222222"/>
+          <w:sz w:val="28"/>
+          <w:szCs w:val="28"/>
+          <w:lang w:eastAsia="fr-FR"/>
+        </w:rPr>
+      </w:pPr>
+    </w:p>
+    <w:p>
+      <w:pPr>
         <w:jc w:val="both"/>
         <w:rPr>
-          <w:sz w:val="28"/>
-          <w:szCs w:val="28"/>
-        </w:rPr>
-      </w:pPr>
-    </w:p>
-    <w:p>
-      <w:pPr>
-        <w:pStyle w:val="Paragraphedeliste"/>
-        <w:numPr>
-          <w:ilvl w:val="0"/>
-          <w:numId w:val="3"/>
-        </w:numPr>
+          <w:rFonts w:ascii="Calibri" w:hAnsi="Calibri" w:cs="Calibri"/>
+          <w:sz w:val="28"/>
+          <w:szCs w:val="28"/>
+        </w:rPr>
+      </w:pPr>
+    </w:p>
+    <w:p>
+      <w:pPr>
         <w:jc w:val="both"/>
         <w:rPr>
-          <w:b/>
-          <w:sz w:val="28"/>
-          <w:szCs w:val="28"/>
-        </w:rPr>
-      </w:pPr>
-      <w:r>
-        <w:rPr>
-          <w:b/>
-          <w:sz w:val="28"/>
-          <w:szCs w:val="28"/>
-        </w:rPr>
-        <w:t xml:space="preserve">Les points forts : </w:t>
-      </w:r>
-    </w:p>
-    <w:p>
-      <w:pPr>
-        <w:pStyle w:val="Paragraphedeliste"/>
-        <w:ind w:left="1080"/>
+          <w:rFonts w:ascii="Calibri" w:hAnsi="Calibri" w:cs="Calibri"/>
+          <w:sz w:val="28"/>
+          <w:szCs w:val="28"/>
+        </w:rPr>
+      </w:pPr>
+    </w:p>
+    <w:p>
+      <w:pPr>
         <w:jc w:val="both"/>
         <w:rPr>
-          <w:sz w:val="28"/>
-          <w:szCs w:val="28"/>
-        </w:rPr>
-      </w:pPr>
-      <w:r>
-        <w:rPr>
-          <w:sz w:val="28"/>
-          <w:szCs w:val="28"/>
-        </w:rPr>
-        <w:t>Gratuité et simplicité pour les fonctions de bases ;</w:t>
-      </w:r>
-    </w:p>
-    <w:p>
-      <w:pPr>
-        <w:pStyle w:val="Paragraphedeliste"/>
-        <w:ind w:left="1080"/>
-        <w:jc w:val="both"/>
-        <w:rPr>
-          <w:sz w:val="28"/>
-          <w:szCs w:val="28"/>
-        </w:rPr>
-      </w:pPr>
-    </w:p>
-    <w:p>
-      <w:pPr>
-        <w:pStyle w:val="Paragraphedeliste"/>
-        <w:ind w:left="1080"/>
-        <w:jc w:val="both"/>
-        <w:rPr>
-          <w:sz w:val="28"/>
-          <w:szCs w:val="28"/>
-        </w:rPr>
-      </w:pPr>
-      <w:r>
-        <w:rPr>
-          <w:sz w:val="28"/>
-          <w:szCs w:val="28"/>
-        </w:rPr>
-        <w:t>De nombreuses extensions et plugins disponible ;</w:t>
-      </w:r>
-    </w:p>
-    <w:p>
-      <w:pPr>
-        <w:pStyle w:val="Paragraphedeliste"/>
-        <w:ind w:left="1080"/>
-        <w:jc w:val="both"/>
-        <w:rPr>
-          <w:sz w:val="28"/>
-          <w:szCs w:val="28"/>
-        </w:rPr>
-      </w:pPr>
-    </w:p>
-    <w:p>
-      <w:pPr>
-        <w:pStyle w:val="Paragraphedeliste"/>
-        <w:ind w:left="1080"/>
-        <w:jc w:val="both"/>
-        <w:rPr>
-          <w:sz w:val="28"/>
-          <w:szCs w:val="28"/>
-        </w:rPr>
-      </w:pPr>
-      <w:r>
-        <w:rPr>
-          <w:sz w:val="28"/>
-          <w:szCs w:val="28"/>
-        </w:rPr>
-        <w:t>Une communauté de plus en plus importante.</w:t>
-      </w:r>
-    </w:p>
-    <w:p>
-      <w:pPr>
-        <w:pStyle w:val="Paragraphedeliste"/>
-        <w:ind w:left="1080"/>
-        <w:jc w:val="both"/>
-        <w:rPr>
-          <w:sz w:val="28"/>
-          <w:szCs w:val="28"/>
-        </w:rPr>
-      </w:pPr>
-    </w:p>
-    <w:p>
-      <w:pPr>
-        <w:pStyle w:val="Paragraphedeliste"/>
-        <w:ind w:left="1080"/>
-        <w:jc w:val="both"/>
-        <w:rPr>
-          <w:sz w:val="28"/>
-          <w:szCs w:val="28"/>
-        </w:rPr>
-      </w:pPr>
-    </w:p>
-    <w:p>
-      <w:pPr>
-        <w:pStyle w:val="Paragraphedeliste"/>
-        <w:numPr>
-          <w:ilvl w:val="0"/>
-          <w:numId w:val="3"/>
-        </w:numPr>
-        <w:jc w:val="both"/>
-        <w:rPr>
-          <w:b/>
-          <w:sz w:val="28"/>
-          <w:szCs w:val="28"/>
-        </w:rPr>
-      </w:pPr>
-      <w:r>
-        <w:rPr>
-          <w:b/>
-          <w:sz w:val="28"/>
-          <w:szCs w:val="28"/>
-        </w:rPr>
-        <w:lastRenderedPageBreak/>
-        <w:t>Les points faibles :</w:t>
-      </w:r>
-    </w:p>
-    <w:p>
-      <w:pPr>
-        <w:pStyle w:val="Paragraphedeliste"/>
-        <w:ind w:left="1080"/>
-        <w:jc w:val="both"/>
-        <w:rPr>
-          <w:sz w:val="28"/>
-          <w:szCs w:val="28"/>
-        </w:rPr>
-      </w:pPr>
-    </w:p>
-    <w:p>
-      <w:pPr>
-        <w:pStyle w:val="Paragraphedeliste"/>
-        <w:ind w:left="1080"/>
-        <w:jc w:val="both"/>
-        <w:rPr>
-          <w:sz w:val="28"/>
-          <w:szCs w:val="28"/>
-        </w:rPr>
-      </w:pPr>
-      <w:r>
-        <w:rPr>
-          <w:sz w:val="28"/>
-          <w:szCs w:val="28"/>
-        </w:rPr>
-        <w:t>Problème de compatibilité selon les versions ;</w:t>
-      </w:r>
-    </w:p>
-    <w:p>
-      <w:pPr>
-        <w:pStyle w:val="Paragraphedeliste"/>
-        <w:ind w:left="1080"/>
-        <w:jc w:val="both"/>
-        <w:rPr>
-          <w:sz w:val="28"/>
-          <w:szCs w:val="28"/>
-        </w:rPr>
-      </w:pPr>
-    </w:p>
-    <w:p>
-      <w:pPr>
-        <w:pStyle w:val="Paragraphedeliste"/>
-        <w:ind w:left="1080"/>
-        <w:jc w:val="both"/>
-        <w:rPr>
-          <w:sz w:val="28"/>
-          <w:szCs w:val="28"/>
-        </w:rPr>
-      </w:pPr>
-      <w:r>
-        <w:rPr>
-          <w:sz w:val="28"/>
-          <w:szCs w:val="28"/>
-        </w:rPr>
-        <w:t>Le prix de certains plugins et extensions additionnels.</w:t>
-      </w:r>
-    </w:p>
-    <w:p>
-      <w:pPr>
-        <w:pStyle w:val="Paragraphedeliste"/>
-        <w:ind w:left="1080"/>
-        <w:jc w:val="both"/>
-        <w:rPr>
-          <w:sz w:val="28"/>
-          <w:szCs w:val="28"/>
-        </w:rPr>
-      </w:pPr>
-    </w:p>
-    <w:p>
-      <w:pPr>
-        <w:pStyle w:val="Paragraphedeliste"/>
-        <w:ind w:left="1080"/>
-        <w:jc w:val="both"/>
-        <w:rPr>
-          <w:sz w:val="28"/>
-          <w:szCs w:val="28"/>
-        </w:rPr>
-      </w:pPr>
-    </w:p>
-    <w:p>
-      <w:pPr>
-        <w:pStyle w:val="Paragraphedeliste"/>
-        <w:ind w:left="1080"/>
-        <w:jc w:val="both"/>
-        <w:rPr>
-          <w:sz w:val="28"/>
-          <w:szCs w:val="28"/>
-        </w:rPr>
-      </w:pPr>
-    </w:p>
-    <w:p>
-      <w:pPr>
-        <w:jc w:val="both"/>
-        <w:rPr>
-          <w:sz w:val="28"/>
-          <w:szCs w:val="28"/>
-        </w:rPr>
-      </w:pPr>
-    </w:p>
-    <w:p>
-      <w:pPr>
-        <w:jc w:val="both"/>
-        <w:rPr>
-          <w:sz w:val="28"/>
-          <w:szCs w:val="28"/>
-        </w:rPr>
-      </w:pPr>
-    </w:p>
-    <w:p>
-      <w:pPr>
-        <w:jc w:val="both"/>
-        <w:rPr>
-          <w:sz w:val="28"/>
-          <w:szCs w:val="28"/>
-        </w:rPr>
-      </w:pPr>
-    </w:p>
-    <w:p>
-      <w:pPr>
-        <w:jc w:val="both"/>
-        <w:rPr>
-          <w:sz w:val="28"/>
-          <w:szCs w:val="28"/>
-        </w:rPr>
-      </w:pPr>
-    </w:p>
-    <w:p>
-      <w:pPr>
-        <w:jc w:val="both"/>
-        <w:rPr>
-          <w:sz w:val="28"/>
-          <w:szCs w:val="28"/>
-        </w:rPr>
-      </w:pPr>
-    </w:p>
-    <w:p>
-      <w:pPr>
-        <w:jc w:val="both"/>
-        <w:rPr>
-          <w:sz w:val="28"/>
-          <w:szCs w:val="28"/>
-        </w:rPr>
-      </w:pPr>
-    </w:p>
-    <w:p>
-      <w:pPr>
-        <w:jc w:val="both"/>
-        <w:rPr>
-          <w:sz w:val="28"/>
-          <w:szCs w:val="28"/>
-        </w:rPr>
-      </w:pPr>
-    </w:p>
-    <w:p>
-      <w:pPr>
-        <w:jc w:val="both"/>
-        <w:rPr>
+          <w:rFonts w:ascii="Calibri" w:hAnsi="Calibri" w:cs="Calibri"/>
           <w:sz w:val="28"/>
           <w:szCs w:val="28"/>
         </w:rPr>
@@ -8134,6 +8126,25 @@
       </w:pPr>
       <w:r>
         <w:rPr>
+          <w:b/>
+          <w:color w:val="262626" w:themeColor="text1" w:themeTint="D9"/>
+          <w:sz w:val="48"/>
+          <w:szCs w:val="48"/>
+          <w14:shadow w14:blurRad="0" w14:dist="38100" w14:dir="2700000" w14:sx="100000" w14:sy="100000" w14:kx="0" w14:ky="0" w14:algn="bl">
+            <w14:schemeClr w14:val="accent5"/>
+          </w14:shadow>
+          <w14:textOutline w14:w="6731" w14:cap="flat" w14:cmpd="sng" w14:algn="ctr">
+            <w14:solidFill>
+              <w14:schemeClr w14:val="bg1"/>
+            </w14:solidFill>
+            <w14:prstDash w14:val="solid"/>
+            <w14:round/>
+          </w14:textOutline>
+        </w:rPr>
+        <w:t>Les règles de gestion </w:t>
+      </w:r>
+      <w:r>
+        <w:rPr>
           <w:color w:val="000000" w:themeColor="text1"/>
           <w:sz w:val="48"/>
           <w:szCs w:val="48"/>
@@ -8148,8 +8159,7 @@
             <w14:round/>
           </w14:textOutline>
         </w:rPr>
-        <w:lastRenderedPageBreak/>
-        <w:t>Les règles de gestion :</w:t>
+        <w:t>:</w:t>
       </w:r>
     </w:p>
     <w:p>
@@ -8514,8 +8524,6 @@
     </w:p>
     <w:p>
       <w:pPr>
-        <w:pStyle w:val="Paragraphedeliste"/>
-        <w:ind w:left="1080"/>
         <w:jc w:val="both"/>
         <w:rPr>
           <w:sz w:val="28"/>
@@ -8525,72 +8533,21 @@
     </w:p>
     <w:p>
       <w:pPr>
-        <w:pStyle w:val="Paragraphedeliste"/>
-        <w:numPr>
-          <w:ilvl w:val="0"/>
-          <w:numId w:val="7"/>
-        </w:numPr>
         <w:jc w:val="both"/>
         <w:rPr>
           <w:sz w:val="28"/>
           <w:szCs w:val="28"/>
         </w:rPr>
       </w:pPr>
-      <w:r>
-        <w:rPr>
-          <w:b/>
-          <w:sz w:val="28"/>
-          <w:szCs w:val="28"/>
-        </w:rPr>
-        <w:t>Annulation d’une commande</w:t>
-      </w:r>
-      <w:r>
-        <w:rPr>
-          <w:sz w:val="28"/>
-          <w:szCs w:val="28"/>
-        </w:rPr>
-        <w:t> :</w:t>
-      </w:r>
-    </w:p>
-    <w:p>
-      <w:pPr>
-        <w:pStyle w:val="Paragraphedeliste"/>
-        <w:ind w:left="1080"/>
+    </w:p>
+    <w:p>
+      <w:pPr>
         <w:jc w:val="both"/>
         <w:rPr>
           <w:sz w:val="28"/>
           <w:szCs w:val="28"/>
         </w:rPr>
       </w:pPr>
-      <w:r>
-        <w:rPr>
-          <w:b/>
-          <w:sz w:val="28"/>
-          <w:szCs w:val="28"/>
-        </w:rPr>
-        <w:t>Règle 1</w:t>
-      </w:r>
-      <w:r>
-        <w:rPr>
-          <w:sz w:val="28"/>
-          <w:szCs w:val="28"/>
-        </w:rPr>
-        <w:t xml:space="preserve"> : Une commande ne peut être annulée que si </w:t>
-      </w:r>
-      <w:r>
-        <w:rPr>
-          <w:sz w:val="28"/>
-          <w:szCs w:val="28"/>
-        </w:rPr>
-        <w:t>son statut est à : &lt;&lt;en cours de préparation&gt;&gt; ou &lt;&lt;en cours de commande par le client&gt;&gt;</w:t>
-      </w:r>
-      <w:r>
-        <w:rPr>
-          <w:sz w:val="28"/>
-          <w:szCs w:val="28"/>
-        </w:rPr>
-        <w:t>.</w:t>
-      </w:r>
     </w:p>
     <w:p>
       <w:pPr>
@@ -8627,8 +8584,6 @@
           <w:szCs w:val="28"/>
         </w:rPr>
       </w:pPr>
-      <w:bookmarkStart w:id="0" w:name="_GoBack"/>
-      <w:bookmarkEnd w:id="0"/>
     </w:p>
     <w:p>
       <w:pPr>
@@ -8651,21 +8606,21 @@
       </w:pPr>
       <w:r>
         <w:rPr>
-          <w:color w:val="000000" w:themeColor="text1"/>
+          <w:b/>
+          <w:color w:val="262626" w:themeColor="text1" w:themeTint="D9"/>
           <w:sz w:val="48"/>
           <w:szCs w:val="48"/>
-          <w14:shadow w14:blurRad="38100" w14:dist="19050" w14:dir="2700000" w14:sx="100000" w14:sy="100000" w14:kx="0" w14:ky="0" w14:algn="tl">
-            <w14:schemeClr w14:val="dk1">
-              <w14:alpha w14:val="60000"/>
-            </w14:schemeClr>
+          <w14:shadow w14:blurRad="0" w14:dist="38100" w14:dir="2700000" w14:sx="100000" w14:sy="100000" w14:kx="0" w14:ky="0" w14:algn="bl">
+            <w14:schemeClr w14:val="accent5"/>
           </w14:shadow>
-          <w14:textOutline w14:w="0" w14:cap="flat" w14:cmpd="sng" w14:algn="ctr">
-            <w14:noFill/>
+          <w14:textOutline w14:w="6731" w14:cap="flat" w14:cmpd="sng" w14:algn="ctr">
+            <w14:solidFill>
+              <w14:schemeClr w14:val="bg1"/>
+            </w14:solidFill>
             <w14:prstDash w14:val="solid"/>
             <w14:round/>
           </w14:textOutline>
         </w:rPr>
-        <w:lastRenderedPageBreak/>
         <w:t>Conclusion :</w:t>
       </w:r>
     </w:p>
@@ -8693,7 +8648,44 @@
           <w:sz w:val="28"/>
           <w:szCs w:val="28"/>
         </w:rPr>
-        <w:t>Ce rapport présente une solution technique répondant aux différents besoins du client pour son groupe de pizzéria.</w:t>
+        <w:t xml:space="preserve">Ce rapport présente une </w:t>
+      </w:r>
+      <w:r>
+        <w:rPr>
+          <w:sz w:val="28"/>
+          <w:szCs w:val="28"/>
+        </w:rPr>
+        <w:t>proposition</w:t>
+      </w:r>
+      <w:r>
+        <w:rPr>
+          <w:sz w:val="28"/>
+          <w:szCs w:val="28"/>
+        </w:rPr>
+        <w:t xml:space="preserve"> </w:t>
+      </w:r>
+      <w:r>
+        <w:rPr>
+          <w:sz w:val="28"/>
+          <w:szCs w:val="28"/>
+        </w:rPr>
+        <w:t>de spécifications</w:t>
+      </w:r>
+      <w:bookmarkStart w:id="0" w:name="_GoBack"/>
+      <w:bookmarkEnd w:id="0"/>
+      <w:r>
+        <w:rPr>
+          <w:sz w:val="28"/>
+          <w:szCs w:val="28"/>
+        </w:rPr>
+        <w:t xml:space="preserve"> fonctionnelles</w:t>
+      </w:r>
+      <w:r>
+        <w:rPr>
+          <w:sz w:val="28"/>
+          <w:szCs w:val="28"/>
+        </w:rPr>
+        <w:t xml:space="preserve"> répondant aux différents besoins du client pour son groupe de pizzéria.</w:t>
       </w:r>
     </w:p>
     <w:p>
@@ -8775,8 +8767,8 @@
       </w:pPr>
     </w:p>
     <w:sectPr>
-      <w:headerReference w:type="default" r:id="rId12"/>
-      <w:footerReference w:type="default" r:id="rId13"/>
+      <w:headerReference w:type="default" r:id="rId13"/>
+      <w:footerReference w:type="default" r:id="rId14"/>
       <w:pgSz w:w="11900" w:h="16840"/>
       <w:pgMar w:top="1417" w:right="1417" w:bottom="1417" w:left="1417" w:header="708" w:footer="708" w:gutter="0"/>
       <w:cols w:space="708"/>
@@ -22701,7 +22693,42 @@
                                   <w:szCs w:val="28"/>
                                   <w:lang w:val="fr-FR"/>
                                 </w:rPr>
-                                <w:t>Solution technique pour le groupe de pizzeria</w:t>
+                                <w:t xml:space="preserve">Spécifiacations </w:t>
+                              </w:r>
+                              <w:proofErr w:type="gramStart"/>
+                              <w:r>
+                                <w:rPr>
+                                  <w:b/>
+                                  <w:caps/>
+                                  <w:spacing w:val="20"/>
+                                  <w:sz w:val="28"/>
+                                  <w:szCs w:val="28"/>
+                                  <w:lang w:val="fr-FR"/>
+                                </w:rPr>
+                                <w:t xml:space="preserve">fonctionnelles </w:t>
+                              </w:r>
+                              <w:r>
+                                <w:rPr>
+                                  <w:b/>
+                                  <w:caps/>
+                                  <w:spacing w:val="20"/>
+                                  <w:sz w:val="28"/>
+                                  <w:szCs w:val="28"/>
+                                  <w:lang w:val="fr-FR"/>
+                                </w:rPr>
+                                <w:t xml:space="preserve"> pour</w:t>
+                              </w:r>
+                              <w:proofErr w:type="gramEnd"/>
+                              <w:r>
+                                <w:rPr>
+                                  <w:b/>
+                                  <w:caps/>
+                                  <w:spacing w:val="20"/>
+                                  <w:sz w:val="28"/>
+                                  <w:szCs w:val="28"/>
+                                  <w:lang w:val="fr-FR"/>
+                                </w:rPr>
+                                <w:t xml:space="preserve"> le groupe de pizzeria</w:t>
                               </w:r>
                             </w:p>
                           </w:sdtContent>
@@ -22781,7 +22808,42 @@
                             <w:szCs w:val="28"/>
                             <w:lang w:val="fr-FR"/>
                           </w:rPr>
-                          <w:t>Solution technique pour le groupe de pizzeria</w:t>
+                          <w:t xml:space="preserve">Spécifiacations </w:t>
+                        </w:r>
+                        <w:proofErr w:type="gramStart"/>
+                        <w:r>
+                          <w:rPr>
+                            <w:b/>
+                            <w:caps/>
+                            <w:spacing w:val="20"/>
+                            <w:sz w:val="28"/>
+                            <w:szCs w:val="28"/>
+                            <w:lang w:val="fr-FR"/>
+                          </w:rPr>
+                          <w:t xml:space="preserve">fonctionnelles </w:t>
+                        </w:r>
+                        <w:r>
+                          <w:rPr>
+                            <w:b/>
+                            <w:caps/>
+                            <w:spacing w:val="20"/>
+                            <w:sz w:val="28"/>
+                            <w:szCs w:val="28"/>
+                            <w:lang w:val="fr-FR"/>
+                          </w:rPr>
+                          <w:t xml:space="preserve"> pour</w:t>
+                        </w:r>
+                        <w:proofErr w:type="gramEnd"/>
+                        <w:r>
+                          <w:rPr>
+                            <w:b/>
+                            <w:caps/>
+                            <w:spacing w:val="20"/>
+                            <w:sz w:val="28"/>
+                            <w:szCs w:val="28"/>
+                            <w:lang w:val="fr-FR"/>
+                          </w:rPr>
+                          <w:t xml:space="preserve"> le groupe de pizzeria</w:t>
                         </w:r>
                       </w:p>
                     </w:sdtContent>

</xml_diff>